<commit_message>
Ajout des classes de tests et début des tests
</commit_message>
<xml_diff>
--- a/420-4C6 H23 - tp3 .docx
+++ b/420-4C6 H23 - tp3 .docx
@@ -724,11 +724,7 @@
             </w:r>
             <w:proofErr w:type="spellEnd"/>
             <w:r>
-              <w:t xml:space="preserve">) et en donner l’accès au professeur dès le début du développement. Mon courriel </w:t>
-            </w:r>
-            <w:proofErr w:type="gramStart"/>
-            <w:r>
-              <w:t xml:space="preserve">est </w:t>
+              <w:t xml:space="preserve">) et en donner l’accès au professeur dès le début du développement. Mon courriel est </w:t>
             </w:r>
             <w:r>
               <w:t xml:space="preserve"> samir.mendil</w:t>
@@ -736,7 +732,6 @@
             <w:r>
               <w:t>@cegeplimoilou.ca</w:t>
             </w:r>
-            <w:proofErr w:type="gramEnd"/>
           </w:p>
           <w:p>
             <w:pPr>
@@ -889,29 +884,7 @@
           <w:szCs w:val="22"/>
           <w:lang w:eastAsia="en-US" w:bidi="en-US"/>
         </w:rPr>
-        <w:t xml:space="preserve"> fois que le joueur a identifié une mine, il doit la marquer. Si le joueur identifie correctement l’emplacement de toutes les mines, il gagne la partie. </w:t>
-      </w:r>
-      <w:proofErr w:type="gramStart"/>
-      <w:r>
-        <w:rPr>
-          <w:rFonts w:ascii="LM Roman 12" w:hAnsi="LM Roman 12"/>
-          <w:spacing w:val="-2"/>
-          <w:kern w:val="22"/>
-          <w:szCs w:val="22"/>
-          <w:lang w:eastAsia="en-US" w:bidi="en-US"/>
-        </w:rPr>
-        <w:t>Par contre</w:t>
-      </w:r>
-      <w:proofErr w:type="gramEnd"/>
-      <w:r>
-        <w:rPr>
-          <w:rFonts w:ascii="LM Roman 12" w:hAnsi="LM Roman 12"/>
-          <w:spacing w:val="-2"/>
-          <w:kern w:val="22"/>
-          <w:szCs w:val="22"/>
-          <w:lang w:eastAsia="en-US" w:bidi="en-US"/>
-        </w:rPr>
-        <w:t>, s’il y a une parcelle de terrain qui n’est pas une mine, alors le jeu continue.</w:t>
+        <w:t xml:space="preserve"> fois que le joueur a identifié une mine, il doit la marquer. Si le joueur identifie correctement l’emplacement de toutes les mines, il gagne la partie. Par contre, s’il y a une parcelle de terrain qui n’est pas une mine, alors le jeu continue.</w:t>
       </w:r>
     </w:p>
     <w:p>
@@ -1846,27 +1819,7 @@
                 <w:kern w:val="22"/>
                 <w:lang w:val="fr-CA" w:eastAsia="en-US"/>
               </w:rPr>
-              <w:t xml:space="preserve">En tant qu’utilisateur, si je clique avec le bouton gauche de la souris sur une case non découverte du jeu, celle-ci doit se découvrir. Si la case possède des mines en guise de voisin, elle doit en afficher le nombre. </w:t>
-            </w:r>
-            <w:proofErr w:type="gramStart"/>
-            <w:r>
-              <w:rPr>
-                <w:rFonts w:ascii="LM Roman 12" w:hAnsi="LM Roman 12"/>
-                <w:spacing w:val="-2"/>
-                <w:kern w:val="22"/>
-                <w:lang w:val="fr-CA" w:eastAsia="en-US"/>
-              </w:rPr>
-              <w:t>Par contre</w:t>
-            </w:r>
-            <w:proofErr w:type="gramEnd"/>
-            <w:r>
-              <w:rPr>
-                <w:rFonts w:ascii="LM Roman 12" w:hAnsi="LM Roman 12"/>
-                <w:spacing w:val="-2"/>
-                <w:kern w:val="22"/>
-                <w:lang w:val="fr-CA" w:eastAsia="en-US"/>
-              </w:rPr>
-              <w:t>, dans le cas contraire, elle doit aller découvrir les cases voisines.</w:t>
+              <w:t>En tant qu’utilisateur, si je clique avec le bouton gauche de la souris sur une case non découverte du jeu, celle-ci doit se découvrir. Si la case possède des mines en guise de voisin, elle doit en afficher le nombre. Par contre, dans le cas contraire, elle doit aller découvrir les cases voisines.</w:t>
             </w:r>
           </w:p>
         </w:tc>
@@ -4001,51 +3954,7 @@
           <w:szCs w:val="22"/>
           <w:lang w:eastAsia="en-US" w:bidi="en-US"/>
         </w:rPr>
-        <w:t xml:space="preserve">Les cases du jeu adoptent deux états différents : découvert ou non découvert. En plus de ces deux états, une case est soit un numéro, </w:t>
-      </w:r>
-      <w:proofErr w:type="gramStart"/>
-      <w:r>
-        <w:rPr>
-          <w:rFonts w:ascii="LM Roman 12" w:eastAsia="Droid Sans Fallback" w:hAnsi="LM Roman 12" w:cs="DejaVu Sans"/>
-          <w:spacing w:val="-2"/>
-          <w:kern w:val="3"/>
-          <w:szCs w:val="22"/>
-          <w:lang w:eastAsia="en-US" w:bidi="en-US"/>
-        </w:rPr>
-        <w:t>de un</w:t>
-      </w:r>
-      <w:proofErr w:type="gramEnd"/>
-      <w:r>
-        <w:rPr>
-          <w:rFonts w:ascii="LM Roman 12" w:eastAsia="Droid Sans Fallback" w:hAnsi="LM Roman 12" w:cs="DejaVu Sans"/>
-          <w:spacing w:val="-2"/>
-          <w:kern w:val="3"/>
-          <w:szCs w:val="22"/>
-          <w:lang w:eastAsia="en-US" w:bidi="en-US"/>
-        </w:rPr>
-        <w:t xml:space="preserve"> (1) à huit (8), soit une mine. </w:t>
-      </w:r>
-      <w:proofErr w:type="gramStart"/>
-      <w:r>
-        <w:rPr>
-          <w:rFonts w:ascii="LM Roman 12" w:eastAsia="Droid Sans Fallback" w:hAnsi="LM Roman 12" w:cs="DejaVu Sans"/>
-          <w:spacing w:val="-2"/>
-          <w:kern w:val="3"/>
-          <w:szCs w:val="22"/>
-          <w:lang w:eastAsia="en-US" w:bidi="en-US"/>
-        </w:rPr>
-        <w:t>Ajoutez en plus</w:t>
-      </w:r>
-      <w:proofErr w:type="gramEnd"/>
-      <w:r>
-        <w:rPr>
-          <w:rFonts w:ascii="LM Roman 12" w:eastAsia="Droid Sans Fallback" w:hAnsi="LM Roman 12" w:cs="DejaVu Sans"/>
-          <w:spacing w:val="-2"/>
-          <w:kern w:val="3"/>
-          <w:szCs w:val="22"/>
-          <w:lang w:eastAsia="en-US" w:bidi="en-US"/>
-        </w:rPr>
-        <w:t xml:space="preserve"> de tout cela trois marquages possibles sur les cases non découvertes : non-marqué, drapeau ou point d’interrogation.</w:t>
+        <w:t>Les cases du jeu adoptent deux états différents : découvert ou non découvert. En plus de ces deux états, une case est soit un numéro, de un (1) à huit (8), soit une mine. Ajoutez en plus de tout cela trois marquages possibles sur les cases non découvertes : non-marqué, drapeau ou point d’interrogation.</w:t>
       </w:r>
     </w:p>
     <w:p>
@@ -5336,7 +5245,6 @@
               <w:t xml:space="preserve">Extraction de la méthode </w:t>
             </w:r>
             <w:proofErr w:type="spellStart"/>
-            <w:proofErr w:type="gramStart"/>
             <w:r>
               <w:rPr>
                 <w:rFonts w:ascii="LM Roman 12" w:hAnsi="LM Roman 12"/>
@@ -5369,7 +5277,6 @@
               <w:t>(</w:t>
             </w:r>
             <w:proofErr w:type="spellStart"/>
-            <w:proofErr w:type="gramEnd"/>
             <w:r>
               <w:rPr>
                 <w:rFonts w:ascii="LM Roman 12" w:hAnsi="LM Roman 12"/>
@@ -5680,6 +5587,11 @@
           </w:tcPr>
           <w:p>
             <w:pPr>
+              <w:pStyle w:val="Paragraphedeliste"/>
+              <w:numPr>
+                <w:ilvl w:val="0"/>
+                <w:numId w:val="33"/>
+              </w:numPr>
               <w:spacing w:after="200"/>
               <w:rPr>
                 <w:rFonts w:ascii="LM Roman 12" w:hAnsi="LM Roman 12"/>
@@ -5689,6 +5601,60 @@
                 <w:lang w:eastAsia="en-US" w:bidi="en-US"/>
               </w:rPr>
             </w:pPr>
+            <w:r>
+              <w:rPr>
+                <w:rFonts w:ascii="LM Roman 12" w:hAnsi="LM Roman 12"/>
+                <w:spacing w:val="-2"/>
+                <w:kern w:val="22"/>
+                <w:szCs w:val="22"/>
+                <w:lang w:eastAsia="en-US" w:bidi="en-US"/>
+              </w:rPr>
+              <w:t>La classe enfant model/</w:t>
+            </w:r>
+            <w:proofErr w:type="spellStart"/>
+            <w:r>
+              <w:rPr>
+                <w:rFonts w:ascii="LM Roman 12" w:hAnsi="LM Roman 12"/>
+                <w:spacing w:val="-2"/>
+                <w:kern w:val="22"/>
+                <w:szCs w:val="22"/>
+                <w:lang w:eastAsia="en-US" w:bidi="en-US"/>
+              </w:rPr>
+              <w:t>demineur</w:t>
+            </w:r>
+            <w:proofErr w:type="spellEnd"/>
+            <w:r>
+              <w:rPr>
+                <w:rFonts w:ascii="LM Roman 12" w:hAnsi="LM Roman 12"/>
+                <w:spacing w:val="-2"/>
+                <w:kern w:val="22"/>
+                <w:szCs w:val="22"/>
+                <w:lang w:eastAsia="en-US" w:bidi="en-US"/>
+              </w:rPr>
+              <w:t xml:space="preserve"> peut être modifiée sans modifier le code de la classe parent </w:t>
+            </w:r>
+            <w:proofErr w:type="spellStart"/>
+            <w:r>
+              <w:rPr>
+                <w:rFonts w:ascii="LM Roman 12" w:hAnsi="LM Roman 12"/>
+                <w:spacing w:val="-2"/>
+                <w:kern w:val="22"/>
+                <w:szCs w:val="22"/>
+                <w:lang w:eastAsia="en-US" w:bidi="en-US"/>
+              </w:rPr>
+              <w:t>MenuFactory</w:t>
+            </w:r>
+            <w:proofErr w:type="spellEnd"/>
+            <w:r>
+              <w:rPr>
+                <w:rFonts w:ascii="LM Roman 12" w:hAnsi="LM Roman 12"/>
+                <w:spacing w:val="-2"/>
+                <w:kern w:val="22"/>
+                <w:szCs w:val="22"/>
+                <w:lang w:eastAsia="en-US" w:bidi="en-US"/>
+              </w:rPr>
+              <w:t>.</w:t>
+            </w:r>
           </w:p>
         </w:tc>
       </w:tr>
@@ -5698,6 +5664,942 @@
         <w:spacing w:after="200"/>
         <w:rPr>
           <w:rFonts w:ascii="LM Roman 12" w:hAnsi="LM Roman 12"/>
+          <w:spacing w:val="-2"/>
+          <w:kern w:val="22"/>
+          <w:szCs w:val="22"/>
+          <w:lang w:eastAsia="en-US" w:bidi="en-US"/>
+        </w:rPr>
+      </w:pPr>
+    </w:p>
+    <w:p>
+      <w:pPr>
+        <w:spacing w:after="200"/>
+        <w:rPr>
+          <w:rFonts w:ascii="LM Roman 12" w:hAnsi="LM Roman 12"/>
+          <w:spacing w:val="-2"/>
+          <w:kern w:val="22"/>
+          <w:szCs w:val="22"/>
+          <w:lang w:eastAsia="en-US" w:bidi="en-US"/>
+        </w:rPr>
+      </w:pPr>
+    </w:p>
+    <w:p>
+      <w:pPr>
+        <w:spacing w:after="200"/>
+        <w:rPr>
+          <w:rFonts w:ascii="LM Roman 12" w:hAnsi="LM Roman 12"/>
+          <w:spacing w:val="-2"/>
+          <w:kern w:val="22"/>
+          <w:szCs w:val="22"/>
+          <w:lang w:eastAsia="en-US" w:bidi="en-US"/>
+        </w:rPr>
+      </w:pPr>
+    </w:p>
+    <w:p>
+      <w:pPr>
+        <w:spacing w:after="200"/>
+        <w:rPr>
+          <w:rFonts w:ascii="LM Roman 12" w:hAnsi="LM Roman 12"/>
+          <w:spacing w:val="-2"/>
+          <w:kern w:val="22"/>
+          <w:szCs w:val="22"/>
+          <w:lang w:eastAsia="en-US" w:bidi="en-US"/>
+        </w:rPr>
+      </w:pPr>
+    </w:p>
+    <w:p>
+      <w:pPr>
+        <w:spacing w:after="200"/>
+        <w:rPr>
+          <w:rFonts w:ascii="LM Roman 12" w:hAnsi="LM Roman 12"/>
+          <w:spacing w:val="-2"/>
+          <w:kern w:val="22"/>
+          <w:szCs w:val="22"/>
+          <w:lang w:eastAsia="en-US" w:bidi="en-US"/>
+        </w:rPr>
+      </w:pPr>
+    </w:p>
+    <w:p>
+      <w:pPr>
+        <w:spacing w:after="200"/>
+        <w:rPr>
+          <w:rFonts w:ascii="LM Roman 12" w:hAnsi="LM Roman 12"/>
+          <w:spacing w:val="-2"/>
+          <w:kern w:val="22"/>
+          <w:szCs w:val="22"/>
+          <w:lang w:eastAsia="en-US" w:bidi="en-US"/>
+        </w:rPr>
+      </w:pPr>
+    </w:p>
+    <w:p>
+      <w:pPr>
+        <w:spacing w:after="200"/>
+      </w:pPr>
+    </w:p>
+    <w:p>
+      <w:pPr>
+        <w:spacing w:after="200"/>
+        <w:rPr>
+          <w:b/>
+          <w:bCs/>
+        </w:rPr>
+      </w:pPr>
+      <w:r>
+        <w:rPr>
+          <w:b/>
+          <w:bCs/>
+        </w:rPr>
+        <w:t xml:space="preserve">Plan test </w:t>
+      </w:r>
+    </w:p>
+    <w:p>
+      <w:pPr>
+        <w:spacing w:after="200"/>
+      </w:pPr>
+      <w:r>
+        <w:t xml:space="preserve">Toutes les méthodes des </w:t>
+      </w:r>
+      <w:proofErr w:type="spellStart"/>
+      <w:r>
+        <w:t>Beans</w:t>
+      </w:r>
+      <w:proofErr w:type="spellEnd"/>
+      <w:r>
+        <w:t xml:space="preserve"> du package modèle seront testées </w:t>
+      </w:r>
+      <w:r>
+        <w:t xml:space="preserve">en respectant la forme </w:t>
+      </w:r>
+      <w:proofErr w:type="spellStart"/>
+      <w:r>
+        <w:t>Given-Then-When</w:t>
+      </w:r>
+      <w:proofErr w:type="spellEnd"/>
+      <w:r>
+        <w:t xml:space="preserve"> tels que demandé.</w:t>
+      </w:r>
+    </w:p>
+    <w:p>
+      <w:pPr>
+        <w:spacing w:after="200"/>
+        <w:rPr>
+          <w:b/>
+          <w:bCs/>
+        </w:rPr>
+      </w:pPr>
+    </w:p>
+    <w:p>
+      <w:pPr>
+        <w:spacing w:after="200"/>
+        <w:rPr>
+          <w:b/>
+          <w:bCs/>
+        </w:rPr>
+      </w:pPr>
+      <w:r>
+        <w:rPr>
+          <w:b/>
+          <w:bCs/>
+        </w:rPr>
+        <w:t xml:space="preserve">Tableau </w:t>
+      </w:r>
+      <w:r>
+        <w:rPr>
+          <w:b/>
+          <w:bCs/>
+        </w:rPr>
+        <w:t xml:space="preserve">du </w:t>
+      </w:r>
+      <w:r>
+        <w:rPr>
+          <w:b/>
+          <w:bCs/>
+        </w:rPr>
+        <w:t>nombre</w:t>
+      </w:r>
+      <w:r>
+        <w:rPr>
+          <w:b/>
+          <w:bCs/>
+        </w:rPr>
+        <w:t xml:space="preserve"> de</w:t>
+      </w:r>
+      <w:r>
+        <w:rPr>
+          <w:b/>
+          <w:bCs/>
+        </w:rPr>
+        <w:t xml:space="preserve"> tests /classes, durée, justification</w:t>
+      </w:r>
+    </w:p>
+    <w:p>
+      <w:pPr>
+        <w:spacing w:after="200"/>
+        <w:rPr>
+          <w:b/>
+          <w:bCs/>
+        </w:rPr>
+      </w:pPr>
+      <w:r>
+        <w:rPr>
+          <w:b/>
+          <w:bCs/>
+        </w:rPr>
+        <w:t>Justification pour toutes les classes :</w:t>
+      </w:r>
+      <w:r>
+        <w:t xml:space="preserve"> Les Set et </w:t>
+      </w:r>
+      <w:proofErr w:type="spellStart"/>
+      <w:r>
+        <w:t>Get</w:t>
+      </w:r>
+      <w:proofErr w:type="spellEnd"/>
+      <w:r>
+        <w:t xml:space="preserve"> sont testés dans la même méthode de test, puisqu’il y a seulement des </w:t>
+      </w:r>
+      <w:r>
+        <w:t xml:space="preserve">constructeurs par défaut dans les classes à tester et donc nous n’avons pas le choix de setter la valeur avant de la </w:t>
+      </w:r>
+      <w:proofErr w:type="spellStart"/>
+      <w:r>
+        <w:t>get</w:t>
+      </w:r>
+      <w:proofErr w:type="spellEnd"/>
+      <w:r>
+        <w:t>.</w:t>
+      </w:r>
+    </w:p>
+    <w:tbl>
+      <w:tblPr>
+        <w:tblStyle w:val="Grilledutableau"/>
+        <w:tblW w:w="0" w:type="auto"/>
+        <w:tblLook w:val="04A0" w:firstRow="1" w:lastRow="0" w:firstColumn="1" w:lastColumn="0" w:noHBand="0" w:noVBand="1"/>
+      </w:tblPr>
+      <w:tblGrid>
+        <w:gridCol w:w="2697"/>
+        <w:gridCol w:w="2697"/>
+        <w:gridCol w:w="2698"/>
+        <w:gridCol w:w="2698"/>
+      </w:tblGrid>
+      <w:tr>
+        <w:tc>
+          <w:tcPr>
+            <w:tcW w:w="2697" w:type="dxa"/>
+            <w:vAlign w:val="center"/>
+          </w:tcPr>
+          <w:p>
+            <w:pPr>
+              <w:spacing w:after="200"/>
+              <w:jc w:val="center"/>
+              <w:rPr>
+                <w:rFonts w:ascii="LM Roman 12" w:hAnsi="LM Roman 12"/>
+                <w:b/>
+                <w:bCs/>
+                <w:spacing w:val="-2"/>
+                <w:kern w:val="22"/>
+                <w:szCs w:val="22"/>
+                <w:lang w:eastAsia="en-US" w:bidi="en-US"/>
+              </w:rPr>
+            </w:pPr>
+            <w:r>
+              <w:rPr>
+                <w:rFonts w:ascii="LM Roman 12" w:hAnsi="LM Roman 12"/>
+                <w:b/>
+                <w:bCs/>
+                <w:spacing w:val="-2"/>
+                <w:kern w:val="22"/>
+                <w:szCs w:val="22"/>
+                <w:lang w:eastAsia="en-US" w:bidi="en-US"/>
+              </w:rPr>
+              <w:t xml:space="preserve">Classe </w:t>
+            </w:r>
+          </w:p>
+        </w:tc>
+        <w:tc>
+          <w:tcPr>
+            <w:tcW w:w="2697" w:type="dxa"/>
+            <w:vAlign w:val="center"/>
+          </w:tcPr>
+          <w:p>
+            <w:pPr>
+              <w:spacing w:after="200"/>
+              <w:jc w:val="center"/>
+              <w:rPr>
+                <w:rFonts w:ascii="LM Roman 12" w:hAnsi="LM Roman 12"/>
+                <w:b/>
+                <w:bCs/>
+                <w:spacing w:val="-2"/>
+                <w:kern w:val="22"/>
+                <w:szCs w:val="22"/>
+                <w:lang w:eastAsia="en-US" w:bidi="en-US"/>
+              </w:rPr>
+            </w:pPr>
+            <w:r>
+              <w:rPr>
+                <w:rFonts w:ascii="LM Roman 12" w:hAnsi="LM Roman 12"/>
+                <w:b/>
+                <w:bCs/>
+                <w:spacing w:val="-2"/>
+                <w:kern w:val="22"/>
+                <w:szCs w:val="22"/>
+                <w:lang w:eastAsia="en-US" w:bidi="en-US"/>
+              </w:rPr>
+              <w:t>Nombre des tests</w:t>
+            </w:r>
+          </w:p>
+        </w:tc>
+        <w:tc>
+          <w:tcPr>
+            <w:tcW w:w="2698" w:type="dxa"/>
+            <w:vAlign w:val="center"/>
+          </w:tcPr>
+          <w:p>
+            <w:pPr>
+              <w:spacing w:after="200"/>
+              <w:jc w:val="center"/>
+              <w:rPr>
+                <w:rFonts w:ascii="LM Roman 12" w:hAnsi="LM Roman 12"/>
+                <w:b/>
+                <w:bCs/>
+                <w:spacing w:val="-2"/>
+                <w:kern w:val="22"/>
+                <w:szCs w:val="22"/>
+                <w:lang w:eastAsia="en-US" w:bidi="en-US"/>
+              </w:rPr>
+            </w:pPr>
+            <w:r>
+              <w:rPr>
+                <w:rFonts w:ascii="LM Roman 12" w:hAnsi="LM Roman 12"/>
+                <w:b/>
+                <w:bCs/>
+                <w:spacing w:val="-2"/>
+                <w:kern w:val="22"/>
+                <w:szCs w:val="22"/>
+                <w:lang w:eastAsia="en-US" w:bidi="en-US"/>
+              </w:rPr>
+              <w:t>Durée</w:t>
+            </w:r>
+          </w:p>
+        </w:tc>
+        <w:tc>
+          <w:tcPr>
+            <w:tcW w:w="2698" w:type="dxa"/>
+            <w:vAlign w:val="center"/>
+          </w:tcPr>
+          <w:p>
+            <w:pPr>
+              <w:spacing w:after="200"/>
+              <w:jc w:val="center"/>
+              <w:rPr>
+                <w:rFonts w:ascii="LM Roman 12" w:hAnsi="LM Roman 12"/>
+                <w:b/>
+                <w:bCs/>
+                <w:spacing w:val="-2"/>
+                <w:kern w:val="22"/>
+                <w:szCs w:val="22"/>
+                <w:lang w:eastAsia="en-US" w:bidi="en-US"/>
+              </w:rPr>
+            </w:pPr>
+            <w:r>
+              <w:rPr>
+                <w:rFonts w:ascii="LM Roman 12" w:hAnsi="LM Roman 12"/>
+                <w:b/>
+                <w:bCs/>
+                <w:spacing w:val="-2"/>
+                <w:kern w:val="22"/>
+                <w:szCs w:val="22"/>
+                <w:lang w:eastAsia="en-US" w:bidi="en-US"/>
+              </w:rPr>
+              <w:t>Justification</w:t>
+            </w:r>
+          </w:p>
+        </w:tc>
+      </w:tr>
+      <w:tr>
+        <w:tc>
+          <w:tcPr>
+            <w:tcW w:w="2697" w:type="dxa"/>
+            <w:vAlign w:val="center"/>
+          </w:tcPr>
+          <w:p>
+            <w:pPr>
+              <w:spacing w:after="200"/>
+              <w:jc w:val="center"/>
+              <w:rPr>
+                <w:rFonts w:ascii="LM Roman 12" w:hAnsi="LM Roman 12"/>
+                <w:spacing w:val="-2"/>
+                <w:kern w:val="22"/>
+                <w:szCs w:val="22"/>
+                <w:lang w:eastAsia="en-US" w:bidi="en-US"/>
+              </w:rPr>
+            </w:pPr>
+            <w:proofErr w:type="spellStart"/>
+            <w:r>
+              <w:rPr>
+                <w:rFonts w:ascii="LM Roman 12" w:hAnsi="LM Roman 12"/>
+                <w:spacing w:val="-2"/>
+                <w:kern w:val="22"/>
+                <w:szCs w:val="22"/>
+                <w:lang w:eastAsia="en-US" w:bidi="en-US"/>
+              </w:rPr>
+              <w:t>DeminCase</w:t>
+            </w:r>
+            <w:proofErr w:type="spellEnd"/>
+          </w:p>
+        </w:tc>
+        <w:tc>
+          <w:tcPr>
+            <w:tcW w:w="2697" w:type="dxa"/>
+            <w:vAlign w:val="center"/>
+          </w:tcPr>
+          <w:p>
+            <w:pPr>
+              <w:spacing w:after="200"/>
+              <w:jc w:val="center"/>
+              <w:rPr>
+                <w:rFonts w:ascii="LM Roman 12" w:hAnsi="LM Roman 12"/>
+                <w:spacing w:val="-2"/>
+                <w:kern w:val="22"/>
+                <w:szCs w:val="22"/>
+                <w:lang w:eastAsia="en-US" w:bidi="en-US"/>
+              </w:rPr>
+            </w:pPr>
+            <w:r>
+              <w:rPr>
+                <w:rFonts w:ascii="LM Roman 12" w:hAnsi="LM Roman 12"/>
+                <w:spacing w:val="-2"/>
+                <w:kern w:val="22"/>
+                <w:szCs w:val="22"/>
+                <w:lang w:eastAsia="en-US" w:bidi="en-US"/>
+              </w:rPr>
+              <w:t>6</w:t>
+            </w:r>
+          </w:p>
+        </w:tc>
+        <w:tc>
+          <w:tcPr>
+            <w:tcW w:w="2698" w:type="dxa"/>
+            <w:vAlign w:val="center"/>
+          </w:tcPr>
+          <w:p>
+            <w:pPr>
+              <w:spacing w:after="200"/>
+              <w:jc w:val="center"/>
+              <w:rPr>
+                <w:rFonts w:ascii="LM Roman 12" w:hAnsi="LM Roman 12"/>
+                <w:spacing w:val="-2"/>
+                <w:kern w:val="22"/>
+                <w:szCs w:val="22"/>
+                <w:lang w:eastAsia="en-US" w:bidi="en-US"/>
+              </w:rPr>
+            </w:pPr>
+            <w:r>
+              <w:rPr>
+                <w:rFonts w:ascii="LM Roman 12" w:hAnsi="LM Roman 12"/>
+                <w:spacing w:val="-2"/>
+                <w:kern w:val="22"/>
+                <w:szCs w:val="22"/>
+                <w:lang w:eastAsia="en-US" w:bidi="en-US"/>
+              </w:rPr>
+              <w:t>61ms</w:t>
+            </w:r>
+          </w:p>
+        </w:tc>
+        <w:tc>
+          <w:tcPr>
+            <w:tcW w:w="2698" w:type="dxa"/>
+            <w:vAlign w:val="center"/>
+          </w:tcPr>
+          <w:p>
+            <w:pPr>
+              <w:spacing w:after="200"/>
+              <w:jc w:val="left"/>
+              <w:rPr>
+                <w:rFonts w:ascii="LM Roman 12" w:hAnsi="LM Roman 12"/>
+                <w:spacing w:val="-2"/>
+                <w:kern w:val="22"/>
+                <w:szCs w:val="22"/>
+                <w:lang w:eastAsia="en-US" w:bidi="en-US"/>
+              </w:rPr>
+            </w:pPr>
+            <w:r>
+              <w:rPr>
+                <w:rFonts w:ascii="LM Roman 12" w:hAnsi="LM Roman 12"/>
+                <w:spacing w:val="-2"/>
+                <w:kern w:val="22"/>
+                <w:szCs w:val="22"/>
+                <w:lang w:eastAsia="en-US" w:bidi="en-US"/>
+              </w:rPr>
+              <w:t xml:space="preserve">La méthode test </w:t>
+            </w:r>
+            <w:proofErr w:type="spellStart"/>
+            <w:r>
+              <w:rPr>
+                <w:rFonts w:ascii="LM Roman 12" w:hAnsi="LM Roman 12"/>
+                <w:spacing w:val="-2"/>
+                <w:kern w:val="22"/>
+                <w:szCs w:val="22"/>
+                <w:lang w:eastAsia="en-US" w:bidi="en-US"/>
+              </w:rPr>
+              <w:t>setEtGetGr</w:t>
+            </w:r>
+            <w:proofErr w:type="spellEnd"/>
+            <w:r>
+              <w:rPr>
+                <w:rFonts w:ascii="LM Roman 12" w:hAnsi="LM Roman 12"/>
+                <w:spacing w:val="-2"/>
+                <w:kern w:val="22"/>
+                <w:szCs w:val="22"/>
+                <w:lang w:eastAsia="en-US" w:bidi="en-US"/>
+              </w:rPr>
+              <w:t xml:space="preserve"> prend plus de temps que les autres (22ms) </w:t>
+            </w:r>
+            <w:proofErr w:type="spellStart"/>
+            <w:r>
+              <w:rPr>
+                <w:rFonts w:ascii="LM Roman 12" w:hAnsi="LM Roman 12"/>
+                <w:spacing w:val="-2"/>
+                <w:kern w:val="22"/>
+                <w:szCs w:val="22"/>
+                <w:lang w:eastAsia="en-US" w:bidi="en-US"/>
+              </w:rPr>
+              <w:t>pisqu’elle</w:t>
+            </w:r>
+            <w:proofErr w:type="spellEnd"/>
+            <w:r>
+              <w:rPr>
+                <w:rFonts w:ascii="LM Roman 12" w:hAnsi="LM Roman 12"/>
+                <w:spacing w:val="-2"/>
+                <w:kern w:val="22"/>
+                <w:szCs w:val="22"/>
+                <w:lang w:eastAsia="en-US" w:bidi="en-US"/>
+              </w:rPr>
+              <w:t xml:space="preserve"> doit créer un objet Graphisme du package </w:t>
+            </w:r>
+            <w:proofErr w:type="spellStart"/>
+            <w:r>
+              <w:rPr>
+                <w:rFonts w:ascii="LM Roman 12" w:hAnsi="LM Roman 12"/>
+                <w:spacing w:val="-2"/>
+                <w:kern w:val="22"/>
+                <w:szCs w:val="22"/>
+                <w:lang w:eastAsia="en-US" w:bidi="en-US"/>
+              </w:rPr>
+              <w:t>view</w:t>
+            </w:r>
+            <w:proofErr w:type="spellEnd"/>
+            <w:r>
+              <w:rPr>
+                <w:rFonts w:ascii="LM Roman 12" w:hAnsi="LM Roman 12"/>
+                <w:spacing w:val="-2"/>
+                <w:kern w:val="22"/>
+                <w:szCs w:val="22"/>
+                <w:lang w:eastAsia="en-US" w:bidi="en-US"/>
+              </w:rPr>
+              <w:t>.</w:t>
+            </w:r>
+          </w:p>
+        </w:tc>
+      </w:tr>
+      <w:tr>
+        <w:tc>
+          <w:tcPr>
+            <w:tcW w:w="2697" w:type="dxa"/>
+            <w:vAlign w:val="center"/>
+          </w:tcPr>
+          <w:p>
+            <w:pPr>
+              <w:spacing w:after="200"/>
+              <w:jc w:val="center"/>
+              <w:rPr>
+                <w:rFonts w:ascii="LM Roman 12" w:hAnsi="LM Roman 12"/>
+                <w:spacing w:val="-2"/>
+                <w:kern w:val="22"/>
+                <w:szCs w:val="22"/>
+                <w:lang w:eastAsia="en-US" w:bidi="en-US"/>
+              </w:rPr>
+            </w:pPr>
+          </w:p>
+        </w:tc>
+        <w:tc>
+          <w:tcPr>
+            <w:tcW w:w="2697" w:type="dxa"/>
+            <w:vAlign w:val="center"/>
+          </w:tcPr>
+          <w:p>
+            <w:pPr>
+              <w:spacing w:after="200"/>
+              <w:jc w:val="center"/>
+              <w:rPr>
+                <w:rFonts w:ascii="LM Roman 12" w:hAnsi="LM Roman 12"/>
+                <w:spacing w:val="-2"/>
+                <w:kern w:val="22"/>
+                <w:szCs w:val="22"/>
+                <w:lang w:eastAsia="en-US" w:bidi="en-US"/>
+              </w:rPr>
+            </w:pPr>
+          </w:p>
+        </w:tc>
+        <w:tc>
+          <w:tcPr>
+            <w:tcW w:w="2698" w:type="dxa"/>
+            <w:vAlign w:val="center"/>
+          </w:tcPr>
+          <w:p>
+            <w:pPr>
+              <w:spacing w:after="200"/>
+              <w:jc w:val="center"/>
+              <w:rPr>
+                <w:rFonts w:ascii="LM Roman 12" w:hAnsi="LM Roman 12"/>
+                <w:spacing w:val="-2"/>
+                <w:kern w:val="22"/>
+                <w:szCs w:val="22"/>
+                <w:lang w:eastAsia="en-US" w:bidi="en-US"/>
+              </w:rPr>
+            </w:pPr>
+          </w:p>
+        </w:tc>
+        <w:tc>
+          <w:tcPr>
+            <w:tcW w:w="2698" w:type="dxa"/>
+            <w:vAlign w:val="center"/>
+          </w:tcPr>
+          <w:p>
+            <w:pPr>
+              <w:spacing w:after="200"/>
+              <w:jc w:val="left"/>
+              <w:rPr>
+                <w:rFonts w:ascii="LM Roman 12" w:hAnsi="LM Roman 12"/>
+                <w:spacing w:val="-2"/>
+                <w:kern w:val="22"/>
+                <w:szCs w:val="22"/>
+                <w:lang w:eastAsia="en-US" w:bidi="en-US"/>
+              </w:rPr>
+            </w:pPr>
+          </w:p>
+        </w:tc>
+      </w:tr>
+      <w:tr>
+        <w:tc>
+          <w:tcPr>
+            <w:tcW w:w="2697" w:type="dxa"/>
+            <w:vAlign w:val="center"/>
+          </w:tcPr>
+          <w:p>
+            <w:pPr>
+              <w:spacing w:after="200"/>
+              <w:jc w:val="center"/>
+              <w:rPr>
+                <w:rFonts w:ascii="LM Roman 12" w:hAnsi="LM Roman 12"/>
+                <w:spacing w:val="-2"/>
+                <w:kern w:val="22"/>
+                <w:szCs w:val="22"/>
+                <w:lang w:eastAsia="en-US" w:bidi="en-US"/>
+              </w:rPr>
+            </w:pPr>
+          </w:p>
+        </w:tc>
+        <w:tc>
+          <w:tcPr>
+            <w:tcW w:w="2697" w:type="dxa"/>
+            <w:vAlign w:val="center"/>
+          </w:tcPr>
+          <w:p>
+            <w:pPr>
+              <w:spacing w:after="200"/>
+              <w:jc w:val="center"/>
+              <w:rPr>
+                <w:rFonts w:ascii="LM Roman 12" w:hAnsi="LM Roman 12"/>
+                <w:spacing w:val="-2"/>
+                <w:kern w:val="22"/>
+                <w:szCs w:val="22"/>
+                <w:lang w:eastAsia="en-US" w:bidi="en-US"/>
+              </w:rPr>
+            </w:pPr>
+          </w:p>
+        </w:tc>
+        <w:tc>
+          <w:tcPr>
+            <w:tcW w:w="2698" w:type="dxa"/>
+            <w:vAlign w:val="center"/>
+          </w:tcPr>
+          <w:p>
+            <w:pPr>
+              <w:spacing w:after="200"/>
+              <w:jc w:val="center"/>
+              <w:rPr>
+                <w:rFonts w:ascii="LM Roman 12" w:hAnsi="LM Roman 12"/>
+                <w:spacing w:val="-2"/>
+                <w:kern w:val="22"/>
+                <w:szCs w:val="22"/>
+                <w:lang w:eastAsia="en-US" w:bidi="en-US"/>
+              </w:rPr>
+            </w:pPr>
+          </w:p>
+        </w:tc>
+        <w:tc>
+          <w:tcPr>
+            <w:tcW w:w="2698" w:type="dxa"/>
+            <w:vAlign w:val="center"/>
+          </w:tcPr>
+          <w:p>
+            <w:pPr>
+              <w:spacing w:after="200"/>
+              <w:jc w:val="left"/>
+              <w:rPr>
+                <w:rFonts w:ascii="LM Roman 12" w:hAnsi="LM Roman 12"/>
+                <w:spacing w:val="-2"/>
+                <w:kern w:val="22"/>
+                <w:szCs w:val="22"/>
+                <w:lang w:eastAsia="en-US" w:bidi="en-US"/>
+              </w:rPr>
+            </w:pPr>
+          </w:p>
+        </w:tc>
+      </w:tr>
+      <w:tr>
+        <w:tc>
+          <w:tcPr>
+            <w:tcW w:w="2697" w:type="dxa"/>
+            <w:vAlign w:val="center"/>
+          </w:tcPr>
+          <w:p>
+            <w:pPr>
+              <w:spacing w:after="200"/>
+              <w:jc w:val="center"/>
+              <w:rPr>
+                <w:rFonts w:ascii="LM Roman 12" w:hAnsi="LM Roman 12"/>
+                <w:spacing w:val="-2"/>
+                <w:kern w:val="22"/>
+                <w:szCs w:val="22"/>
+                <w:lang w:eastAsia="en-US" w:bidi="en-US"/>
+              </w:rPr>
+            </w:pPr>
+          </w:p>
+        </w:tc>
+        <w:tc>
+          <w:tcPr>
+            <w:tcW w:w="2697" w:type="dxa"/>
+            <w:vAlign w:val="center"/>
+          </w:tcPr>
+          <w:p>
+            <w:pPr>
+              <w:spacing w:after="200"/>
+              <w:jc w:val="center"/>
+              <w:rPr>
+                <w:rFonts w:ascii="LM Roman 12" w:hAnsi="LM Roman 12"/>
+                <w:spacing w:val="-2"/>
+                <w:kern w:val="22"/>
+                <w:szCs w:val="22"/>
+                <w:lang w:eastAsia="en-US" w:bidi="en-US"/>
+              </w:rPr>
+            </w:pPr>
+          </w:p>
+        </w:tc>
+        <w:tc>
+          <w:tcPr>
+            <w:tcW w:w="2698" w:type="dxa"/>
+            <w:vAlign w:val="center"/>
+          </w:tcPr>
+          <w:p>
+            <w:pPr>
+              <w:spacing w:after="200"/>
+              <w:jc w:val="center"/>
+              <w:rPr>
+                <w:rFonts w:ascii="LM Roman 12" w:hAnsi="LM Roman 12"/>
+                <w:spacing w:val="-2"/>
+                <w:kern w:val="22"/>
+                <w:szCs w:val="22"/>
+                <w:lang w:eastAsia="en-US" w:bidi="en-US"/>
+              </w:rPr>
+            </w:pPr>
+          </w:p>
+        </w:tc>
+        <w:tc>
+          <w:tcPr>
+            <w:tcW w:w="2698" w:type="dxa"/>
+            <w:vAlign w:val="center"/>
+          </w:tcPr>
+          <w:p>
+            <w:pPr>
+              <w:spacing w:after="200"/>
+              <w:jc w:val="left"/>
+              <w:rPr>
+                <w:rFonts w:ascii="LM Roman 12" w:hAnsi="LM Roman 12"/>
+                <w:spacing w:val="-2"/>
+                <w:kern w:val="22"/>
+                <w:szCs w:val="22"/>
+                <w:lang w:eastAsia="en-US" w:bidi="en-US"/>
+              </w:rPr>
+            </w:pPr>
+          </w:p>
+        </w:tc>
+      </w:tr>
+      <w:tr>
+        <w:tc>
+          <w:tcPr>
+            <w:tcW w:w="2697" w:type="dxa"/>
+            <w:vAlign w:val="center"/>
+          </w:tcPr>
+          <w:p>
+            <w:pPr>
+              <w:spacing w:after="200"/>
+              <w:jc w:val="center"/>
+              <w:rPr>
+                <w:rFonts w:ascii="LM Roman 12" w:hAnsi="LM Roman 12"/>
+                <w:spacing w:val="-2"/>
+                <w:kern w:val="22"/>
+                <w:szCs w:val="22"/>
+                <w:lang w:eastAsia="en-US" w:bidi="en-US"/>
+              </w:rPr>
+            </w:pPr>
+          </w:p>
+        </w:tc>
+        <w:tc>
+          <w:tcPr>
+            <w:tcW w:w="2697" w:type="dxa"/>
+            <w:vAlign w:val="center"/>
+          </w:tcPr>
+          <w:p>
+            <w:pPr>
+              <w:spacing w:after="200"/>
+              <w:jc w:val="center"/>
+              <w:rPr>
+                <w:rFonts w:ascii="LM Roman 12" w:hAnsi="LM Roman 12"/>
+                <w:spacing w:val="-2"/>
+                <w:kern w:val="22"/>
+                <w:szCs w:val="22"/>
+                <w:lang w:eastAsia="en-US" w:bidi="en-US"/>
+              </w:rPr>
+            </w:pPr>
+          </w:p>
+        </w:tc>
+        <w:tc>
+          <w:tcPr>
+            <w:tcW w:w="2698" w:type="dxa"/>
+            <w:vAlign w:val="center"/>
+          </w:tcPr>
+          <w:p>
+            <w:pPr>
+              <w:spacing w:after="200"/>
+              <w:jc w:val="center"/>
+              <w:rPr>
+                <w:rFonts w:ascii="LM Roman 12" w:hAnsi="LM Roman 12"/>
+                <w:spacing w:val="-2"/>
+                <w:kern w:val="22"/>
+                <w:szCs w:val="22"/>
+                <w:lang w:eastAsia="en-US" w:bidi="en-US"/>
+              </w:rPr>
+            </w:pPr>
+          </w:p>
+        </w:tc>
+        <w:tc>
+          <w:tcPr>
+            <w:tcW w:w="2698" w:type="dxa"/>
+            <w:vAlign w:val="center"/>
+          </w:tcPr>
+          <w:p>
+            <w:pPr>
+              <w:spacing w:after="200"/>
+              <w:jc w:val="left"/>
+              <w:rPr>
+                <w:rFonts w:ascii="LM Roman 12" w:hAnsi="LM Roman 12"/>
+                <w:spacing w:val="-2"/>
+                <w:kern w:val="22"/>
+                <w:szCs w:val="22"/>
+                <w:lang w:eastAsia="en-US" w:bidi="en-US"/>
+              </w:rPr>
+            </w:pPr>
+          </w:p>
+        </w:tc>
+      </w:tr>
+      <w:tr>
+        <w:tc>
+          <w:tcPr>
+            <w:tcW w:w="2697" w:type="dxa"/>
+            <w:vAlign w:val="center"/>
+          </w:tcPr>
+          <w:p>
+            <w:pPr>
+              <w:spacing w:after="200"/>
+              <w:jc w:val="center"/>
+              <w:rPr>
+                <w:rFonts w:ascii="LM Roman 12" w:hAnsi="LM Roman 12"/>
+                <w:spacing w:val="-2"/>
+                <w:kern w:val="22"/>
+                <w:szCs w:val="22"/>
+                <w:lang w:eastAsia="en-US" w:bidi="en-US"/>
+              </w:rPr>
+            </w:pPr>
+          </w:p>
+        </w:tc>
+        <w:tc>
+          <w:tcPr>
+            <w:tcW w:w="2697" w:type="dxa"/>
+            <w:vAlign w:val="center"/>
+          </w:tcPr>
+          <w:p>
+            <w:pPr>
+              <w:spacing w:after="200"/>
+              <w:jc w:val="center"/>
+              <w:rPr>
+                <w:rFonts w:ascii="LM Roman 12" w:hAnsi="LM Roman 12"/>
+                <w:spacing w:val="-2"/>
+                <w:kern w:val="22"/>
+                <w:szCs w:val="22"/>
+                <w:lang w:eastAsia="en-US" w:bidi="en-US"/>
+              </w:rPr>
+            </w:pPr>
+          </w:p>
+        </w:tc>
+        <w:tc>
+          <w:tcPr>
+            <w:tcW w:w="2698" w:type="dxa"/>
+            <w:vAlign w:val="center"/>
+          </w:tcPr>
+          <w:p>
+            <w:pPr>
+              <w:spacing w:after="200"/>
+              <w:jc w:val="center"/>
+              <w:rPr>
+                <w:rFonts w:ascii="LM Roman 12" w:hAnsi="LM Roman 12"/>
+                <w:spacing w:val="-2"/>
+                <w:kern w:val="22"/>
+                <w:szCs w:val="22"/>
+                <w:lang w:eastAsia="en-US" w:bidi="en-US"/>
+              </w:rPr>
+            </w:pPr>
+          </w:p>
+        </w:tc>
+        <w:tc>
+          <w:tcPr>
+            <w:tcW w:w="2698" w:type="dxa"/>
+            <w:vAlign w:val="center"/>
+          </w:tcPr>
+          <w:p>
+            <w:pPr>
+              <w:spacing w:after="200"/>
+              <w:jc w:val="left"/>
+              <w:rPr>
+                <w:rFonts w:ascii="LM Roman 12" w:hAnsi="LM Roman 12"/>
+                <w:spacing w:val="-2"/>
+                <w:kern w:val="22"/>
+                <w:szCs w:val="22"/>
+                <w:lang w:eastAsia="en-US" w:bidi="en-US"/>
+              </w:rPr>
+            </w:pPr>
+          </w:p>
+        </w:tc>
+      </w:tr>
+    </w:tbl>
+    <w:p>
+      <w:pPr>
+        <w:spacing w:after="200"/>
+        <w:rPr>
+          <w:rFonts w:ascii="LM Roman 12" w:hAnsi="LM Roman 12"/>
+          <w:b/>
+          <w:bCs/>
           <w:spacing w:val="-2"/>
           <w:kern w:val="22"/>
           <w:szCs w:val="22"/>
@@ -5759,22 +6661,7 @@
         <w:szCs w:val="16"/>
       </w:rPr>
       <w:tab/>
-    </w:r>
-    <w:proofErr w:type="gramStart"/>
-    <w:r>
-      <w:rPr>
-        <w:sz w:val="16"/>
-        <w:szCs w:val="16"/>
-      </w:rPr>
-      <w:t>page</w:t>
-    </w:r>
-    <w:proofErr w:type="gramEnd"/>
-    <w:r>
-      <w:rPr>
-        <w:sz w:val="16"/>
-        <w:szCs w:val="16"/>
-      </w:rPr>
-      <w:t xml:space="preserve"> </w:t>
+      <w:t xml:space="preserve">page </w:t>
     </w:r>
     <w:r>
       <w:rPr>
@@ -6093,7 +6980,7 @@
   <w:abstractNum w:abstractNumId="2" w15:restartNumberingAfterBreak="0">
     <w:nsid w:val="0E8E1A93"/>
     <w:multiLevelType w:val="hybridMultilevel"/>
-    <w:tmpl w:val="8F0E9996"/>
+    <w:tmpl w:val="EAEE6C14"/>
     <w:lvl w:ilvl="0" w:tplc="0C0C0001">
       <w:start w:val="1"/>
       <w:numFmt w:val="bullet"/>

</xml_diff>

<commit_message>
Planification du test du user story
</commit_message>
<xml_diff>
--- a/420-4C6 H23 - tp3 .docx
+++ b/420-4C6 H23 - tp3 .docx
@@ -168,12 +168,28 @@
                 <w:sz w:val="40"/>
               </w:rPr>
             </w:pPr>
+            <w:proofErr w:type="spellStart"/>
             <w:r>
               <w:rPr>
                 <w:sz w:val="40"/>
               </w:rPr>
-              <w:t>Meyou Lemanga</w:t>
-            </w:r>
+              <w:t>Meyou</w:t>
+            </w:r>
+            <w:proofErr w:type="spellEnd"/>
+            <w:r>
+              <w:rPr>
+                <w:sz w:val="40"/>
+              </w:rPr>
+              <w:t xml:space="preserve"> </w:t>
+            </w:r>
+            <w:proofErr w:type="spellStart"/>
+            <w:r>
+              <w:rPr>
+                <w:sz w:val="40"/>
+              </w:rPr>
+              <w:t>Lemanga</w:t>
+            </w:r>
+            <w:proofErr w:type="spellEnd"/>
             <w:r>
               <w:rPr>
                 <w:sz w:val="40"/>
@@ -319,9 +335,11 @@
             <w:r>
               <w:t xml:space="preserve">Samir </w:t>
             </w:r>
+            <w:proofErr w:type="spellStart"/>
             <w:r>
               <w:t>Mendil</w:t>
             </w:r>
+            <w:proofErr w:type="spellEnd"/>
           </w:p>
         </w:tc>
       </w:tr>
@@ -511,8 +529,13 @@
               <w:t xml:space="preserve"> de l’interface du jeu</w:t>
             </w:r>
             <w:r>
-              <w:t>, ajouter l’option d’affichage en mode JavaFX</w:t>
-            </w:r>
+              <w:t xml:space="preserve">, ajouter l’option d’affichage en mode </w:t>
+            </w:r>
+            <w:proofErr w:type="spellStart"/>
+            <w:r>
+              <w:t>JavaFX</w:t>
+            </w:r>
+            <w:proofErr w:type="spellEnd"/>
             <w:r>
               <w:t>;</w:t>
             </w:r>
@@ -587,7 +610,15 @@
               <w:t>d</w:t>
             </w:r>
             <w:r>
-              <w:t>apter le jeu pour appliquer le Design Pattern Factory lors du choix</w:t>
+              <w:t xml:space="preserve">apter le jeu pour appliquer le Design Pattern </w:t>
+            </w:r>
+            <w:proofErr w:type="spellStart"/>
+            <w:r>
+              <w:t>Factory</w:t>
+            </w:r>
+            <w:proofErr w:type="spellEnd"/>
+            <w:r>
+              <w:t xml:space="preserve"> lors du choix</w:t>
             </w:r>
             <w:r>
               <w:t xml:space="preserve"> du mode d’affichage et </w:t>
@@ -632,6 +663,7 @@
             <w:r>
               <w:t xml:space="preserve">la forme </w:t>
             </w:r>
+            <w:proofErr w:type="spellStart"/>
             <w:r>
               <w:rPr>
                 <w:b/>
@@ -659,6 +691,7 @@
               </w:rPr>
               <w:t>When</w:t>
             </w:r>
+            <w:proofErr w:type="spellEnd"/>
             <w:r>
               <w:rPr>
                 <w:b/>
@@ -683,7 +716,19 @@
               <w:t xml:space="preserve">historique des commit, </w:t>
             </w:r>
             <w:r>
-              <w:t xml:space="preserve">GitHub ou Bitbucket) et en donner l’accès au professeur dès le début du développement. Mon courriel est </w:t>
+              <w:t xml:space="preserve">GitHub ou </w:t>
+            </w:r>
+            <w:proofErr w:type="spellStart"/>
+            <w:r>
+              <w:t>Bitbucket</w:t>
+            </w:r>
+            <w:proofErr w:type="spellEnd"/>
+            <w:r>
+              <w:t xml:space="preserve">) et en donner l’accès au professeur dès le début du développement. Mon courriel </w:t>
+            </w:r>
+            <w:proofErr w:type="gramStart"/>
+            <w:r>
+              <w:t xml:space="preserve">est </w:t>
             </w:r>
             <w:r>
               <w:t xml:space="preserve"> samir.mendil</w:t>
@@ -691,6 +736,7 @@
             <w:r>
               <w:t>@cegeplimoilou.ca</w:t>
             </w:r>
+            <w:proofErr w:type="gramEnd"/>
           </w:p>
           <w:p>
             <w:pPr>
@@ -843,7 +889,29 @@
           <w:szCs w:val="22"/>
           <w:lang w:eastAsia="en-US" w:bidi="en-US"/>
         </w:rPr>
-        <w:t xml:space="preserve"> fois que le joueur a identifié une mine, il doit la marquer. Si le joueur identifie correctement l’emplacement de toutes les mines, il gagne la partie. Par contre, s’il y a une parcelle de terrain qui n’est pas une mine, alors le jeu continue.</w:t>
+        <w:t xml:space="preserve"> fois que le joueur a identifié une mine, il doit la marquer. Si le joueur identifie correctement l’emplacement de toutes les mines, il gagne la partie. </w:t>
+      </w:r>
+      <w:proofErr w:type="gramStart"/>
+      <w:r>
+        <w:rPr>
+          <w:rFonts w:ascii="LM Roman 12" w:hAnsi="LM Roman 12"/>
+          <w:spacing w:val="-2"/>
+          <w:kern w:val="22"/>
+          <w:szCs w:val="22"/>
+          <w:lang w:eastAsia="en-US" w:bidi="en-US"/>
+        </w:rPr>
+        <w:t>Par contre</w:t>
+      </w:r>
+      <w:proofErr w:type="gramEnd"/>
+      <w:r>
+        <w:rPr>
+          <w:rFonts w:ascii="LM Roman 12" w:hAnsi="LM Roman 12"/>
+          <w:spacing w:val="-2"/>
+          <w:kern w:val="22"/>
+          <w:szCs w:val="22"/>
+          <w:lang w:eastAsia="en-US" w:bidi="en-US"/>
+        </w:rPr>
+        <w:t>, s’il y a une parcelle de terrain qui n’est pas une mine, alors le jeu continue.</w:t>
       </w:r>
     </w:p>
     <w:p>
@@ -1778,7 +1846,27 @@
                 <w:kern w:val="22"/>
                 <w:lang w:val="fr-CA" w:eastAsia="en-US"/>
               </w:rPr>
-              <w:t>En tant qu’utilisateur, si je clique avec le bouton gauche de la souris sur une case non découverte du jeu, celle-ci doit se découvrir. Si la case possède des mines en guise de voisin, elle doit en afficher le nombre. Par contre, dans le cas contraire, elle doit aller découvrir les cases voisines.</w:t>
+              <w:t xml:space="preserve">En tant qu’utilisateur, si je clique avec le bouton gauche de la souris sur une case non découverte du jeu, celle-ci doit se découvrir. Si la case possède des mines en guise de voisin, elle doit en afficher le nombre. </w:t>
+            </w:r>
+            <w:proofErr w:type="gramStart"/>
+            <w:r>
+              <w:rPr>
+                <w:rFonts w:ascii="LM Roman 12" w:hAnsi="LM Roman 12"/>
+                <w:spacing w:val="-2"/>
+                <w:kern w:val="22"/>
+                <w:lang w:val="fr-CA" w:eastAsia="en-US"/>
+              </w:rPr>
+              <w:t>Par contre</w:t>
+            </w:r>
+            <w:proofErr w:type="gramEnd"/>
+            <w:r>
+              <w:rPr>
+                <w:rFonts w:ascii="LM Roman 12" w:hAnsi="LM Roman 12"/>
+                <w:spacing w:val="-2"/>
+                <w:kern w:val="22"/>
+                <w:lang w:val="fr-CA" w:eastAsia="en-US"/>
+              </w:rPr>
+              <w:t>, dans le cas contraire, elle doit aller découvrir les cases voisines.</w:t>
             </w:r>
           </w:p>
         </w:tc>
@@ -3913,7 +4001,51 @@
           <w:szCs w:val="22"/>
           <w:lang w:eastAsia="en-US" w:bidi="en-US"/>
         </w:rPr>
-        <w:t>Les cases du jeu adoptent deux états différents : découvert ou non découvert. En plus de ces deux états, une case est soit un numéro, de un (1) à huit (8), soit une mine. Ajoutez en plus de tout cela trois marquages possibles sur les cases non découvertes : non-marqué, drapeau ou point d’interrogation.</w:t>
+        <w:t xml:space="preserve">Les cases du jeu adoptent deux états différents : découvert ou non découvert. En plus de ces deux états, une case est soit un numéro, </w:t>
+      </w:r>
+      <w:proofErr w:type="gramStart"/>
+      <w:r>
+        <w:rPr>
+          <w:rFonts w:ascii="LM Roman 12" w:eastAsia="Droid Sans Fallback" w:hAnsi="LM Roman 12" w:cs="DejaVu Sans"/>
+          <w:spacing w:val="-2"/>
+          <w:kern w:val="3"/>
+          <w:szCs w:val="22"/>
+          <w:lang w:eastAsia="en-US" w:bidi="en-US"/>
+        </w:rPr>
+        <w:t>de un</w:t>
+      </w:r>
+      <w:proofErr w:type="gramEnd"/>
+      <w:r>
+        <w:rPr>
+          <w:rFonts w:ascii="LM Roman 12" w:eastAsia="Droid Sans Fallback" w:hAnsi="LM Roman 12" w:cs="DejaVu Sans"/>
+          <w:spacing w:val="-2"/>
+          <w:kern w:val="3"/>
+          <w:szCs w:val="22"/>
+          <w:lang w:eastAsia="en-US" w:bidi="en-US"/>
+        </w:rPr>
+        <w:t xml:space="preserve"> (1) à huit (8), soit une mine. </w:t>
+      </w:r>
+      <w:proofErr w:type="gramStart"/>
+      <w:r>
+        <w:rPr>
+          <w:rFonts w:ascii="LM Roman 12" w:eastAsia="Droid Sans Fallback" w:hAnsi="LM Roman 12" w:cs="DejaVu Sans"/>
+          <w:spacing w:val="-2"/>
+          <w:kern w:val="3"/>
+          <w:szCs w:val="22"/>
+          <w:lang w:eastAsia="en-US" w:bidi="en-US"/>
+        </w:rPr>
+        <w:t>Ajoutez en plus</w:t>
+      </w:r>
+      <w:proofErr w:type="gramEnd"/>
+      <w:r>
+        <w:rPr>
+          <w:rFonts w:ascii="LM Roman 12" w:eastAsia="Droid Sans Fallback" w:hAnsi="LM Roman 12" w:cs="DejaVu Sans"/>
+          <w:spacing w:val="-2"/>
+          <w:kern w:val="3"/>
+          <w:szCs w:val="22"/>
+          <w:lang w:eastAsia="en-US" w:bidi="en-US"/>
+        </w:rPr>
+        <w:t xml:space="preserve"> de tout cela trois marquages possibles sur les cases non découvertes : non-marqué, drapeau ou point d’interrogation.</w:t>
       </w:r>
     </w:p>
     <w:p>
@@ -4983,7 +5115,29 @@
                 <w:szCs w:val="22"/>
                 <w:lang w:eastAsia="en-US" w:bidi="en-US"/>
               </w:rPr>
-              <w:t xml:space="preserve">Création de la classe DemineurJavaFX pour gérer le </w:t>
+              <w:t xml:space="preserve">Création de la classe </w:t>
+            </w:r>
+            <w:proofErr w:type="spellStart"/>
+            <w:r>
+              <w:rPr>
+                <w:rFonts w:ascii="LM Roman 12" w:hAnsi="LM Roman 12"/>
+                <w:spacing w:val="-2"/>
+                <w:kern w:val="22"/>
+                <w:szCs w:val="22"/>
+                <w:lang w:eastAsia="en-US" w:bidi="en-US"/>
+              </w:rPr>
+              <w:t>DemineurJavaFX</w:t>
+            </w:r>
+            <w:proofErr w:type="spellEnd"/>
+            <w:r>
+              <w:rPr>
+                <w:rFonts w:ascii="LM Roman 12" w:hAnsi="LM Roman 12"/>
+                <w:spacing w:val="-2"/>
+                <w:kern w:val="22"/>
+                <w:szCs w:val="22"/>
+                <w:lang w:eastAsia="en-US" w:bidi="en-US"/>
+              </w:rPr>
+              <w:t xml:space="preserve"> pour gérer le </w:t>
             </w:r>
             <w:r>
               <w:rPr>
@@ -5003,8 +5157,20 @@
                 <w:szCs w:val="22"/>
                 <w:lang w:eastAsia="en-US" w:bidi="en-US"/>
               </w:rPr>
-              <w:t>ode en JavaFX</w:t>
-            </w:r>
+              <w:t xml:space="preserve">ode en </w:t>
+            </w:r>
+            <w:proofErr w:type="spellStart"/>
+            <w:r>
+              <w:rPr>
+                <w:rFonts w:ascii="LM Roman 12" w:hAnsi="LM Roman 12"/>
+                <w:spacing w:val="-2"/>
+                <w:kern w:val="22"/>
+                <w:szCs w:val="22"/>
+                <w:lang w:eastAsia="en-US" w:bidi="en-US"/>
+              </w:rPr>
+              <w:t>JavaFX</w:t>
+            </w:r>
+            <w:proofErr w:type="spellEnd"/>
             <w:r>
               <w:rPr>
                 <w:rFonts w:ascii="LM Roman 12" w:hAnsi="LM Roman 12"/>
@@ -5115,8 +5281,42 @@
                 <w:szCs w:val="22"/>
                 <w:lang w:eastAsia="en-US" w:bidi="en-US"/>
               </w:rPr>
-              <w:t xml:space="preserve"> et/ou extends MenuFactory</w:t>
-            </w:r>
+              <w:t xml:space="preserve"> et/ou </w:t>
+            </w:r>
+            <w:proofErr w:type="spellStart"/>
+            <w:r>
+              <w:rPr>
+                <w:rFonts w:ascii="LM Roman 12" w:hAnsi="LM Roman 12"/>
+                <w:spacing w:val="-2"/>
+                <w:kern w:val="22"/>
+                <w:szCs w:val="22"/>
+                <w:lang w:eastAsia="en-US" w:bidi="en-US"/>
+              </w:rPr>
+              <w:t>extends</w:t>
+            </w:r>
+            <w:proofErr w:type="spellEnd"/>
+            <w:r>
+              <w:rPr>
+                <w:rFonts w:ascii="LM Roman 12" w:hAnsi="LM Roman 12"/>
+                <w:spacing w:val="-2"/>
+                <w:kern w:val="22"/>
+                <w:szCs w:val="22"/>
+                <w:lang w:eastAsia="en-US" w:bidi="en-US"/>
+              </w:rPr>
+              <w:t xml:space="preserve"> </w:t>
+            </w:r>
+            <w:proofErr w:type="spellStart"/>
+            <w:r>
+              <w:rPr>
+                <w:rFonts w:ascii="LM Roman 12" w:hAnsi="LM Roman 12"/>
+                <w:spacing w:val="-2"/>
+                <w:kern w:val="22"/>
+                <w:szCs w:val="22"/>
+                <w:lang w:eastAsia="en-US" w:bidi="en-US"/>
+              </w:rPr>
+              <w:t>MenuFactory</w:t>
+            </w:r>
+            <w:proofErr w:type="spellEnd"/>
             <w:r>
               <w:rPr>
                 <w:rFonts w:ascii="LM Roman 12" w:hAnsi="LM Roman 12"/>
@@ -5153,17 +5353,63 @@
                 <w:szCs w:val="22"/>
                 <w:lang w:eastAsia="en-US" w:bidi="en-US"/>
               </w:rPr>
-              <w:t>Extraction de la méthode s</w:t>
-            </w:r>
-            <w:r>
-              <w:rPr>
-                <w:rFonts w:ascii="LM Roman 12" w:hAnsi="LM Roman 12"/>
-                <w:spacing w:val="-2"/>
-                <w:kern w:val="22"/>
-                <w:szCs w:val="22"/>
-                <w:lang w:eastAsia="en-US" w:bidi="en-US"/>
-              </w:rPr>
-              <w:t>electionDeLaBonneDifficulte(int type)</w:t>
+              <w:t xml:space="preserve">Extraction de la méthode </w:t>
+            </w:r>
+            <w:proofErr w:type="spellStart"/>
+            <w:proofErr w:type="gramStart"/>
+            <w:r>
+              <w:rPr>
+                <w:rFonts w:ascii="LM Roman 12" w:hAnsi="LM Roman 12"/>
+                <w:spacing w:val="-2"/>
+                <w:kern w:val="22"/>
+                <w:szCs w:val="22"/>
+                <w:lang w:eastAsia="en-US" w:bidi="en-US"/>
+              </w:rPr>
+              <w:t>s</w:t>
+            </w:r>
+            <w:r>
+              <w:rPr>
+                <w:rFonts w:ascii="LM Roman 12" w:hAnsi="LM Roman 12"/>
+                <w:spacing w:val="-2"/>
+                <w:kern w:val="22"/>
+                <w:szCs w:val="22"/>
+                <w:lang w:eastAsia="en-US" w:bidi="en-US"/>
+              </w:rPr>
+              <w:t>electionDeLaBonneDifficulte</w:t>
+            </w:r>
+            <w:proofErr w:type="spellEnd"/>
+            <w:r>
+              <w:rPr>
+                <w:rFonts w:ascii="LM Roman 12" w:hAnsi="LM Roman 12"/>
+                <w:spacing w:val="-2"/>
+                <w:kern w:val="22"/>
+                <w:szCs w:val="22"/>
+                <w:lang w:eastAsia="en-US" w:bidi="en-US"/>
+              </w:rPr>
+              <w:t>(</w:t>
+            </w:r>
+            <w:proofErr w:type="spellStart"/>
+            <w:proofErr w:type="gramEnd"/>
+            <w:r>
+              <w:rPr>
+                <w:rFonts w:ascii="LM Roman 12" w:hAnsi="LM Roman 12"/>
+                <w:spacing w:val="-2"/>
+                <w:kern w:val="22"/>
+                <w:szCs w:val="22"/>
+                <w:lang w:eastAsia="en-US" w:bidi="en-US"/>
+              </w:rPr>
+              <w:t>int</w:t>
+            </w:r>
+            <w:proofErr w:type="spellEnd"/>
+            <w:r>
+              <w:rPr>
+                <w:rFonts w:ascii="LM Roman 12" w:hAnsi="LM Roman 12"/>
+                <w:spacing w:val="-2"/>
+                <w:kern w:val="22"/>
+                <w:szCs w:val="22"/>
+                <w:lang w:eastAsia="en-US" w:bidi="en-US"/>
+              </w:rPr>
+              <w:t xml:space="preserve"> type)</w:t>
             </w:r>
             <w:r>
               <w:rPr>
@@ -5247,15 +5493,27 @@
               </w:rPr>
               <w:t xml:space="preserve">La classe </w:t>
             </w:r>
-            <w:r>
-              <w:rPr>
-                <w:rFonts w:ascii="LM Roman 12" w:hAnsi="LM Roman 12"/>
-                <w:spacing w:val="-2"/>
-                <w:kern w:val="22"/>
-                <w:szCs w:val="22"/>
-                <w:lang w:eastAsia="en-US" w:bidi="en-US"/>
-              </w:rPr>
-              <w:t xml:space="preserve">MenuFactory et </w:t>
+            <w:proofErr w:type="spellStart"/>
+            <w:r>
+              <w:rPr>
+                <w:rFonts w:ascii="LM Roman 12" w:hAnsi="LM Roman 12"/>
+                <w:spacing w:val="-2"/>
+                <w:kern w:val="22"/>
+                <w:szCs w:val="22"/>
+                <w:lang w:eastAsia="en-US" w:bidi="en-US"/>
+              </w:rPr>
+              <w:t>MenuFactory</w:t>
+            </w:r>
+            <w:proofErr w:type="spellEnd"/>
+            <w:r>
+              <w:rPr>
+                <w:rFonts w:ascii="LM Roman 12" w:hAnsi="LM Roman 12"/>
+                <w:spacing w:val="-2"/>
+                <w:kern w:val="22"/>
+                <w:szCs w:val="22"/>
+                <w:lang w:eastAsia="en-US" w:bidi="en-US"/>
+              </w:rPr>
+              <w:t xml:space="preserve"> et </w:t>
             </w:r>
             <w:r>
               <w:rPr>
@@ -5504,7 +5762,29 @@
                 <w:szCs w:val="22"/>
                 <w:lang w:eastAsia="en-US" w:bidi="en-US"/>
               </w:rPr>
-              <w:t xml:space="preserve">La classe enfant model/demineur peut être modifiée sans modifier le code de </w:t>
+              <w:t>La classe enfant model/</w:t>
+            </w:r>
+            <w:proofErr w:type="spellStart"/>
+            <w:r>
+              <w:rPr>
+                <w:rFonts w:ascii="LM Roman 12" w:hAnsi="LM Roman 12"/>
+                <w:spacing w:val="-2"/>
+                <w:kern w:val="22"/>
+                <w:szCs w:val="22"/>
+                <w:lang w:eastAsia="en-US" w:bidi="en-US"/>
+              </w:rPr>
+              <w:t>demineur</w:t>
+            </w:r>
+            <w:proofErr w:type="spellEnd"/>
+            <w:r>
+              <w:rPr>
+                <w:rFonts w:ascii="LM Roman 12" w:hAnsi="LM Roman 12"/>
+                <w:spacing w:val="-2"/>
+                <w:kern w:val="22"/>
+                <w:szCs w:val="22"/>
+                <w:lang w:eastAsia="en-US" w:bidi="en-US"/>
+              </w:rPr>
+              <w:t xml:space="preserve"> peut être modifiée sans modifier le code de </w:t>
             </w:r>
             <w:r>
               <w:rPr>
@@ -5524,7 +5804,29 @@
                 <w:szCs w:val="22"/>
                 <w:lang w:eastAsia="en-US" w:bidi="en-US"/>
               </w:rPr>
-              <w:t>a classe parent MenuFactory.</w:t>
+              <w:t xml:space="preserve">a classe parent </w:t>
+            </w:r>
+            <w:proofErr w:type="spellStart"/>
+            <w:r>
+              <w:rPr>
+                <w:rFonts w:ascii="LM Roman 12" w:hAnsi="LM Roman 12"/>
+                <w:spacing w:val="-2"/>
+                <w:kern w:val="22"/>
+                <w:szCs w:val="22"/>
+                <w:lang w:eastAsia="en-US" w:bidi="en-US"/>
+              </w:rPr>
+              <w:t>MenuFactory</w:t>
+            </w:r>
+            <w:proofErr w:type="spellEnd"/>
+            <w:r>
+              <w:rPr>
+                <w:rFonts w:ascii="LM Roman 12" w:hAnsi="LM Roman 12"/>
+                <w:spacing w:val="-2"/>
+                <w:kern w:val="22"/>
+                <w:szCs w:val="22"/>
+                <w:lang w:eastAsia="en-US" w:bidi="en-US"/>
+              </w:rPr>
+              <w:t>.</w:t>
             </w:r>
           </w:p>
         </w:tc>
@@ -5605,7 +5907,23 @@
         <w:spacing w:after="200"/>
       </w:pPr>
       <w:r>
-        <w:t>Toutes les méthodes des Beans du package modèle seront testées en respectant la forme Given-Then-When tels que demandé.</w:t>
+        <w:t xml:space="preserve">Toutes les méthodes des </w:t>
+      </w:r>
+      <w:proofErr w:type="spellStart"/>
+      <w:r>
+        <w:t>Beans</w:t>
+      </w:r>
+      <w:proofErr w:type="spellEnd"/>
+      <w:r>
+        <w:t xml:space="preserve"> du package modèle seront testées en respectant la forme </w:t>
+      </w:r>
+      <w:proofErr w:type="spellStart"/>
+      <w:r>
+        <w:t>Given-Then-When</w:t>
+      </w:r>
+      <w:proofErr w:type="spellEnd"/>
+      <w:r>
+        <w:t xml:space="preserve"> tels que demandé.</w:t>
       </w:r>
     </w:p>
     <w:p>
@@ -5645,10 +5963,26 @@
         <w:t>Justification pour toutes les classes :</w:t>
       </w:r>
       <w:r>
-        <w:t xml:space="preserve"> Les Set et Get sont testés dans la même méthode de test, puisqu’il y a seulement des </w:t>
-      </w:r>
-      <w:r>
-        <w:t>constructeurs par défaut dans les classes à tester et donc nous n’avons pas le choix de setter la valeur avant de la get.</w:t>
+        <w:t xml:space="preserve"> Les Set et </w:t>
+      </w:r>
+      <w:proofErr w:type="spellStart"/>
+      <w:r>
+        <w:t>Get</w:t>
+      </w:r>
+      <w:proofErr w:type="spellEnd"/>
+      <w:r>
+        <w:t xml:space="preserve"> sont testés dans la même méthode de test, puisqu’il y a seulement des </w:t>
+      </w:r>
+      <w:r>
+        <w:t xml:space="preserve">constructeurs par défaut dans les classes à tester et donc nous n’avons pas le choix de setter la valeur avant de la </w:t>
+      </w:r>
+      <w:proofErr w:type="spellStart"/>
+      <w:r>
+        <w:t>get</w:t>
+      </w:r>
+      <w:proofErr w:type="spellEnd"/>
+      <w:r>
+        <w:t>.</w:t>
       </w:r>
     </w:p>
     <w:tbl>
@@ -5815,6 +6149,7 @@
                 <w:lang w:eastAsia="en-US" w:bidi="en-US"/>
               </w:rPr>
             </w:pPr>
+            <w:proofErr w:type="spellStart"/>
             <w:r>
               <w:rPr>
                 <w:rFonts w:ascii="LM Roman 12" w:hAnsi="LM Roman 12"/>
@@ -5825,6 +6160,7 @@
               </w:rPr>
               <w:t>DeminCase</w:t>
             </w:r>
+            <w:proofErr w:type="spellEnd"/>
           </w:p>
         </w:tc>
         <w:tc>
@@ -5910,7 +6246,73 @@
                 <w:szCs w:val="22"/>
                 <w:lang w:eastAsia="en-US" w:bidi="en-US"/>
               </w:rPr>
-              <w:t>La méthode test setEtGetGr prend plus de temps que les autres (22ms) pisqu’elle doit créer un objet Graphisme du package view.</w:t>
+              <w:t xml:space="preserve">La méthode test </w:t>
+            </w:r>
+            <w:proofErr w:type="spellStart"/>
+            <w:r>
+              <w:rPr>
+                <w:rFonts w:ascii="LM Roman 12" w:hAnsi="LM Roman 12"/>
+                <w:spacing w:val="-2"/>
+                <w:kern w:val="22"/>
+                <w:szCs w:val="22"/>
+                <w:lang w:eastAsia="en-US" w:bidi="en-US"/>
+              </w:rPr>
+              <w:t>setEtGetGr</w:t>
+            </w:r>
+            <w:proofErr w:type="spellEnd"/>
+            <w:r>
+              <w:rPr>
+                <w:rFonts w:ascii="LM Roman 12" w:hAnsi="LM Roman 12"/>
+                <w:spacing w:val="-2"/>
+                <w:kern w:val="22"/>
+                <w:szCs w:val="22"/>
+                <w:lang w:eastAsia="en-US" w:bidi="en-US"/>
+              </w:rPr>
+              <w:t xml:space="preserve"> prend plus de temps que les autres (22ms) </w:t>
+            </w:r>
+            <w:proofErr w:type="spellStart"/>
+            <w:r>
+              <w:rPr>
+                <w:rFonts w:ascii="LM Roman 12" w:hAnsi="LM Roman 12"/>
+                <w:spacing w:val="-2"/>
+                <w:kern w:val="22"/>
+                <w:szCs w:val="22"/>
+                <w:lang w:eastAsia="en-US" w:bidi="en-US"/>
+              </w:rPr>
+              <w:t>pisqu’elle</w:t>
+            </w:r>
+            <w:proofErr w:type="spellEnd"/>
+            <w:r>
+              <w:rPr>
+                <w:rFonts w:ascii="LM Roman 12" w:hAnsi="LM Roman 12"/>
+                <w:spacing w:val="-2"/>
+                <w:kern w:val="22"/>
+                <w:szCs w:val="22"/>
+                <w:lang w:eastAsia="en-US" w:bidi="en-US"/>
+              </w:rPr>
+              <w:t xml:space="preserve"> doit créer un objet Graphisme du package </w:t>
+            </w:r>
+            <w:proofErr w:type="spellStart"/>
+            <w:r>
+              <w:rPr>
+                <w:rFonts w:ascii="LM Roman 12" w:hAnsi="LM Roman 12"/>
+                <w:spacing w:val="-2"/>
+                <w:kern w:val="22"/>
+                <w:szCs w:val="22"/>
+                <w:lang w:eastAsia="en-US" w:bidi="en-US"/>
+              </w:rPr>
+              <w:t>view</w:t>
+            </w:r>
+            <w:proofErr w:type="spellEnd"/>
+            <w:r>
+              <w:rPr>
+                <w:rFonts w:ascii="LM Roman 12" w:hAnsi="LM Roman 12"/>
+                <w:spacing w:val="-2"/>
+                <w:kern w:val="22"/>
+                <w:szCs w:val="22"/>
+                <w:lang w:eastAsia="en-US" w:bidi="en-US"/>
+              </w:rPr>
+              <w:t>.</w:t>
             </w:r>
           </w:p>
         </w:tc>
@@ -5933,6 +6335,7 @@
                 <w:lang w:eastAsia="en-US" w:bidi="en-US"/>
               </w:rPr>
             </w:pPr>
+            <w:proofErr w:type="spellStart"/>
             <w:r>
               <w:rPr>
                 <w:rFonts w:ascii="LM Roman 12" w:hAnsi="LM Roman 12"/>
@@ -5943,6 +6346,7 @@
               </w:rPr>
               <w:t>Demineur</w:t>
             </w:r>
+            <w:proofErr w:type="spellEnd"/>
           </w:p>
         </w:tc>
         <w:tc>
@@ -6028,7 +6432,18 @@
                 <w:szCs w:val="22"/>
                 <w:lang w:eastAsia="en-US" w:bidi="en-US"/>
               </w:rPr>
-              <w:t>La méthode test setEtGet</w:t>
+              <w:t xml:space="preserve">La méthode test </w:t>
+            </w:r>
+            <w:proofErr w:type="spellStart"/>
+            <w:r>
+              <w:rPr>
+                <w:rFonts w:ascii="LM Roman 12" w:hAnsi="LM Roman 12"/>
+                <w:spacing w:val="-2"/>
+                <w:kern w:val="22"/>
+                <w:szCs w:val="22"/>
+                <w:lang w:eastAsia="en-US" w:bidi="en-US"/>
+              </w:rPr>
+              <w:t>setEtGet</w:t>
             </w:r>
             <w:r>
               <w:rPr>
@@ -6040,6 +6455,7 @@
               </w:rPr>
               <w:t>Jeux</w:t>
             </w:r>
+            <w:proofErr w:type="spellEnd"/>
             <w:r>
               <w:rPr>
                 <w:rFonts w:ascii="LM Roman 12" w:hAnsi="LM Roman 12"/>
@@ -6068,27 +6484,93 @@
                 <w:szCs w:val="22"/>
                 <w:lang w:eastAsia="en-US" w:bidi="en-US"/>
               </w:rPr>
-              <w:t xml:space="preserve">ms) pisqu’elle doit créer un objet </w:t>
-            </w:r>
-            <w:r>
-              <w:rPr>
-                <w:rFonts w:ascii="LM Roman 12" w:hAnsi="LM Roman 12"/>
-                <w:spacing w:val="-2"/>
-                <w:kern w:val="22"/>
-                <w:szCs w:val="22"/>
-                <w:lang w:eastAsia="en-US" w:bidi="en-US"/>
-              </w:rPr>
-              <w:t xml:space="preserve">tableau d’objet DeminCase </w:t>
-            </w:r>
-            <w:r>
-              <w:rPr>
-                <w:rFonts w:ascii="LM Roman 12" w:hAnsi="LM Roman 12"/>
-                <w:spacing w:val="-2"/>
-                <w:kern w:val="22"/>
-                <w:szCs w:val="22"/>
-                <w:lang w:eastAsia="en-US" w:bidi="en-US"/>
-              </w:rPr>
-              <w:t>du package view.</w:t>
+              <w:t xml:space="preserve">ms) </w:t>
+            </w:r>
+            <w:proofErr w:type="spellStart"/>
+            <w:r>
+              <w:rPr>
+                <w:rFonts w:ascii="LM Roman 12" w:hAnsi="LM Roman 12"/>
+                <w:spacing w:val="-2"/>
+                <w:kern w:val="22"/>
+                <w:szCs w:val="22"/>
+                <w:lang w:eastAsia="en-US" w:bidi="en-US"/>
+              </w:rPr>
+              <w:t>pisqu’elle</w:t>
+            </w:r>
+            <w:proofErr w:type="spellEnd"/>
+            <w:r>
+              <w:rPr>
+                <w:rFonts w:ascii="LM Roman 12" w:hAnsi="LM Roman 12"/>
+                <w:spacing w:val="-2"/>
+                <w:kern w:val="22"/>
+                <w:szCs w:val="22"/>
+                <w:lang w:eastAsia="en-US" w:bidi="en-US"/>
+              </w:rPr>
+              <w:t xml:space="preserve"> doit créer un objet </w:t>
+            </w:r>
+            <w:r>
+              <w:rPr>
+                <w:rFonts w:ascii="LM Roman 12" w:hAnsi="LM Roman 12"/>
+                <w:spacing w:val="-2"/>
+                <w:kern w:val="22"/>
+                <w:szCs w:val="22"/>
+                <w:lang w:eastAsia="en-US" w:bidi="en-US"/>
+              </w:rPr>
+              <w:t xml:space="preserve">tableau d’objet </w:t>
+            </w:r>
+            <w:proofErr w:type="spellStart"/>
+            <w:r>
+              <w:rPr>
+                <w:rFonts w:ascii="LM Roman 12" w:hAnsi="LM Roman 12"/>
+                <w:spacing w:val="-2"/>
+                <w:kern w:val="22"/>
+                <w:szCs w:val="22"/>
+                <w:lang w:eastAsia="en-US" w:bidi="en-US"/>
+              </w:rPr>
+              <w:t>DeminCase</w:t>
+            </w:r>
+            <w:proofErr w:type="spellEnd"/>
+            <w:r>
+              <w:rPr>
+                <w:rFonts w:ascii="LM Roman 12" w:hAnsi="LM Roman 12"/>
+                <w:spacing w:val="-2"/>
+                <w:kern w:val="22"/>
+                <w:szCs w:val="22"/>
+                <w:lang w:eastAsia="en-US" w:bidi="en-US"/>
+              </w:rPr>
+              <w:t xml:space="preserve"> </w:t>
+            </w:r>
+            <w:r>
+              <w:rPr>
+                <w:rFonts w:ascii="LM Roman 12" w:hAnsi="LM Roman 12"/>
+                <w:spacing w:val="-2"/>
+                <w:kern w:val="22"/>
+                <w:szCs w:val="22"/>
+                <w:lang w:eastAsia="en-US" w:bidi="en-US"/>
+              </w:rPr>
+              <w:t xml:space="preserve">du package </w:t>
+            </w:r>
+            <w:proofErr w:type="spellStart"/>
+            <w:r>
+              <w:rPr>
+                <w:rFonts w:ascii="LM Roman 12" w:hAnsi="LM Roman 12"/>
+                <w:spacing w:val="-2"/>
+                <w:kern w:val="22"/>
+                <w:szCs w:val="22"/>
+                <w:lang w:eastAsia="en-US" w:bidi="en-US"/>
+              </w:rPr>
+              <w:t>view</w:t>
+            </w:r>
+            <w:proofErr w:type="spellEnd"/>
+            <w:r>
+              <w:rPr>
+                <w:rFonts w:ascii="LM Roman 12" w:hAnsi="LM Roman 12"/>
+                <w:spacing w:val="-2"/>
+                <w:kern w:val="22"/>
+                <w:szCs w:val="22"/>
+                <w:lang w:eastAsia="en-US" w:bidi="en-US"/>
+              </w:rPr>
+              <w:t>.</w:t>
             </w:r>
           </w:p>
         </w:tc>
@@ -6111,6 +6593,7 @@
                 <w:lang w:eastAsia="en-US" w:bidi="en-US"/>
               </w:rPr>
             </w:pPr>
+            <w:proofErr w:type="spellStart"/>
             <w:r>
               <w:rPr>
                 <w:rFonts w:ascii="LM Roman 12" w:hAnsi="LM Roman 12"/>
@@ -6121,6 +6604,7 @@
               </w:rPr>
               <w:t>MenuFactory</w:t>
             </w:r>
+            <w:proofErr w:type="spellEnd"/>
           </w:p>
         </w:tc>
         <w:tc>
@@ -6219,6 +6703,7 @@
                 <w:lang w:eastAsia="en-US" w:bidi="en-US"/>
               </w:rPr>
             </w:pPr>
+            <w:proofErr w:type="spellStart"/>
             <w:r>
               <w:rPr>
                 <w:rFonts w:ascii="LM Roman 12" w:hAnsi="LM Roman 12"/>
@@ -6229,6 +6714,7 @@
               </w:rPr>
               <w:t>Personaliser</w:t>
             </w:r>
+            <w:proofErr w:type="spellEnd"/>
           </w:p>
         </w:tc>
         <w:tc>
@@ -6314,7 +6800,29 @@
                 <w:szCs w:val="22"/>
                 <w:lang w:eastAsia="en-US" w:bidi="en-US"/>
               </w:rPr>
-              <w:t>La méthode test setEtGetDemin prend beaucoup de temps (441 ms) puisqu</w:t>
+              <w:t xml:space="preserve">La méthode test </w:t>
+            </w:r>
+            <w:proofErr w:type="spellStart"/>
+            <w:r>
+              <w:rPr>
+                <w:rFonts w:ascii="LM Roman 12" w:hAnsi="LM Roman 12"/>
+                <w:spacing w:val="-2"/>
+                <w:kern w:val="22"/>
+                <w:szCs w:val="22"/>
+                <w:lang w:eastAsia="en-US" w:bidi="en-US"/>
+              </w:rPr>
+              <w:t>setEtGetDemin</w:t>
+            </w:r>
+            <w:proofErr w:type="spellEnd"/>
+            <w:r>
+              <w:rPr>
+                <w:rFonts w:ascii="LM Roman 12" w:hAnsi="LM Roman 12"/>
+                <w:spacing w:val="-2"/>
+                <w:kern w:val="22"/>
+                <w:szCs w:val="22"/>
+                <w:lang w:eastAsia="en-US" w:bidi="en-US"/>
+              </w:rPr>
+              <w:t xml:space="preserve"> prend beaucoup de temps (441 ms) puisqu</w:t>
             </w:r>
             <w:r>
               <w:rPr>
@@ -6334,7 +6842,51 @@
                 <w:szCs w:val="22"/>
                 <w:lang w:eastAsia="en-US" w:bidi="en-US"/>
               </w:rPr>
-              <w:t>elle créer un objet Demineur avec paramètres du package view.</w:t>
+              <w:t xml:space="preserve">elle créer un objet </w:t>
+            </w:r>
+            <w:proofErr w:type="spellStart"/>
+            <w:r>
+              <w:rPr>
+                <w:rFonts w:ascii="LM Roman 12" w:hAnsi="LM Roman 12"/>
+                <w:spacing w:val="-2"/>
+                <w:kern w:val="22"/>
+                <w:szCs w:val="22"/>
+                <w:lang w:eastAsia="en-US" w:bidi="en-US"/>
+              </w:rPr>
+              <w:t>Demineur</w:t>
+            </w:r>
+            <w:proofErr w:type="spellEnd"/>
+            <w:r>
+              <w:rPr>
+                <w:rFonts w:ascii="LM Roman 12" w:hAnsi="LM Roman 12"/>
+                <w:spacing w:val="-2"/>
+                <w:kern w:val="22"/>
+                <w:szCs w:val="22"/>
+                <w:lang w:eastAsia="en-US" w:bidi="en-US"/>
+              </w:rPr>
+              <w:t xml:space="preserve"> avec paramètres du package </w:t>
+            </w:r>
+            <w:proofErr w:type="spellStart"/>
+            <w:r>
+              <w:rPr>
+                <w:rFonts w:ascii="LM Roman 12" w:hAnsi="LM Roman 12"/>
+                <w:spacing w:val="-2"/>
+                <w:kern w:val="22"/>
+                <w:szCs w:val="22"/>
+                <w:lang w:eastAsia="en-US" w:bidi="en-US"/>
+              </w:rPr>
+              <w:t>view</w:t>
+            </w:r>
+            <w:proofErr w:type="spellEnd"/>
+            <w:r>
+              <w:rPr>
+                <w:rFonts w:ascii="LM Roman 12" w:hAnsi="LM Roman 12"/>
+                <w:spacing w:val="-2"/>
+                <w:kern w:val="22"/>
+                <w:szCs w:val="22"/>
+                <w:lang w:eastAsia="en-US" w:bidi="en-US"/>
+              </w:rPr>
+              <w:t>.</w:t>
             </w:r>
           </w:p>
           <w:p>
@@ -6357,7 +6909,29 @@
                 <w:szCs w:val="22"/>
                 <w:lang w:eastAsia="en-US" w:bidi="en-US"/>
               </w:rPr>
-              <w:t>L’utilisation d’un mock aiderait à accélérer la vitesse du test.</w:t>
+              <w:t xml:space="preserve">L’utilisation d’un </w:t>
+            </w:r>
+            <w:proofErr w:type="spellStart"/>
+            <w:r>
+              <w:rPr>
+                <w:rFonts w:ascii="LM Roman 12" w:hAnsi="LM Roman 12"/>
+                <w:spacing w:val="-2"/>
+                <w:kern w:val="22"/>
+                <w:szCs w:val="22"/>
+                <w:lang w:eastAsia="en-US" w:bidi="en-US"/>
+              </w:rPr>
+              <w:t>mock</w:t>
+            </w:r>
+            <w:proofErr w:type="spellEnd"/>
+            <w:r>
+              <w:rPr>
+                <w:rFonts w:ascii="LM Roman 12" w:hAnsi="LM Roman 12"/>
+                <w:spacing w:val="-2"/>
+                <w:kern w:val="22"/>
+                <w:szCs w:val="22"/>
+                <w:lang w:eastAsia="en-US" w:bidi="en-US"/>
+              </w:rPr>
+              <w:t xml:space="preserve"> aiderait à accélérer la vitesse du test.</w:t>
             </w:r>
           </w:p>
         </w:tc>
@@ -6475,7 +7049,51 @@
                 <w:szCs w:val="22"/>
                 <w:lang w:eastAsia="en-US" w:bidi="en-US"/>
               </w:rPr>
-              <w:t>En plus des set et get, je test que, lors de l’appelle d’une case du tableau de boolean, celle-ci retourne la bonne valeur.</w:t>
+              <w:t xml:space="preserve">En plus des set et </w:t>
+            </w:r>
+            <w:proofErr w:type="spellStart"/>
+            <w:r>
+              <w:rPr>
+                <w:rFonts w:ascii="LM Roman 12" w:hAnsi="LM Roman 12"/>
+                <w:spacing w:val="-2"/>
+                <w:kern w:val="22"/>
+                <w:szCs w:val="22"/>
+                <w:lang w:eastAsia="en-US" w:bidi="en-US"/>
+              </w:rPr>
+              <w:t>get</w:t>
+            </w:r>
+            <w:proofErr w:type="spellEnd"/>
+            <w:r>
+              <w:rPr>
+                <w:rFonts w:ascii="LM Roman 12" w:hAnsi="LM Roman 12"/>
+                <w:spacing w:val="-2"/>
+                <w:kern w:val="22"/>
+                <w:szCs w:val="22"/>
+                <w:lang w:eastAsia="en-US" w:bidi="en-US"/>
+              </w:rPr>
+              <w:t xml:space="preserve">, je test que, lors de l’appelle d’une case du tableau de </w:t>
+            </w:r>
+            <w:proofErr w:type="spellStart"/>
+            <w:r>
+              <w:rPr>
+                <w:rFonts w:ascii="LM Roman 12" w:hAnsi="LM Roman 12"/>
+                <w:spacing w:val="-2"/>
+                <w:kern w:val="22"/>
+                <w:szCs w:val="22"/>
+                <w:lang w:eastAsia="en-US" w:bidi="en-US"/>
+              </w:rPr>
+              <w:t>boolean</w:t>
+            </w:r>
+            <w:proofErr w:type="spellEnd"/>
+            <w:r>
+              <w:rPr>
+                <w:rFonts w:ascii="LM Roman 12" w:hAnsi="LM Roman 12"/>
+                <w:spacing w:val="-2"/>
+                <w:kern w:val="22"/>
+                <w:szCs w:val="22"/>
+                <w:lang w:eastAsia="en-US" w:bidi="en-US"/>
+              </w:rPr>
+              <w:t>, celle-ci retourne la bonne valeur.</w:t>
             </w:r>
           </w:p>
         </w:tc>
@@ -6566,6 +7184,667 @@
           <w:rFonts w:ascii="LM Roman 12" w:hAnsi="LM Roman 12"/>
           <w:b/>
           <w:bCs/>
+          <w:spacing w:val="-2"/>
+          <w:kern w:val="22"/>
+          <w:szCs w:val="22"/>
+          <w:lang w:eastAsia="en-US" w:bidi="en-US"/>
+        </w:rPr>
+      </w:pPr>
+    </w:p>
+    <w:p>
+      <w:pPr>
+        <w:spacing w:after="200"/>
+        <w:rPr>
+          <w:rFonts w:ascii="LM Roman 12" w:hAnsi="LM Roman 12"/>
+          <w:b/>
+          <w:bCs/>
+          <w:spacing w:val="-2"/>
+          <w:kern w:val="22"/>
+          <w:szCs w:val="22"/>
+          <w:lang w:eastAsia="en-US" w:bidi="en-US"/>
+        </w:rPr>
+      </w:pPr>
+    </w:p>
+    <w:p>
+      <w:pPr>
+        <w:spacing w:after="200"/>
+        <w:rPr>
+          <w:rFonts w:ascii="LM Roman 12" w:hAnsi="LM Roman 12"/>
+          <w:b/>
+          <w:bCs/>
+          <w:spacing w:val="-2"/>
+          <w:kern w:val="22"/>
+          <w:szCs w:val="22"/>
+          <w:lang w:eastAsia="en-US" w:bidi="en-US"/>
+        </w:rPr>
+      </w:pPr>
+    </w:p>
+    <w:p>
+      <w:pPr>
+        <w:spacing w:after="200"/>
+        <w:rPr>
+          <w:rFonts w:ascii="LM Roman 12" w:hAnsi="LM Roman 12"/>
+          <w:spacing w:val="-2"/>
+          <w:kern w:val="22"/>
+          <w:szCs w:val="22"/>
+          <w:lang w:eastAsia="en-US" w:bidi="en-US"/>
+        </w:rPr>
+      </w:pPr>
+    </w:p>
+    <w:p>
+      <w:pPr>
+        <w:spacing w:after="200"/>
+        <w:rPr>
+          <w:rFonts w:ascii="LM Roman 12" w:hAnsi="LM Roman 12"/>
+          <w:spacing w:val="-2"/>
+          <w:kern w:val="22"/>
+          <w:szCs w:val="22"/>
+          <w:lang w:eastAsia="en-US" w:bidi="en-US"/>
+        </w:rPr>
+      </w:pPr>
+      <w:r>
+        <w:rPr>
+          <w:rFonts w:ascii="LM Roman 12" w:hAnsi="LM Roman 12"/>
+          <w:spacing w:val="-2"/>
+          <w:kern w:val="22"/>
+          <w:szCs w:val="22"/>
+          <w:lang w:eastAsia="en-US" w:bidi="en-US"/>
+        </w:rPr>
+        <w:lastRenderedPageBreak/>
+        <w:t xml:space="preserve">Plan de test de </w:t>
+      </w:r>
+      <w:proofErr w:type="gramStart"/>
+      <w:r>
+        <w:rPr>
+          <w:rFonts w:ascii="LM Roman 12" w:hAnsi="LM Roman 12"/>
+          <w:spacing w:val="-2"/>
+          <w:kern w:val="22"/>
+          <w:szCs w:val="22"/>
+          <w:lang w:eastAsia="en-US" w:bidi="en-US"/>
+        </w:rPr>
+        <w:t xml:space="preserve">la </w:t>
+      </w:r>
+      <w:r>
+        <w:rPr>
+          <w:rFonts w:ascii="LM Roman 12" w:hAnsi="LM Roman 12"/>
+          <w:spacing w:val="-2"/>
+          <w:kern w:val="22"/>
+          <w:szCs w:val="22"/>
+          <w:lang w:eastAsia="en-US" w:bidi="en-US"/>
+        </w:rPr>
+        <w:t>u</w:t>
+      </w:r>
+      <w:r>
+        <w:rPr>
+          <w:rFonts w:ascii="LM Roman 12" w:hAnsi="LM Roman 12"/>
+          <w:spacing w:val="-2"/>
+          <w:kern w:val="22"/>
+          <w:szCs w:val="22"/>
+          <w:lang w:eastAsia="en-US" w:bidi="en-US"/>
+        </w:rPr>
+        <w:t>ser</w:t>
+      </w:r>
+      <w:proofErr w:type="gramEnd"/>
+      <w:r>
+        <w:rPr>
+          <w:rFonts w:ascii="LM Roman 12" w:hAnsi="LM Roman 12"/>
+          <w:spacing w:val="-2"/>
+          <w:kern w:val="22"/>
+          <w:szCs w:val="22"/>
+          <w:lang w:eastAsia="en-US" w:bidi="en-US"/>
+        </w:rPr>
+        <w:t xml:space="preserve"> </w:t>
+      </w:r>
+      <w:r>
+        <w:rPr>
+          <w:rFonts w:ascii="LM Roman 12" w:hAnsi="LM Roman 12"/>
+          <w:spacing w:val="-2"/>
+          <w:kern w:val="22"/>
+          <w:szCs w:val="22"/>
+          <w:lang w:eastAsia="en-US" w:bidi="en-US"/>
+        </w:rPr>
+        <w:t>s</w:t>
+      </w:r>
+      <w:r>
+        <w:rPr>
+          <w:rFonts w:ascii="LM Roman 12" w:hAnsi="LM Roman 12"/>
+          <w:spacing w:val="-2"/>
+          <w:kern w:val="22"/>
+          <w:szCs w:val="22"/>
+          <w:lang w:eastAsia="en-US" w:bidi="en-US"/>
+        </w:rPr>
+        <w:t>tory 17 : En tant qu’utilisateur, lorsque je perds, je veux que le bouton sourire affiche l’état « Mort ».</w:t>
+      </w:r>
+    </w:p>
+    <w:p>
+      <w:pPr>
+        <w:spacing w:after="200"/>
+        <w:rPr>
+          <w:rFonts w:ascii="LM Roman 12" w:hAnsi="LM Roman 12"/>
+          <w:spacing w:val="-2"/>
+          <w:kern w:val="22"/>
+          <w:szCs w:val="22"/>
+          <w:lang w:eastAsia="en-US" w:bidi="en-US"/>
+        </w:rPr>
+      </w:pPr>
+    </w:p>
+    <w:p>
+      <w:pPr>
+        <w:spacing w:after="200"/>
+        <w:rPr>
+          <w:rFonts w:ascii="LM Roman 12" w:hAnsi="LM Roman 12"/>
+          <w:spacing w:val="-2"/>
+          <w:kern w:val="22"/>
+          <w:szCs w:val="22"/>
+          <w:lang w:eastAsia="en-US" w:bidi="en-US"/>
+        </w:rPr>
+      </w:pPr>
+      <w:r>
+        <w:rPr>
+          <w:rFonts w:ascii="LM Roman 12" w:hAnsi="LM Roman 12"/>
+          <w:spacing w:val="-2"/>
+          <w:kern w:val="22"/>
+          <w:szCs w:val="22"/>
+          <w:lang w:eastAsia="en-US" w:bidi="en-US"/>
+        </w:rPr>
+        <w:t>GIVEN : Créer les o</w:t>
+      </w:r>
+      <w:r>
+        <w:rPr>
+          <w:rFonts w:ascii="LM Roman 12" w:hAnsi="LM Roman 12"/>
+          <w:spacing w:val="-2"/>
+          <w:kern w:val="22"/>
+          <w:szCs w:val="22"/>
+          <w:lang w:eastAsia="en-US" w:bidi="en-US"/>
+        </w:rPr>
+        <w:t>bjets qui seront utiles aux tests</w:t>
+      </w:r>
+    </w:p>
+    <w:p>
+      <w:pPr>
+        <w:spacing w:after="200"/>
+        <w:rPr>
+          <w:rFonts w:ascii="LM Roman 12" w:hAnsi="LM Roman 12"/>
+          <w:spacing w:val="-2"/>
+          <w:kern w:val="22"/>
+          <w:szCs w:val="22"/>
+          <w:lang w:eastAsia="en-US" w:bidi="en-US"/>
+        </w:rPr>
+      </w:pPr>
+      <w:r>
+        <w:rPr>
+          <w:rFonts w:ascii="LM Roman 12" w:hAnsi="LM Roman 12"/>
+          <w:spacing w:val="-2"/>
+          <w:kern w:val="22"/>
+          <w:szCs w:val="22"/>
+          <w:lang w:eastAsia="en-US" w:bidi="en-US"/>
+        </w:rPr>
+        <w:t>WHEN : setter les attributs appropriés qui définissent que l’utilisateur à perdu.</w:t>
+      </w:r>
+    </w:p>
+    <w:p>
+      <w:pPr>
+        <w:spacing w:after="200"/>
+        <w:rPr>
+          <w:rFonts w:ascii="LM Roman 12" w:hAnsi="LM Roman 12"/>
+          <w:spacing w:val="-2"/>
+          <w:kern w:val="22"/>
+          <w:szCs w:val="22"/>
+          <w:lang w:eastAsia="en-US" w:bidi="en-US"/>
+        </w:rPr>
+      </w:pPr>
+      <w:r>
+        <w:rPr>
+          <w:rFonts w:ascii="LM Roman 12" w:hAnsi="LM Roman 12"/>
+          <w:spacing w:val="-2"/>
+          <w:kern w:val="22"/>
+          <w:szCs w:val="22"/>
+          <w:lang w:eastAsia="en-US" w:bidi="en-US"/>
+        </w:rPr>
+        <w:t xml:space="preserve">THEN : </w:t>
+      </w:r>
+      <w:r>
+        <w:rPr>
+          <w:rFonts w:ascii="LM Roman 12" w:hAnsi="LM Roman 12"/>
+          <w:spacing w:val="-2"/>
+          <w:kern w:val="22"/>
+          <w:szCs w:val="22"/>
+          <w:lang w:eastAsia="en-US" w:bidi="en-US"/>
+        </w:rPr>
+        <w:t xml:space="preserve">Vérifier que l’image du bouton sourire est bien celle du </w:t>
+      </w:r>
+      <w:r>
+        <w:rPr>
+          <w:rFonts w:ascii="LM Roman 12" w:hAnsi="LM Roman 12"/>
+          <w:spacing w:val="-2"/>
+          <w:kern w:val="22"/>
+          <w:szCs w:val="22"/>
+          <w:lang w:eastAsia="en-US" w:bidi="en-US"/>
+        </w:rPr>
+        <w:t>« Mort ».</w:t>
+      </w:r>
+    </w:p>
+    <w:p>
+      <w:pPr>
+        <w:spacing w:after="200"/>
+        <w:rPr>
+          <w:rFonts w:ascii="LM Roman 12" w:hAnsi="LM Roman 12"/>
+          <w:strike/>
+          <w:spacing w:val="-2"/>
+          <w:kern w:val="22"/>
+          <w:szCs w:val="22"/>
+          <w:lang w:eastAsia="en-US" w:bidi="en-US"/>
+        </w:rPr>
+      </w:pPr>
+    </w:p>
+    <w:p>
+      <w:pPr>
+        <w:spacing w:after="200"/>
+        <w:rPr>
+          <w:rFonts w:ascii="LM Roman 12" w:hAnsi="LM Roman 12"/>
+          <w:spacing w:val="-2"/>
+          <w:kern w:val="22"/>
+          <w:szCs w:val="22"/>
+          <w:lang w:eastAsia="en-US" w:bidi="en-US"/>
+        </w:rPr>
+      </w:pPr>
+      <w:r>
+        <w:rPr>
+          <w:rFonts w:ascii="LM Roman 12" w:hAnsi="LM Roman 12"/>
+          <w:spacing w:val="-2"/>
+          <w:kern w:val="22"/>
+          <w:szCs w:val="22"/>
+          <w:lang w:eastAsia="en-US" w:bidi="en-US"/>
+        </w:rPr>
+        <w:t xml:space="preserve">Nombre </w:t>
+      </w:r>
+      <w:r>
+        <w:rPr>
+          <w:rFonts w:ascii="LM Roman 12" w:hAnsi="LM Roman 12"/>
+          <w:spacing w:val="-2"/>
+          <w:kern w:val="22"/>
+          <w:szCs w:val="22"/>
+          <w:lang w:eastAsia="en-US" w:bidi="en-US"/>
+        </w:rPr>
+        <w:t xml:space="preserve">d’assertions à effectuer : une qui vérifie que le </w:t>
+      </w:r>
+      <w:r>
+        <w:rPr>
+          <w:rFonts w:ascii="LM Roman 12" w:hAnsi="LM Roman 12"/>
+          <w:spacing w:val="-2"/>
+          <w:kern w:val="22"/>
+          <w:szCs w:val="22"/>
+          <w:lang w:eastAsia="en-US" w:bidi="en-US"/>
+        </w:rPr>
+        <w:t xml:space="preserve">l’image du bouton </w:t>
+      </w:r>
+      <w:r>
+        <w:rPr>
+          <w:rFonts w:ascii="LM Roman 12" w:hAnsi="LM Roman 12"/>
+          <w:spacing w:val="-2"/>
+          <w:kern w:val="22"/>
+          <w:szCs w:val="22"/>
+          <w:lang w:eastAsia="en-US" w:bidi="en-US"/>
+        </w:rPr>
+        <w:t>sourire est bien celle du « Mort »</w:t>
+      </w:r>
+      <w:r>
+        <w:rPr>
+          <w:rFonts w:ascii="LM Roman 12" w:hAnsi="LM Roman 12"/>
+          <w:spacing w:val="-2"/>
+          <w:kern w:val="22"/>
+          <w:szCs w:val="22"/>
+          <w:lang w:eastAsia="en-US" w:bidi="en-US"/>
+        </w:rPr>
+        <w:t xml:space="preserve">, en plus des </w:t>
+      </w:r>
+      <w:r>
+        <w:rPr>
+          <w:rFonts w:ascii="LM Roman 12" w:hAnsi="LM Roman 12"/>
+          <w:spacing w:val="-2"/>
+          <w:kern w:val="22"/>
+          <w:szCs w:val="22"/>
+          <w:lang w:eastAsia="en-US" w:bidi="en-US"/>
+        </w:rPr>
+        <w:t>S</w:t>
+      </w:r>
+      <w:r>
+        <w:rPr>
+          <w:rFonts w:ascii="LM Roman 12" w:hAnsi="LM Roman 12"/>
+          <w:spacing w:val="-2"/>
+          <w:kern w:val="22"/>
+          <w:szCs w:val="22"/>
+          <w:lang w:eastAsia="en-US" w:bidi="en-US"/>
+        </w:rPr>
+        <w:t>et des attributs utile à déterminer que l’utilisateur à perdu.</w:t>
+      </w:r>
+    </w:p>
+    <w:p>
+      <w:pPr>
+        <w:spacing w:after="200"/>
+        <w:rPr>
+          <w:rFonts w:ascii="LM Roman 12" w:hAnsi="LM Roman 12"/>
+          <w:spacing w:val="-2"/>
+          <w:kern w:val="22"/>
+          <w:szCs w:val="22"/>
+          <w:lang w:eastAsia="en-US" w:bidi="en-US"/>
+        </w:rPr>
+      </w:pPr>
+      <w:r>
+        <w:rPr>
+          <w:rFonts w:ascii="LM Roman 12" w:hAnsi="LM Roman 12"/>
+          <w:spacing w:val="-2"/>
+          <w:kern w:val="22"/>
+          <w:szCs w:val="22"/>
+          <w:lang w:eastAsia="en-US" w:bidi="en-US"/>
+        </w:rPr>
+        <w:t>D</w:t>
+      </w:r>
+      <w:r>
+        <w:rPr>
+          <w:rFonts w:ascii="LM Roman 12" w:hAnsi="LM Roman 12"/>
+          <w:spacing w:val="-2"/>
+          <w:kern w:val="22"/>
+          <w:szCs w:val="22"/>
+          <w:lang w:eastAsia="en-US" w:bidi="en-US"/>
+        </w:rPr>
+        <w:t xml:space="preserve">urée </w:t>
+      </w:r>
+      <w:r>
+        <w:rPr>
+          <w:rFonts w:ascii="LM Roman 12" w:hAnsi="LM Roman 12"/>
+          <w:spacing w:val="-2"/>
+          <w:kern w:val="22"/>
+          <w:szCs w:val="22"/>
+          <w:lang w:eastAsia="en-US" w:bidi="en-US"/>
+        </w:rPr>
+        <w:t>de codage : environ 25 minutes</w:t>
+      </w:r>
+    </w:p>
+    <w:p>
+      <w:pPr>
+        <w:spacing w:after="200"/>
+        <w:rPr>
+          <w:rFonts w:ascii="LM Roman 12" w:hAnsi="LM Roman 12"/>
+          <w:spacing w:val="-2"/>
+          <w:kern w:val="22"/>
+          <w:szCs w:val="22"/>
+          <w:lang w:eastAsia="en-US" w:bidi="en-US"/>
+        </w:rPr>
+      </w:pPr>
+      <w:r>
+        <w:rPr>
+          <w:rFonts w:ascii="LM Roman 12" w:hAnsi="LM Roman 12"/>
+          <w:spacing w:val="-2"/>
+          <w:kern w:val="22"/>
+          <w:szCs w:val="22"/>
+          <w:lang w:eastAsia="en-US" w:bidi="en-US"/>
+        </w:rPr>
+        <w:t xml:space="preserve">Durée d’exécution : </w:t>
+      </w:r>
+    </w:p>
+    <w:p>
+      <w:pPr>
+        <w:spacing w:after="200"/>
+        <w:rPr>
+          <w:rFonts w:ascii="LM Roman 12" w:hAnsi="LM Roman 12"/>
+          <w:spacing w:val="-2"/>
+          <w:kern w:val="22"/>
+          <w:szCs w:val="22"/>
+          <w:lang w:eastAsia="en-US" w:bidi="en-US"/>
+        </w:rPr>
+      </w:pPr>
+      <w:r>
+        <w:rPr>
+          <w:rFonts w:ascii="LM Roman 12" w:hAnsi="LM Roman 12"/>
+          <w:spacing w:val="-2"/>
+          <w:kern w:val="22"/>
+          <w:szCs w:val="22"/>
+          <w:lang w:eastAsia="en-US" w:bidi="en-US"/>
+        </w:rPr>
+        <w:t>Importance du test : Importance faibl</w:t>
+      </w:r>
+      <w:r>
+        <w:rPr>
+          <w:rFonts w:ascii="LM Roman 12" w:hAnsi="LM Roman 12"/>
+          <w:spacing w:val="-2"/>
+          <w:kern w:val="22"/>
+          <w:szCs w:val="22"/>
+          <w:lang w:eastAsia="en-US" w:bidi="en-US"/>
+        </w:rPr>
+        <w:t>e</w:t>
+      </w:r>
+      <w:r>
+        <w:rPr>
+          <w:rFonts w:ascii="LM Roman 12" w:hAnsi="LM Roman 12"/>
+          <w:spacing w:val="-2"/>
+          <w:kern w:val="22"/>
+          <w:szCs w:val="22"/>
+          <w:lang w:eastAsia="en-US" w:bidi="en-US"/>
+        </w:rPr>
+        <w:t xml:space="preserve"> car le jeu peu</w:t>
+      </w:r>
+      <w:r>
+        <w:rPr>
+          <w:rFonts w:ascii="LM Roman 12" w:hAnsi="LM Roman 12"/>
+          <w:spacing w:val="-2"/>
+          <w:kern w:val="22"/>
+          <w:szCs w:val="22"/>
+          <w:lang w:eastAsia="en-US" w:bidi="en-US"/>
+        </w:rPr>
+        <w:t xml:space="preserve">t </w:t>
+      </w:r>
+      <w:r>
+        <w:rPr>
+          <w:rFonts w:ascii="LM Roman 12" w:hAnsi="LM Roman 12"/>
+          <w:spacing w:val="-2"/>
+          <w:kern w:val="22"/>
+          <w:szCs w:val="22"/>
+          <w:lang w:eastAsia="en-US" w:bidi="en-US"/>
+        </w:rPr>
+        <w:t>fonctionner sans que le bouton sourire</w:t>
+      </w:r>
+      <w:r>
+        <w:rPr>
+          <w:rFonts w:ascii="LM Roman 12" w:hAnsi="LM Roman 12"/>
+          <w:spacing w:val="-2"/>
+          <w:kern w:val="22"/>
+          <w:szCs w:val="22"/>
+          <w:lang w:eastAsia="en-US" w:bidi="en-US"/>
+        </w:rPr>
+        <w:t xml:space="preserve"> s’affiche à l’état mort lorsque l’utilisateur à perdu.</w:t>
+      </w:r>
+      <w:r>
+        <w:rPr>
+          <w:rFonts w:ascii="LM Roman 12" w:hAnsi="LM Roman 12"/>
+          <w:spacing w:val="-2"/>
+          <w:kern w:val="22"/>
+          <w:szCs w:val="22"/>
+          <w:lang w:eastAsia="en-US" w:bidi="en-US"/>
+        </w:rPr>
+        <w:t xml:space="preserve"> C’est seulement pour rendre </w:t>
+      </w:r>
+      <w:proofErr w:type="gramStart"/>
+      <w:r>
+        <w:rPr>
+          <w:rFonts w:ascii="LM Roman 12" w:hAnsi="LM Roman 12"/>
+          <w:spacing w:val="-2"/>
+          <w:kern w:val="22"/>
+          <w:szCs w:val="22"/>
+          <w:lang w:eastAsia="en-US" w:bidi="en-US"/>
+        </w:rPr>
+        <w:t>le jeux plus esthétique</w:t>
+      </w:r>
+      <w:proofErr w:type="gramEnd"/>
+      <w:r>
+        <w:rPr>
+          <w:rFonts w:ascii="LM Roman 12" w:hAnsi="LM Roman 12"/>
+          <w:spacing w:val="-2"/>
+          <w:kern w:val="22"/>
+          <w:szCs w:val="22"/>
+          <w:lang w:eastAsia="en-US" w:bidi="en-US"/>
+        </w:rPr>
+        <w:t xml:space="preserve"> et n’impacte aucune autre fonctionnalité si elle n’est pas fonctionnelle.</w:t>
+      </w:r>
+    </w:p>
+    <w:p>
+      <w:pPr>
+        <w:spacing w:after="200"/>
+        <w:rPr>
+          <w:rFonts w:ascii="LM Roman 12" w:hAnsi="LM Roman 12"/>
+          <w:spacing w:val="-2"/>
+          <w:kern w:val="22"/>
+          <w:szCs w:val="22"/>
+          <w:lang w:eastAsia="en-US" w:bidi="en-US"/>
+        </w:rPr>
+      </w:pPr>
+    </w:p>
+    <w:p>
+      <w:pPr>
+        <w:spacing w:after="200"/>
+        <w:rPr>
+          <w:rFonts w:ascii="LM Roman 12" w:hAnsi="LM Roman 12"/>
+          <w:strike/>
+          <w:spacing w:val="-2"/>
+          <w:kern w:val="22"/>
+          <w:szCs w:val="22"/>
+          <w:lang w:eastAsia="en-US" w:bidi="en-US"/>
+        </w:rPr>
+      </w:pPr>
+    </w:p>
+    <w:p>
+      <w:pPr>
+        <w:spacing w:after="200"/>
+        <w:rPr>
+          <w:rFonts w:ascii="LM Roman 12" w:hAnsi="LM Roman 12"/>
+          <w:strike/>
+          <w:spacing w:val="-2"/>
+          <w:kern w:val="22"/>
+          <w:szCs w:val="22"/>
+          <w:lang w:eastAsia="en-US" w:bidi="en-US"/>
+        </w:rPr>
+      </w:pPr>
+    </w:p>
+    <w:p>
+      <w:pPr>
+        <w:spacing w:after="200"/>
+        <w:rPr>
+          <w:rFonts w:ascii="LM Roman 12" w:hAnsi="LM Roman 12"/>
+          <w:strike/>
+          <w:spacing w:val="-2"/>
+          <w:kern w:val="22"/>
+          <w:szCs w:val="22"/>
+          <w:lang w:eastAsia="en-US" w:bidi="en-US"/>
+        </w:rPr>
+      </w:pPr>
+    </w:p>
+    <w:p>
+      <w:pPr>
+        <w:spacing w:after="200"/>
+        <w:rPr>
+          <w:rFonts w:ascii="LM Roman 12" w:hAnsi="LM Roman 12"/>
+          <w:strike/>
+          <w:spacing w:val="-2"/>
+          <w:kern w:val="22"/>
+          <w:szCs w:val="22"/>
+          <w:lang w:eastAsia="en-US" w:bidi="en-US"/>
+        </w:rPr>
+      </w:pPr>
+    </w:p>
+    <w:p>
+      <w:pPr>
+        <w:spacing w:after="200"/>
+        <w:rPr>
+          <w:rFonts w:ascii="LM Roman 12" w:hAnsi="LM Roman 12"/>
+          <w:strike/>
+          <w:spacing w:val="-2"/>
+          <w:kern w:val="22"/>
+          <w:szCs w:val="22"/>
+          <w:lang w:eastAsia="en-US" w:bidi="en-US"/>
+        </w:rPr>
+      </w:pPr>
+    </w:p>
+    <w:p>
+      <w:pPr>
+        <w:spacing w:after="200"/>
+        <w:rPr>
+          <w:rFonts w:ascii="LM Roman 12" w:hAnsi="LM Roman 12"/>
+          <w:strike/>
+          <w:spacing w:val="-2"/>
+          <w:kern w:val="22"/>
+          <w:szCs w:val="22"/>
+          <w:lang w:eastAsia="en-US" w:bidi="en-US"/>
+        </w:rPr>
+      </w:pPr>
+    </w:p>
+    <w:p>
+      <w:pPr>
+        <w:spacing w:after="200"/>
+        <w:rPr>
+          <w:rFonts w:ascii="LM Roman 12" w:hAnsi="LM Roman 12"/>
+          <w:strike/>
+          <w:spacing w:val="-2"/>
+          <w:kern w:val="22"/>
+          <w:szCs w:val="22"/>
+          <w:lang w:eastAsia="en-US" w:bidi="en-US"/>
+        </w:rPr>
+      </w:pPr>
+    </w:p>
+    <w:p>
+      <w:pPr>
+        <w:spacing w:after="200"/>
+        <w:rPr>
+          <w:rFonts w:ascii="LM Roman 12" w:hAnsi="LM Roman 12"/>
+          <w:strike/>
+          <w:spacing w:val="-2"/>
+          <w:kern w:val="22"/>
+          <w:szCs w:val="22"/>
+          <w:lang w:eastAsia="en-US" w:bidi="en-US"/>
+        </w:rPr>
+      </w:pPr>
+    </w:p>
+    <w:p>
+      <w:pPr>
+        <w:spacing w:after="200"/>
+        <w:rPr>
+          <w:rFonts w:ascii="LM Roman 12" w:hAnsi="LM Roman 12"/>
+          <w:strike/>
+          <w:spacing w:val="-2"/>
+          <w:kern w:val="22"/>
+          <w:szCs w:val="22"/>
+          <w:lang w:eastAsia="en-US" w:bidi="en-US"/>
+        </w:rPr>
+      </w:pPr>
+    </w:p>
+    <w:p>
+      <w:pPr>
+        <w:spacing w:after="200"/>
+        <w:rPr>
+          <w:rFonts w:ascii="LM Roman 12" w:hAnsi="LM Roman 12"/>
+          <w:strike/>
+          <w:spacing w:val="-2"/>
+          <w:kern w:val="22"/>
+          <w:szCs w:val="22"/>
+          <w:lang w:eastAsia="en-US" w:bidi="en-US"/>
+        </w:rPr>
+      </w:pPr>
+      <w:r>
+        <w:rPr>
+          <w:rFonts w:ascii="LM Roman 12" w:hAnsi="LM Roman 12"/>
+          <w:strike/>
+          <w:spacing w:val="-2"/>
+          <w:kern w:val="22"/>
+          <w:szCs w:val="22"/>
+          <w:lang w:eastAsia="en-US" w:bidi="en-US"/>
+        </w:rPr>
+        <w:t>Plan de test user story 19 : En tant qu’utilisateur, je désire pouvoir choisir entre 3 niveaux de difficulté, à savoir « Débutant » avec une grille de 8x8 de 10 mines, « Intermédiaire » avec une grille de 16x16 de 40 mines et « Expert » avec une grille de 30x16 de 99 mines.</w:t>
+      </w:r>
+    </w:p>
+    <w:p>
+      <w:pPr>
+        <w:spacing w:after="200"/>
+        <w:rPr>
+          <w:rFonts w:ascii="LM Roman 12" w:hAnsi="LM Roman 12"/>
           <w:spacing w:val="-2"/>
           <w:kern w:val="22"/>
           <w:szCs w:val="22"/>
@@ -6627,7 +7906,22 @@
         <w:szCs w:val="16"/>
       </w:rPr>
       <w:tab/>
-      <w:t xml:space="preserve">page </w:t>
+    </w:r>
+    <w:proofErr w:type="gramStart"/>
+    <w:r>
+      <w:rPr>
+        <w:sz w:val="16"/>
+        <w:szCs w:val="16"/>
+      </w:rPr>
+      <w:t>page</w:t>
+    </w:r>
+    <w:proofErr w:type="gramEnd"/>
+    <w:r>
+      <w:rPr>
+        <w:sz w:val="16"/>
+        <w:szCs w:val="16"/>
+      </w:rPr>
+      <w:t xml:space="preserve"> </w:t>
     </w:r>
     <w:r>
       <w:rPr>
@@ -7482,6 +8776,95 @@
     </w:lvl>
   </w:abstractNum>
   <w:abstractNum w:abstractNumId="7" w15:restartNumberingAfterBreak="0">
+    <w:nsid w:val="2A787CA0"/>
+    <w:multiLevelType w:val="hybridMultilevel"/>
+    <w:tmpl w:val="81F8A92A"/>
+    <w:lvl w:ilvl="0" w:tplc="0C0C000F">
+      <w:start w:val="1"/>
+      <w:numFmt w:val="decimal"/>
+      <w:lvlText w:val="%1."/>
+      <w:lvlJc w:val="left"/>
+      <w:pPr>
+        <w:ind w:left="720" w:hanging="360"/>
+      </w:pPr>
+      <w:rPr>
+        <w:rFonts w:hint="default"/>
+      </w:rPr>
+    </w:lvl>
+    <w:lvl w:ilvl="1" w:tplc="0C0C0019" w:tentative="1">
+      <w:start w:val="1"/>
+      <w:numFmt w:val="lowerLetter"/>
+      <w:lvlText w:val="%2."/>
+      <w:lvlJc w:val="left"/>
+      <w:pPr>
+        <w:ind w:left="1440" w:hanging="360"/>
+      </w:pPr>
+    </w:lvl>
+    <w:lvl w:ilvl="2" w:tplc="0C0C001B" w:tentative="1">
+      <w:start w:val="1"/>
+      <w:numFmt w:val="lowerRoman"/>
+      <w:lvlText w:val="%3."/>
+      <w:lvlJc w:val="right"/>
+      <w:pPr>
+        <w:ind w:left="2160" w:hanging="180"/>
+      </w:pPr>
+    </w:lvl>
+    <w:lvl w:ilvl="3" w:tplc="0C0C000F" w:tentative="1">
+      <w:start w:val="1"/>
+      <w:numFmt w:val="decimal"/>
+      <w:lvlText w:val="%4."/>
+      <w:lvlJc w:val="left"/>
+      <w:pPr>
+        <w:ind w:left="2880" w:hanging="360"/>
+      </w:pPr>
+    </w:lvl>
+    <w:lvl w:ilvl="4" w:tplc="0C0C0019" w:tentative="1">
+      <w:start w:val="1"/>
+      <w:numFmt w:val="lowerLetter"/>
+      <w:lvlText w:val="%5."/>
+      <w:lvlJc w:val="left"/>
+      <w:pPr>
+        <w:ind w:left="3600" w:hanging="360"/>
+      </w:pPr>
+    </w:lvl>
+    <w:lvl w:ilvl="5" w:tplc="0C0C001B" w:tentative="1">
+      <w:start w:val="1"/>
+      <w:numFmt w:val="lowerRoman"/>
+      <w:lvlText w:val="%6."/>
+      <w:lvlJc w:val="right"/>
+      <w:pPr>
+        <w:ind w:left="4320" w:hanging="180"/>
+      </w:pPr>
+    </w:lvl>
+    <w:lvl w:ilvl="6" w:tplc="0C0C000F" w:tentative="1">
+      <w:start w:val="1"/>
+      <w:numFmt w:val="decimal"/>
+      <w:lvlText w:val="%7."/>
+      <w:lvlJc w:val="left"/>
+      <w:pPr>
+        <w:ind w:left="5040" w:hanging="360"/>
+      </w:pPr>
+    </w:lvl>
+    <w:lvl w:ilvl="7" w:tplc="0C0C0019" w:tentative="1">
+      <w:start w:val="1"/>
+      <w:numFmt w:val="lowerLetter"/>
+      <w:lvlText w:val="%8."/>
+      <w:lvlJc w:val="left"/>
+      <w:pPr>
+        <w:ind w:left="5760" w:hanging="360"/>
+      </w:pPr>
+    </w:lvl>
+    <w:lvl w:ilvl="8" w:tplc="0C0C001B" w:tentative="1">
+      <w:start w:val="1"/>
+      <w:numFmt w:val="lowerRoman"/>
+      <w:lvlText w:val="%9."/>
+      <w:lvlJc w:val="right"/>
+      <w:pPr>
+        <w:ind w:left="6480" w:hanging="180"/>
+      </w:pPr>
+    </w:lvl>
+  </w:abstractNum>
+  <w:abstractNum w:abstractNumId="8" w15:restartNumberingAfterBreak="0">
     <w:nsid w:val="2B977A84"/>
     <w:multiLevelType w:val="hybridMultilevel"/>
     <w:tmpl w:val="EE7CB47E"/>
@@ -7567,7 +8950,7 @@
       </w:pPr>
     </w:lvl>
   </w:abstractNum>
-  <w:abstractNum w:abstractNumId="8" w15:restartNumberingAfterBreak="0">
+  <w:abstractNum w:abstractNumId="9" w15:restartNumberingAfterBreak="0">
     <w:nsid w:val="30F1521D"/>
     <w:multiLevelType w:val="hybridMultilevel"/>
     <w:tmpl w:val="D57A56A6"/>
@@ -7680,7 +9063,7 @@
       </w:rPr>
     </w:lvl>
   </w:abstractNum>
-  <w:abstractNum w:abstractNumId="9" w15:restartNumberingAfterBreak="0">
+  <w:abstractNum w:abstractNumId="10" w15:restartNumberingAfterBreak="0">
     <w:nsid w:val="3A8677C1"/>
     <w:multiLevelType w:val="hybridMultilevel"/>
     <w:tmpl w:val="F398CB16"/>
@@ -7795,7 +9178,7 @@
       </w:rPr>
     </w:lvl>
   </w:abstractNum>
-  <w:abstractNum w:abstractNumId="10" w15:restartNumberingAfterBreak="0">
+  <w:abstractNum w:abstractNumId="11" w15:restartNumberingAfterBreak="0">
     <w:nsid w:val="3A924186"/>
     <w:multiLevelType w:val="hybridMultilevel"/>
     <w:tmpl w:val="D5CA4BC0"/>
@@ -7908,7 +9291,7 @@
       </w:rPr>
     </w:lvl>
   </w:abstractNum>
-  <w:abstractNum w:abstractNumId="11" w15:restartNumberingAfterBreak="0">
+  <w:abstractNum w:abstractNumId="12" w15:restartNumberingAfterBreak="0">
     <w:nsid w:val="4E7B1B9B"/>
     <w:multiLevelType w:val="hybridMultilevel"/>
     <w:tmpl w:val="7248BE76"/>
@@ -8021,7 +9404,96 @@
       </w:rPr>
     </w:lvl>
   </w:abstractNum>
-  <w:abstractNum w:abstractNumId="12" w15:restartNumberingAfterBreak="0">
+  <w:abstractNum w:abstractNumId="13" w15:restartNumberingAfterBreak="0">
+    <w:nsid w:val="4F5536D1"/>
+    <w:multiLevelType w:val="hybridMultilevel"/>
+    <w:tmpl w:val="C57816FA"/>
+    <w:lvl w:ilvl="0" w:tplc="0C0C000F">
+      <w:start w:val="1"/>
+      <w:numFmt w:val="decimal"/>
+      <w:lvlText w:val="%1."/>
+      <w:lvlJc w:val="left"/>
+      <w:pPr>
+        <w:ind w:left="720" w:hanging="360"/>
+      </w:pPr>
+      <w:rPr>
+        <w:rFonts w:hint="default"/>
+      </w:rPr>
+    </w:lvl>
+    <w:lvl w:ilvl="1" w:tplc="0C0C0019" w:tentative="1">
+      <w:start w:val="1"/>
+      <w:numFmt w:val="lowerLetter"/>
+      <w:lvlText w:val="%2."/>
+      <w:lvlJc w:val="left"/>
+      <w:pPr>
+        <w:ind w:left="1440" w:hanging="360"/>
+      </w:pPr>
+    </w:lvl>
+    <w:lvl w:ilvl="2" w:tplc="0C0C001B" w:tentative="1">
+      <w:start w:val="1"/>
+      <w:numFmt w:val="lowerRoman"/>
+      <w:lvlText w:val="%3."/>
+      <w:lvlJc w:val="right"/>
+      <w:pPr>
+        <w:ind w:left="2160" w:hanging="180"/>
+      </w:pPr>
+    </w:lvl>
+    <w:lvl w:ilvl="3" w:tplc="0C0C000F" w:tentative="1">
+      <w:start w:val="1"/>
+      <w:numFmt w:val="decimal"/>
+      <w:lvlText w:val="%4."/>
+      <w:lvlJc w:val="left"/>
+      <w:pPr>
+        <w:ind w:left="2880" w:hanging="360"/>
+      </w:pPr>
+    </w:lvl>
+    <w:lvl w:ilvl="4" w:tplc="0C0C0019" w:tentative="1">
+      <w:start w:val="1"/>
+      <w:numFmt w:val="lowerLetter"/>
+      <w:lvlText w:val="%5."/>
+      <w:lvlJc w:val="left"/>
+      <w:pPr>
+        <w:ind w:left="3600" w:hanging="360"/>
+      </w:pPr>
+    </w:lvl>
+    <w:lvl w:ilvl="5" w:tplc="0C0C001B" w:tentative="1">
+      <w:start w:val="1"/>
+      <w:numFmt w:val="lowerRoman"/>
+      <w:lvlText w:val="%6."/>
+      <w:lvlJc w:val="right"/>
+      <w:pPr>
+        <w:ind w:left="4320" w:hanging="180"/>
+      </w:pPr>
+    </w:lvl>
+    <w:lvl w:ilvl="6" w:tplc="0C0C000F" w:tentative="1">
+      <w:start w:val="1"/>
+      <w:numFmt w:val="decimal"/>
+      <w:lvlText w:val="%7."/>
+      <w:lvlJc w:val="left"/>
+      <w:pPr>
+        <w:ind w:left="5040" w:hanging="360"/>
+      </w:pPr>
+    </w:lvl>
+    <w:lvl w:ilvl="7" w:tplc="0C0C0019" w:tentative="1">
+      <w:start w:val="1"/>
+      <w:numFmt w:val="lowerLetter"/>
+      <w:lvlText w:val="%8."/>
+      <w:lvlJc w:val="left"/>
+      <w:pPr>
+        <w:ind w:left="5760" w:hanging="360"/>
+      </w:pPr>
+    </w:lvl>
+    <w:lvl w:ilvl="8" w:tplc="0C0C001B" w:tentative="1">
+      <w:start w:val="1"/>
+      <w:numFmt w:val="lowerRoman"/>
+      <w:lvlText w:val="%9."/>
+      <w:lvlJc w:val="right"/>
+      <w:pPr>
+        <w:ind w:left="6480" w:hanging="180"/>
+      </w:pPr>
+    </w:lvl>
+  </w:abstractNum>
+  <w:abstractNum w:abstractNumId="14" w15:restartNumberingAfterBreak="0">
     <w:nsid w:val="55B54F53"/>
     <w:multiLevelType w:val="hybridMultilevel"/>
     <w:tmpl w:val="F3745E66"/>
@@ -8107,7 +9579,7 @@
       </w:pPr>
     </w:lvl>
   </w:abstractNum>
-  <w:abstractNum w:abstractNumId="13" w15:restartNumberingAfterBreak="0">
+  <w:abstractNum w:abstractNumId="15" w15:restartNumberingAfterBreak="0">
     <w:nsid w:val="58B432A2"/>
     <w:multiLevelType w:val="hybridMultilevel"/>
     <w:tmpl w:val="3BC2CA96"/>
@@ -8193,7 +9665,7 @@
       </w:pPr>
     </w:lvl>
   </w:abstractNum>
-  <w:abstractNum w:abstractNumId="14" w15:restartNumberingAfterBreak="0">
+  <w:abstractNum w:abstractNumId="16" w15:restartNumberingAfterBreak="0">
     <w:nsid w:val="5E372701"/>
     <w:multiLevelType w:val="hybridMultilevel"/>
     <w:tmpl w:val="2140208C"/>
@@ -8306,7 +9778,7 @@
       </w:rPr>
     </w:lvl>
   </w:abstractNum>
-  <w:abstractNum w:abstractNumId="15" w15:restartNumberingAfterBreak="0">
+  <w:abstractNum w:abstractNumId="17" w15:restartNumberingAfterBreak="0">
     <w:nsid w:val="5F307021"/>
     <w:multiLevelType w:val="hybridMultilevel"/>
     <w:tmpl w:val="475E5EC4"/>
@@ -8419,7 +9891,7 @@
       </w:rPr>
     </w:lvl>
   </w:abstractNum>
-  <w:abstractNum w:abstractNumId="16" w15:restartNumberingAfterBreak="0">
+  <w:abstractNum w:abstractNumId="18" w15:restartNumberingAfterBreak="0">
     <w:nsid w:val="60863291"/>
     <w:multiLevelType w:val="hybridMultilevel"/>
     <w:tmpl w:val="27987174"/>
@@ -8532,7 +10004,7 @@
       </w:rPr>
     </w:lvl>
   </w:abstractNum>
-  <w:abstractNum w:abstractNumId="17" w15:restartNumberingAfterBreak="0">
+  <w:abstractNum w:abstractNumId="19" w15:restartNumberingAfterBreak="0">
     <w:nsid w:val="62B16B81"/>
     <w:multiLevelType w:val="hybridMultilevel"/>
     <w:tmpl w:val="194CD460"/>
@@ -8645,7 +10117,7 @@
       </w:rPr>
     </w:lvl>
   </w:abstractNum>
-  <w:abstractNum w:abstractNumId="18" w15:restartNumberingAfterBreak="0">
+  <w:abstractNum w:abstractNumId="20" w15:restartNumberingAfterBreak="0">
     <w:nsid w:val="6B7E1724"/>
     <w:multiLevelType w:val="hybridMultilevel"/>
     <w:tmpl w:val="3CC48930"/>
@@ -8735,7 +10207,7 @@
       </w:pPr>
     </w:lvl>
   </w:abstractNum>
-  <w:abstractNum w:abstractNumId="19" w15:restartNumberingAfterBreak="0">
+  <w:abstractNum w:abstractNumId="21" w15:restartNumberingAfterBreak="0">
     <w:nsid w:val="6E894D7F"/>
     <w:multiLevelType w:val="hybridMultilevel"/>
     <w:tmpl w:val="F7F033F2"/>
@@ -8849,7 +10321,7 @@
       </w:rPr>
     </w:lvl>
   </w:abstractNum>
-  <w:abstractNum w:abstractNumId="20" w15:restartNumberingAfterBreak="0">
+  <w:abstractNum w:abstractNumId="22" w15:restartNumberingAfterBreak="0">
     <w:nsid w:val="6F171B7F"/>
     <w:multiLevelType w:val="hybridMultilevel"/>
     <w:tmpl w:val="FB129BB2"/>
@@ -8935,7 +10407,7 @@
       </w:pPr>
     </w:lvl>
   </w:abstractNum>
-  <w:abstractNum w:abstractNumId="21" w15:restartNumberingAfterBreak="0">
+  <w:abstractNum w:abstractNumId="23" w15:restartNumberingAfterBreak="0">
     <w:nsid w:val="73392B2E"/>
     <w:multiLevelType w:val="multilevel"/>
     <w:tmpl w:val="723287C2"/>
@@ -9021,7 +10493,7 @@
       </w:pPr>
     </w:lvl>
   </w:abstractNum>
-  <w:abstractNum w:abstractNumId="22" w15:restartNumberingAfterBreak="0">
+  <w:abstractNum w:abstractNumId="24" w15:restartNumberingAfterBreak="0">
     <w:nsid w:val="7DA570C7"/>
     <w:multiLevelType w:val="hybridMultilevel"/>
     <w:tmpl w:val="CAC0CDA4"/>
@@ -9135,118 +10607,118 @@
     </w:lvl>
   </w:abstractNum>
   <w:num w:numId="1" w16cid:durableId="1156651713">
+    <w:abstractNumId w:val="21"/>
+  </w:num>
+  <w:num w:numId="2" w16cid:durableId="798841936">
+    <w:abstractNumId w:val="18"/>
+  </w:num>
+  <w:num w:numId="3" w16cid:durableId="1433937540">
+    <w:abstractNumId w:val="11"/>
+  </w:num>
+  <w:num w:numId="4" w16cid:durableId="1427841802">
     <w:abstractNumId w:val="19"/>
   </w:num>
-  <w:num w:numId="2" w16cid:durableId="798841936">
-    <w:abstractNumId w:val="16"/>
+  <w:num w:numId="5" w16cid:durableId="430928737">
+    <w:abstractNumId w:val="20"/>
   </w:num>
-  <w:num w:numId="3" w16cid:durableId="1433937540">
+  <w:num w:numId="6" w16cid:durableId="380137795">
     <w:abstractNumId w:val="10"/>
   </w:num>
-  <w:num w:numId="4" w16cid:durableId="1427841802">
-    <w:abstractNumId w:val="17"/>
-  </w:num>
-  <w:num w:numId="5" w16cid:durableId="430928737">
-    <w:abstractNumId w:val="18"/>
-  </w:num>
-  <w:num w:numId="6" w16cid:durableId="380137795">
-    <w:abstractNumId w:val="9"/>
-  </w:num>
   <w:num w:numId="7" w16cid:durableId="620963059">
-    <w:abstractNumId w:val="11"/>
+    <w:abstractNumId w:val="12"/>
   </w:num>
   <w:num w:numId="8" w16cid:durableId="2136485820">
-    <w:abstractNumId w:val="9"/>
+    <w:abstractNumId w:val="10"/>
     <w:lvlOverride w:ilvl="0">
       <w:startOverride w:val="1"/>
     </w:lvlOverride>
   </w:num>
   <w:num w:numId="9" w16cid:durableId="388110018">
-    <w:abstractNumId w:val="22"/>
+    <w:abstractNumId w:val="24"/>
   </w:num>
   <w:num w:numId="10" w16cid:durableId="662897169">
     <w:abstractNumId w:val="0"/>
   </w:num>
   <w:num w:numId="11" w16cid:durableId="1778133314">
-    <w:abstractNumId w:val="9"/>
+    <w:abstractNumId w:val="10"/>
     <w:lvlOverride w:ilvl="0">
       <w:startOverride w:val="1"/>
     </w:lvlOverride>
   </w:num>
   <w:num w:numId="12" w16cid:durableId="1654065163">
-    <w:abstractNumId w:val="9"/>
+    <w:abstractNumId w:val="10"/>
     <w:lvlOverride w:ilvl="0">
       <w:startOverride w:val="1"/>
     </w:lvlOverride>
   </w:num>
   <w:num w:numId="13" w16cid:durableId="327370602">
-    <w:abstractNumId w:val="9"/>
+    <w:abstractNumId w:val="10"/>
     <w:lvlOverride w:ilvl="0">
       <w:startOverride w:val="1"/>
     </w:lvlOverride>
   </w:num>
   <w:num w:numId="14" w16cid:durableId="286663281">
-    <w:abstractNumId w:val="20"/>
+    <w:abstractNumId w:val="22"/>
   </w:num>
   <w:num w:numId="15" w16cid:durableId="510074167">
-    <w:abstractNumId w:val="9"/>
+    <w:abstractNumId w:val="10"/>
     <w:lvlOverride w:ilvl="0">
       <w:startOverride w:val="1"/>
     </w:lvlOverride>
   </w:num>
   <w:num w:numId="16" w16cid:durableId="84696884">
-    <w:abstractNumId w:val="9"/>
+    <w:abstractNumId w:val="10"/>
     <w:lvlOverride w:ilvl="0">
       <w:startOverride w:val="1"/>
     </w:lvlOverride>
   </w:num>
   <w:num w:numId="17" w16cid:durableId="1243879676">
-    <w:abstractNumId w:val="9"/>
+    <w:abstractNumId w:val="10"/>
   </w:num>
   <w:num w:numId="18" w16cid:durableId="509686861">
-    <w:abstractNumId w:val="9"/>
+    <w:abstractNumId w:val="10"/>
     <w:lvlOverride w:ilvl="0">
       <w:startOverride w:val="1"/>
     </w:lvlOverride>
   </w:num>
   <w:num w:numId="19" w16cid:durableId="1972397961">
-    <w:abstractNumId w:val="12"/>
+    <w:abstractNumId w:val="14"/>
   </w:num>
   <w:num w:numId="20" w16cid:durableId="947158665">
-    <w:abstractNumId w:val="9"/>
+    <w:abstractNumId w:val="10"/>
     <w:lvlOverride w:ilvl="0">
       <w:startOverride w:val="1"/>
     </w:lvlOverride>
   </w:num>
   <w:num w:numId="21" w16cid:durableId="95635370">
-    <w:abstractNumId w:val="15"/>
+    <w:abstractNumId w:val="17"/>
   </w:num>
   <w:num w:numId="22" w16cid:durableId="2014868998">
     <w:abstractNumId w:val="6"/>
   </w:num>
   <w:num w:numId="23" w16cid:durableId="1869639953">
-    <w:abstractNumId w:val="7"/>
+    <w:abstractNumId w:val="8"/>
   </w:num>
   <w:num w:numId="24" w16cid:durableId="1332102392">
-    <w:abstractNumId w:val="8"/>
+    <w:abstractNumId w:val="9"/>
   </w:num>
   <w:num w:numId="25" w16cid:durableId="557518570">
-    <w:abstractNumId w:val="13"/>
+    <w:abstractNumId w:val="15"/>
   </w:num>
   <w:num w:numId="26" w16cid:durableId="34697756">
     <w:abstractNumId w:val="1"/>
   </w:num>
   <w:num w:numId="27" w16cid:durableId="603656571">
-    <w:abstractNumId w:val="19"/>
+    <w:abstractNumId w:val="21"/>
   </w:num>
   <w:num w:numId="28" w16cid:durableId="730810984">
     <w:abstractNumId w:val="5"/>
   </w:num>
   <w:num w:numId="29" w16cid:durableId="742796116">
-    <w:abstractNumId w:val="21"/>
+    <w:abstractNumId w:val="23"/>
   </w:num>
   <w:num w:numId="30" w16cid:durableId="181674028">
-    <w:abstractNumId w:val="14"/>
+    <w:abstractNumId w:val="16"/>
   </w:num>
   <w:num w:numId="31" w16cid:durableId="1094934640">
     <w:abstractNumId w:val="4"/>
@@ -9256,6 +10728,12 @@
   </w:num>
   <w:num w:numId="33" w16cid:durableId="345912396">
     <w:abstractNumId w:val="2"/>
+  </w:num>
+  <w:num w:numId="34" w16cid:durableId="1782916357">
+    <w:abstractNumId w:val="13"/>
+  </w:num>
+  <w:num w:numId="35" w16cid:durableId="1013806179">
+    <w:abstractNumId w:val="7"/>
   </w:num>
   <w:numIdMacAtCleanup w:val="7"/>
 </w:numbering>

</xml_diff>

<commit_message>
Finalisation du fichier word tp3
</commit_message>
<xml_diff>
--- a/420-4C6 H23 - tp3 .docx
+++ b/420-4C6 H23 - tp3 .docx
@@ -7116,6 +7116,16 @@
                 <w:lang w:eastAsia="en-US" w:bidi="en-US"/>
               </w:rPr>
             </w:pPr>
+            <w:r>
+              <w:rPr>
+                <w:rFonts w:ascii="LM Roman 12" w:hAnsi="LM Roman 12"/>
+                <w:spacing w:val="-2"/>
+                <w:kern w:val="22"/>
+                <w:szCs w:val="22"/>
+                <w:lang w:eastAsia="en-US" w:bidi="en-US"/>
+              </w:rPr>
+              <w:t>Temps</w:t>
+            </w:r>
           </w:p>
         </w:tc>
         <w:tc>
@@ -7236,15 +7246,19 @@
         <w:spacing w:after="200"/>
         <w:rPr>
           <w:rFonts w:ascii="LM Roman 12" w:hAnsi="LM Roman 12"/>
-          <w:spacing w:val="-2"/>
-          <w:kern w:val="22"/>
-          <w:szCs w:val="22"/>
-          <w:lang w:eastAsia="en-US" w:bidi="en-US"/>
-        </w:rPr>
-      </w:pPr>
-      <w:r>
-        <w:rPr>
-          <w:rFonts w:ascii="LM Roman 12" w:hAnsi="LM Roman 12"/>
+          <w:b/>
+          <w:bCs/>
+          <w:spacing w:val="-2"/>
+          <w:kern w:val="22"/>
+          <w:szCs w:val="22"/>
+          <w:lang w:eastAsia="en-US" w:bidi="en-US"/>
+        </w:rPr>
+      </w:pPr>
+      <w:r>
+        <w:rPr>
+          <w:rFonts w:ascii="LM Roman 12" w:hAnsi="LM Roman 12"/>
+          <w:b/>
+          <w:bCs/>
           <w:spacing w:val="-2"/>
           <w:kern w:val="22"/>
           <w:szCs w:val="22"/>
@@ -7257,6 +7271,8 @@
       <w:r>
         <w:rPr>
           <w:rFonts w:ascii="LM Roman 12" w:hAnsi="LM Roman 12"/>
+          <w:b/>
+          <w:bCs/>
           <w:spacing w:val="-2"/>
           <w:kern w:val="22"/>
           <w:szCs w:val="22"/>
@@ -7267,6 +7283,8 @@
       <w:r>
         <w:rPr>
           <w:rFonts w:ascii="LM Roman 12" w:hAnsi="LM Roman 12"/>
+          <w:b/>
+          <w:bCs/>
           <w:spacing w:val="-2"/>
           <w:kern w:val="22"/>
           <w:szCs w:val="22"/>
@@ -7277,6 +7295,8 @@
       <w:r>
         <w:rPr>
           <w:rFonts w:ascii="LM Roman 12" w:hAnsi="LM Roman 12"/>
+          <w:b/>
+          <w:bCs/>
           <w:spacing w:val="-2"/>
           <w:kern w:val="22"/>
           <w:szCs w:val="22"/>
@@ -7288,6 +7308,8 @@
       <w:r>
         <w:rPr>
           <w:rFonts w:ascii="LM Roman 12" w:hAnsi="LM Roman 12"/>
+          <w:b/>
+          <w:bCs/>
           <w:spacing w:val="-2"/>
           <w:kern w:val="22"/>
           <w:szCs w:val="22"/>
@@ -7298,6 +7320,8 @@
       <w:r>
         <w:rPr>
           <w:rFonts w:ascii="LM Roman 12" w:hAnsi="LM Roman 12"/>
+          <w:b/>
+          <w:bCs/>
           <w:spacing w:val="-2"/>
           <w:kern w:val="22"/>
           <w:szCs w:val="22"/>
@@ -7308,6 +7332,8 @@
       <w:r>
         <w:rPr>
           <w:rFonts w:ascii="LM Roman 12" w:hAnsi="LM Roman 12"/>
+          <w:b/>
+          <w:bCs/>
           <w:spacing w:val="-2"/>
           <w:kern w:val="22"/>
           <w:szCs w:val="22"/>
@@ -7359,9 +7385,24 @@
         </w:rPr>
         <w:t>bjets qui seront utiles aux tests</w:t>
       </w:r>
+      <w:r>
+        <w:rPr>
+          <w:rFonts w:ascii="LM Roman 12" w:hAnsi="LM Roman 12"/>
+          <w:spacing w:val="-2"/>
+          <w:kern w:val="22"/>
+          <w:szCs w:val="22"/>
+          <w:lang w:eastAsia="en-US" w:bidi="en-US"/>
+        </w:rPr>
+        <w:t xml:space="preserve"> </w:t>
+      </w:r>
     </w:p>
     <w:p>
       <w:pPr>
+        <w:pStyle w:val="Paragraphedeliste"/>
+        <w:numPr>
+          <w:ilvl w:val="0"/>
+          <w:numId w:val="33"/>
+        </w:numPr>
         <w:spacing w:after="200"/>
         <w:rPr>
           <w:rFonts w:ascii="LM Roman 12" w:hAnsi="LM Roman 12"/>
@@ -7371,16 +7412,18 @@
           <w:lang w:eastAsia="en-US" w:bidi="en-US"/>
         </w:rPr>
       </w:pPr>
-      <w:r>
-        <w:rPr>
-          <w:rFonts w:ascii="LM Roman 12" w:hAnsi="LM Roman 12"/>
-          <w:spacing w:val="-2"/>
-          <w:kern w:val="22"/>
-          <w:szCs w:val="22"/>
-          <w:lang w:eastAsia="en-US" w:bidi="en-US"/>
-        </w:rPr>
-        <w:t>WHEN : setter les attributs appropriés qui définissent que l’utilisateur à perdu.</w:t>
-      </w:r>
+      <w:proofErr w:type="spellStart"/>
+      <w:r>
+        <w:rPr>
+          <w:rFonts w:ascii="LM Roman 12" w:hAnsi="LM Roman 12"/>
+          <w:spacing w:val="-2"/>
+          <w:kern w:val="22"/>
+          <w:szCs w:val="22"/>
+          <w:lang w:eastAsia="en-US" w:bidi="en-US"/>
+        </w:rPr>
+        <w:t>Demineur</w:t>
+      </w:r>
+      <w:proofErr w:type="spellEnd"/>
     </w:p>
     <w:p>
       <w:pPr>
@@ -7401,44 +7444,207 @@
           <w:szCs w:val="22"/>
           <w:lang w:eastAsia="en-US" w:bidi="en-US"/>
         </w:rPr>
-        <w:t xml:space="preserve">THEN : </w:t>
-      </w:r>
-      <w:r>
-        <w:rPr>
-          <w:rFonts w:ascii="LM Roman 12" w:hAnsi="LM Roman 12"/>
-          <w:spacing w:val="-2"/>
-          <w:kern w:val="22"/>
-          <w:szCs w:val="22"/>
-          <w:lang w:eastAsia="en-US" w:bidi="en-US"/>
-        </w:rPr>
-        <w:t xml:space="preserve">Vérifier que l’image du bouton sourire est bien celle du </w:t>
-      </w:r>
-      <w:r>
-        <w:rPr>
-          <w:rFonts w:ascii="LM Roman 12" w:hAnsi="LM Roman 12"/>
-          <w:spacing w:val="-2"/>
-          <w:kern w:val="22"/>
-          <w:szCs w:val="22"/>
-          <w:lang w:eastAsia="en-US" w:bidi="en-US"/>
-        </w:rPr>
-        <w:t>« Mort ».</w:t>
+        <w:t>WHEN : setter les attributs appropriés qui définissent que l’utilisateur à perdu.</w:t>
       </w:r>
     </w:p>
     <w:p>
       <w:pPr>
+        <w:pStyle w:val="Paragraphedeliste"/>
+        <w:numPr>
+          <w:ilvl w:val="0"/>
+          <w:numId w:val="33"/>
+        </w:numPr>
         <w:spacing w:after="200"/>
         <w:rPr>
           <w:rFonts w:ascii="LM Roman 12" w:hAnsi="LM Roman 12"/>
-          <w:strike/>
-          <w:spacing w:val="-2"/>
-          <w:kern w:val="22"/>
-          <w:szCs w:val="22"/>
-          <w:lang w:eastAsia="en-US" w:bidi="en-US"/>
-        </w:rPr>
-      </w:pPr>
+          <w:spacing w:val="-2"/>
+          <w:kern w:val="22"/>
+          <w:szCs w:val="22"/>
+          <w:lang w:eastAsia="en-US" w:bidi="en-US"/>
+        </w:rPr>
+      </w:pPr>
+      <w:r>
+        <w:rPr>
+          <w:rFonts w:ascii="LM Roman 12" w:hAnsi="LM Roman 12"/>
+          <w:spacing w:val="-2"/>
+          <w:kern w:val="22"/>
+          <w:szCs w:val="22"/>
+          <w:lang w:eastAsia="en-US" w:bidi="en-US"/>
+        </w:rPr>
+        <w:t>(</w:t>
+      </w:r>
+      <w:proofErr w:type="spellStart"/>
+      <w:proofErr w:type="gramStart"/>
+      <w:r>
+        <w:rPr>
+          <w:rFonts w:ascii="LM Roman 12" w:hAnsi="LM Roman 12"/>
+          <w:spacing w:val="-2"/>
+          <w:kern w:val="22"/>
+          <w:szCs w:val="22"/>
+          <w:lang w:eastAsia="en-US" w:bidi="en-US"/>
+        </w:rPr>
+        <w:t>d</w:t>
+      </w:r>
+      <w:r>
+        <w:rPr>
+          <w:rFonts w:ascii="LM Roman 12" w:hAnsi="LM Roman 12"/>
+          <w:spacing w:val="-2"/>
+          <w:kern w:val="22"/>
+          <w:szCs w:val="22"/>
+          <w:lang w:eastAsia="en-US" w:bidi="en-US"/>
+        </w:rPr>
+        <w:t>emineur.getJeux</w:t>
+      </w:r>
+      <w:proofErr w:type="spellEnd"/>
+      <w:proofErr w:type="gramEnd"/>
+      <w:r>
+        <w:rPr>
+          <w:rFonts w:ascii="LM Roman 12" w:hAnsi="LM Roman 12"/>
+          <w:spacing w:val="-2"/>
+          <w:kern w:val="22"/>
+          <w:szCs w:val="22"/>
+          <w:lang w:eastAsia="en-US" w:bidi="en-US"/>
+        </w:rPr>
+        <w:t>()[y][x].</w:t>
+      </w:r>
+      <w:proofErr w:type="spellStart"/>
+      <w:r>
+        <w:rPr>
+          <w:rFonts w:ascii="LM Roman 12" w:hAnsi="LM Roman 12"/>
+          <w:spacing w:val="-2"/>
+          <w:kern w:val="22"/>
+          <w:szCs w:val="22"/>
+          <w:lang w:eastAsia="en-US" w:bidi="en-US"/>
+        </w:rPr>
+        <w:t>getDeminCase</w:t>
+      </w:r>
+      <w:proofErr w:type="spellEnd"/>
+      <w:r>
+        <w:rPr>
+          <w:rFonts w:ascii="LM Roman 12" w:hAnsi="LM Roman 12"/>
+          <w:spacing w:val="-2"/>
+          <w:kern w:val="22"/>
+          <w:szCs w:val="22"/>
+          <w:lang w:eastAsia="en-US" w:bidi="en-US"/>
+        </w:rPr>
+        <w:t>().</w:t>
+      </w:r>
+      <w:proofErr w:type="spellStart"/>
+      <w:r>
+        <w:rPr>
+          <w:rFonts w:ascii="LM Roman 12" w:hAnsi="LM Roman 12"/>
+          <w:spacing w:val="-2"/>
+          <w:kern w:val="22"/>
+          <w:szCs w:val="22"/>
+          <w:lang w:eastAsia="en-US" w:bidi="en-US"/>
+        </w:rPr>
+        <w:t>getEtat</w:t>
+      </w:r>
+      <w:proofErr w:type="spellEnd"/>
+      <w:r>
+        <w:rPr>
+          <w:rFonts w:ascii="LM Roman 12" w:hAnsi="LM Roman 12"/>
+          <w:spacing w:val="-2"/>
+          <w:kern w:val="22"/>
+          <w:szCs w:val="22"/>
+          <w:lang w:eastAsia="en-US" w:bidi="en-US"/>
+        </w:rPr>
+        <w:t>() == 0</w:t>
+      </w:r>
+      <w:r>
+        <w:rPr>
+          <w:rFonts w:ascii="LM Roman 12" w:hAnsi="LM Roman 12"/>
+          <w:spacing w:val="-2"/>
+          <w:kern w:val="22"/>
+          <w:szCs w:val="22"/>
+          <w:lang w:eastAsia="en-US" w:bidi="en-US"/>
+        </w:rPr>
+        <w:t xml:space="preserve"> || </w:t>
+      </w:r>
+      <w:proofErr w:type="spellStart"/>
+      <w:r>
+        <w:rPr>
+          <w:rFonts w:ascii="LM Roman 12" w:hAnsi="LM Roman 12"/>
+          <w:spacing w:val="-2"/>
+          <w:kern w:val="22"/>
+          <w:szCs w:val="22"/>
+          <w:lang w:eastAsia="en-US" w:bidi="en-US"/>
+        </w:rPr>
+        <w:t>demineur.getJeux</w:t>
+      </w:r>
+      <w:proofErr w:type="spellEnd"/>
+      <w:r>
+        <w:rPr>
+          <w:rFonts w:ascii="LM Roman 12" w:hAnsi="LM Roman 12"/>
+          <w:spacing w:val="-2"/>
+          <w:kern w:val="22"/>
+          <w:szCs w:val="22"/>
+          <w:lang w:eastAsia="en-US" w:bidi="en-US"/>
+        </w:rPr>
+        <w:t>()[y][x].</w:t>
+      </w:r>
+      <w:proofErr w:type="spellStart"/>
+      <w:r>
+        <w:rPr>
+          <w:rFonts w:ascii="LM Roman 12" w:hAnsi="LM Roman 12"/>
+          <w:spacing w:val="-2"/>
+          <w:kern w:val="22"/>
+          <w:szCs w:val="22"/>
+          <w:lang w:eastAsia="en-US" w:bidi="en-US"/>
+        </w:rPr>
+        <w:t>getDeminCase</w:t>
+      </w:r>
+      <w:proofErr w:type="spellEnd"/>
+      <w:r>
+        <w:rPr>
+          <w:rFonts w:ascii="LM Roman 12" w:hAnsi="LM Roman 12"/>
+          <w:spacing w:val="-2"/>
+          <w:kern w:val="22"/>
+          <w:szCs w:val="22"/>
+          <w:lang w:eastAsia="en-US" w:bidi="en-US"/>
+        </w:rPr>
+        <w:t>().</w:t>
+      </w:r>
+      <w:proofErr w:type="spellStart"/>
+      <w:r>
+        <w:rPr>
+          <w:rFonts w:ascii="LM Roman 12" w:hAnsi="LM Roman 12"/>
+          <w:spacing w:val="-2"/>
+          <w:kern w:val="22"/>
+          <w:szCs w:val="22"/>
+          <w:lang w:eastAsia="en-US" w:bidi="en-US"/>
+        </w:rPr>
+        <w:t>getEtat</w:t>
+      </w:r>
+      <w:proofErr w:type="spellEnd"/>
+      <w:r>
+        <w:rPr>
+          <w:rFonts w:ascii="LM Roman 12" w:hAnsi="LM Roman 12"/>
+          <w:spacing w:val="-2"/>
+          <w:kern w:val="22"/>
+          <w:szCs w:val="22"/>
+          <w:lang w:eastAsia="en-US" w:bidi="en-US"/>
+        </w:rPr>
+        <w:t>() == 3</w:t>
+      </w:r>
+      <w:r>
+        <w:rPr>
+          <w:rFonts w:ascii="LM Roman 12" w:hAnsi="LM Roman 12"/>
+          <w:spacing w:val="-2"/>
+          <w:kern w:val="22"/>
+          <w:szCs w:val="22"/>
+          <w:lang w:eastAsia="en-US" w:bidi="en-US"/>
+        </w:rPr>
+        <w:t>)</w:t>
+      </w:r>
     </w:p>
     <w:p>
       <w:pPr>
+        <w:pStyle w:val="Paragraphedeliste"/>
+        <w:numPr>
+          <w:ilvl w:val="0"/>
+          <w:numId w:val="33"/>
+        </w:numPr>
         <w:spacing w:after="200"/>
         <w:rPr>
           <w:rFonts w:ascii="LM Roman 12" w:hAnsi="LM Roman 12"/>
@@ -7456,67 +7662,75 @@
           <w:szCs w:val="22"/>
           <w:lang w:eastAsia="en-US" w:bidi="en-US"/>
         </w:rPr>
-        <w:t xml:space="preserve">Nombre </w:t>
-      </w:r>
-      <w:r>
-        <w:rPr>
-          <w:rFonts w:ascii="LM Roman 12" w:hAnsi="LM Roman 12"/>
-          <w:spacing w:val="-2"/>
-          <w:kern w:val="22"/>
-          <w:szCs w:val="22"/>
-          <w:lang w:eastAsia="en-US" w:bidi="en-US"/>
-        </w:rPr>
-        <w:t xml:space="preserve">d’assertions à effectuer : une qui vérifie que le </w:t>
-      </w:r>
-      <w:r>
-        <w:rPr>
-          <w:rFonts w:ascii="LM Roman 12" w:hAnsi="LM Roman 12"/>
-          <w:spacing w:val="-2"/>
-          <w:kern w:val="22"/>
-          <w:szCs w:val="22"/>
-          <w:lang w:eastAsia="en-US" w:bidi="en-US"/>
-        </w:rPr>
-        <w:t xml:space="preserve">l’image du bouton </w:t>
-      </w:r>
-      <w:r>
-        <w:rPr>
-          <w:rFonts w:ascii="LM Roman 12" w:hAnsi="LM Roman 12"/>
-          <w:spacing w:val="-2"/>
-          <w:kern w:val="22"/>
-          <w:szCs w:val="22"/>
-          <w:lang w:eastAsia="en-US" w:bidi="en-US"/>
-        </w:rPr>
-        <w:t>sourire est bien celle du « Mort »</w:t>
-      </w:r>
-      <w:r>
-        <w:rPr>
-          <w:rFonts w:ascii="LM Roman 12" w:hAnsi="LM Roman 12"/>
-          <w:spacing w:val="-2"/>
-          <w:kern w:val="22"/>
-          <w:szCs w:val="22"/>
-          <w:lang w:eastAsia="en-US" w:bidi="en-US"/>
-        </w:rPr>
-        <w:t xml:space="preserve">, en plus des </w:t>
-      </w:r>
-      <w:r>
-        <w:rPr>
-          <w:rFonts w:ascii="LM Roman 12" w:hAnsi="LM Roman 12"/>
-          <w:spacing w:val="-2"/>
-          <w:kern w:val="22"/>
-          <w:szCs w:val="22"/>
-          <w:lang w:eastAsia="en-US" w:bidi="en-US"/>
-        </w:rPr>
-        <w:t>S</w:t>
-      </w:r>
-      <w:r>
-        <w:rPr>
-          <w:rFonts w:ascii="LM Roman 12" w:hAnsi="LM Roman 12"/>
-          <w:spacing w:val="-2"/>
-          <w:kern w:val="22"/>
-          <w:szCs w:val="22"/>
-          <w:lang w:eastAsia="en-US" w:bidi="en-US"/>
-        </w:rPr>
-        <w:t>et des attributs utile à déterminer que l’utilisateur à perdu.</w:t>
+        <w:t xml:space="preserve">&amp;&amp; </w:t>
+      </w:r>
+      <w:proofErr w:type="spellStart"/>
+      <w:proofErr w:type="gramStart"/>
+      <w:r>
+        <w:rPr>
+          <w:rFonts w:ascii="LM Roman 12" w:hAnsi="LM Roman 12"/>
+          <w:spacing w:val="-2"/>
+          <w:kern w:val="22"/>
+          <w:szCs w:val="22"/>
+          <w:lang w:eastAsia="en-US" w:bidi="en-US"/>
+        </w:rPr>
+        <w:t>demineur.getJeux</w:t>
+      </w:r>
+      <w:proofErr w:type="spellEnd"/>
+      <w:proofErr w:type="gramEnd"/>
+      <w:r>
+        <w:rPr>
+          <w:rFonts w:ascii="LM Roman 12" w:hAnsi="LM Roman 12"/>
+          <w:spacing w:val="-2"/>
+          <w:kern w:val="22"/>
+          <w:szCs w:val="22"/>
+          <w:lang w:eastAsia="en-US" w:bidi="en-US"/>
+        </w:rPr>
+        <w:t>()[y][x].</w:t>
+      </w:r>
+      <w:proofErr w:type="spellStart"/>
+      <w:r>
+        <w:rPr>
+          <w:rFonts w:ascii="LM Roman 12" w:hAnsi="LM Roman 12"/>
+          <w:spacing w:val="-2"/>
+          <w:kern w:val="22"/>
+          <w:szCs w:val="22"/>
+          <w:lang w:eastAsia="en-US" w:bidi="en-US"/>
+        </w:rPr>
+        <w:t>getDeminCase</w:t>
+      </w:r>
+      <w:proofErr w:type="spellEnd"/>
+      <w:r>
+        <w:rPr>
+          <w:rFonts w:ascii="LM Roman 12" w:hAnsi="LM Roman 12"/>
+          <w:spacing w:val="-2"/>
+          <w:kern w:val="22"/>
+          <w:szCs w:val="22"/>
+          <w:lang w:eastAsia="en-US" w:bidi="en-US"/>
+        </w:rPr>
+        <w:t>().</w:t>
+      </w:r>
+      <w:proofErr w:type="spellStart"/>
+      <w:r>
+        <w:rPr>
+          <w:rFonts w:ascii="LM Roman 12" w:hAnsi="LM Roman 12"/>
+          <w:spacing w:val="-2"/>
+          <w:kern w:val="22"/>
+          <w:szCs w:val="22"/>
+          <w:lang w:eastAsia="en-US" w:bidi="en-US"/>
+        </w:rPr>
+        <w:t>isMine</w:t>
+      </w:r>
+      <w:proofErr w:type="spellEnd"/>
+      <w:r>
+        <w:rPr>
+          <w:rFonts w:ascii="LM Roman 12" w:hAnsi="LM Roman 12"/>
+          <w:spacing w:val="-2"/>
+          <w:kern w:val="22"/>
+          <w:szCs w:val="22"/>
+          <w:lang w:eastAsia="en-US" w:bidi="en-US"/>
+        </w:rPr>
+        <w:t>()</w:t>
       </w:r>
     </w:p>
     <w:p>
@@ -7538,27 +7752,97 @@
           <w:szCs w:val="22"/>
           <w:lang w:eastAsia="en-US" w:bidi="en-US"/>
         </w:rPr>
-        <w:t>D</w:t>
-      </w:r>
-      <w:r>
-        <w:rPr>
-          <w:rFonts w:ascii="LM Roman 12" w:hAnsi="LM Roman 12"/>
-          <w:spacing w:val="-2"/>
-          <w:kern w:val="22"/>
-          <w:szCs w:val="22"/>
-          <w:lang w:eastAsia="en-US" w:bidi="en-US"/>
-        </w:rPr>
-        <w:t xml:space="preserve">urée </w:t>
-      </w:r>
-      <w:r>
-        <w:rPr>
-          <w:rFonts w:ascii="LM Roman 12" w:hAnsi="LM Roman 12"/>
-          <w:spacing w:val="-2"/>
-          <w:kern w:val="22"/>
-          <w:szCs w:val="22"/>
-          <w:lang w:eastAsia="en-US" w:bidi="en-US"/>
-        </w:rPr>
-        <w:t>de codage : environ 25 minutes</w:t>
+        <w:t xml:space="preserve">THEN : </w:t>
+      </w:r>
+      <w:r>
+        <w:rPr>
+          <w:rFonts w:ascii="LM Roman 12" w:hAnsi="LM Roman 12"/>
+          <w:spacing w:val="-2"/>
+          <w:kern w:val="22"/>
+          <w:szCs w:val="22"/>
+          <w:lang w:eastAsia="en-US" w:bidi="en-US"/>
+        </w:rPr>
+        <w:t xml:space="preserve">Vérifier que </w:t>
+      </w:r>
+      <w:r>
+        <w:rPr>
+          <w:rFonts w:ascii="LM Roman 12" w:hAnsi="LM Roman 12"/>
+          <w:spacing w:val="-2"/>
+          <w:kern w:val="22"/>
+          <w:szCs w:val="22"/>
+          <w:lang w:eastAsia="en-US" w:bidi="en-US"/>
+        </w:rPr>
+        <w:t>l</w:t>
+      </w:r>
+      <w:r>
+        <w:rPr>
+          <w:rFonts w:ascii="LM Roman 12" w:hAnsi="LM Roman 12"/>
+          <w:spacing w:val="-2"/>
+          <w:kern w:val="22"/>
+          <w:szCs w:val="22"/>
+          <w:lang w:eastAsia="en-US" w:bidi="en-US"/>
+        </w:rPr>
+        <w:t>’Icon du</w:t>
+      </w:r>
+      <w:r>
+        <w:rPr>
+          <w:rFonts w:ascii="LM Roman 12" w:hAnsi="LM Roman 12"/>
+          <w:spacing w:val="-2"/>
+          <w:kern w:val="22"/>
+          <w:szCs w:val="22"/>
+          <w:lang w:eastAsia="en-US" w:bidi="en-US"/>
+        </w:rPr>
+        <w:t xml:space="preserve"> </w:t>
+      </w:r>
+      <w:r>
+        <w:rPr>
+          <w:rFonts w:ascii="LM Roman 12" w:hAnsi="LM Roman 12"/>
+          <w:spacing w:val="-2"/>
+          <w:kern w:val="22"/>
+          <w:szCs w:val="22"/>
+          <w:lang w:eastAsia="en-US" w:bidi="en-US"/>
+        </w:rPr>
+        <w:t xml:space="preserve">bouton sourire est bien </w:t>
+      </w:r>
+      <w:r>
+        <w:rPr>
+          <w:rFonts w:ascii="LM Roman 12" w:hAnsi="LM Roman 12"/>
+          <w:spacing w:val="-2"/>
+          <w:kern w:val="22"/>
+          <w:szCs w:val="22"/>
+          <w:lang w:eastAsia="en-US" w:bidi="en-US"/>
+        </w:rPr>
+        <w:t xml:space="preserve">à l’état </w:t>
+      </w:r>
+      <w:r>
+        <w:rPr>
+          <w:rFonts w:ascii="LM Roman 12" w:hAnsi="LM Roman 12"/>
+          <w:spacing w:val="-2"/>
+          <w:kern w:val="22"/>
+          <w:szCs w:val="22"/>
+          <w:lang w:eastAsia="en-US" w:bidi="en-US"/>
+        </w:rPr>
+        <w:t>« Mort »</w:t>
+      </w:r>
+      <w:r>
+        <w:rPr>
+          <w:rFonts w:ascii="LM Roman 12" w:hAnsi="LM Roman 12"/>
+          <w:spacing w:val="-2"/>
+          <w:kern w:val="22"/>
+          <w:szCs w:val="22"/>
+          <w:lang w:eastAsia="en-US" w:bidi="en-US"/>
+        </w:rPr>
+        <w:t xml:space="preserve"> (oups)</w:t>
+      </w:r>
+      <w:r>
+        <w:rPr>
+          <w:rFonts w:ascii="LM Roman 12" w:hAnsi="LM Roman 12"/>
+          <w:spacing w:val="-2"/>
+          <w:kern w:val="22"/>
+          <w:szCs w:val="22"/>
+          <w:lang w:eastAsia="en-US" w:bidi="en-US"/>
+        </w:rPr>
+        <w:t>.</w:t>
       </w:r>
     </w:p>
     <w:p>
@@ -7566,22 +7850,13 @@
         <w:spacing w:after="200"/>
         <w:rPr>
           <w:rFonts w:ascii="LM Roman 12" w:hAnsi="LM Roman 12"/>
-          <w:spacing w:val="-2"/>
-          <w:kern w:val="22"/>
-          <w:szCs w:val="22"/>
-          <w:lang w:eastAsia="en-US" w:bidi="en-US"/>
-        </w:rPr>
-      </w:pPr>
-      <w:r>
-        <w:rPr>
-          <w:rFonts w:ascii="LM Roman 12" w:hAnsi="LM Roman 12"/>
-          <w:spacing w:val="-2"/>
-          <w:kern w:val="22"/>
-          <w:szCs w:val="22"/>
-          <w:lang w:eastAsia="en-US" w:bidi="en-US"/>
-        </w:rPr>
-        <w:t xml:space="preserve">Durée d’exécution : </w:t>
-      </w:r>
+          <w:strike/>
+          <w:spacing w:val="-2"/>
+          <w:kern w:val="22"/>
+          <w:szCs w:val="22"/>
+          <w:lang w:eastAsia="en-US" w:bidi="en-US"/>
+        </w:rPr>
+      </w:pPr>
     </w:p>
     <w:p>
       <w:pPr>
@@ -7597,94 +7872,216 @@
       <w:r>
         <w:rPr>
           <w:rFonts w:ascii="LM Roman 12" w:hAnsi="LM Roman 12"/>
-          <w:spacing w:val="-2"/>
-          <w:kern w:val="22"/>
-          <w:szCs w:val="22"/>
-          <w:lang w:eastAsia="en-US" w:bidi="en-US"/>
-        </w:rPr>
-        <w:t>Importance du test : Importance faibl</w:t>
-      </w:r>
-      <w:r>
-        <w:rPr>
-          <w:rFonts w:ascii="LM Roman 12" w:hAnsi="LM Roman 12"/>
-          <w:spacing w:val="-2"/>
-          <w:kern w:val="22"/>
-          <w:szCs w:val="22"/>
-          <w:lang w:eastAsia="en-US" w:bidi="en-US"/>
-        </w:rPr>
-        <w:t>e</w:t>
-      </w:r>
-      <w:r>
-        <w:rPr>
-          <w:rFonts w:ascii="LM Roman 12" w:hAnsi="LM Roman 12"/>
-          <w:spacing w:val="-2"/>
-          <w:kern w:val="22"/>
-          <w:szCs w:val="22"/>
-          <w:lang w:eastAsia="en-US" w:bidi="en-US"/>
-        </w:rPr>
-        <w:t xml:space="preserve"> car le jeu peu</w:t>
-      </w:r>
-      <w:r>
-        <w:rPr>
-          <w:rFonts w:ascii="LM Roman 12" w:hAnsi="LM Roman 12"/>
-          <w:spacing w:val="-2"/>
-          <w:kern w:val="22"/>
-          <w:szCs w:val="22"/>
-          <w:lang w:eastAsia="en-US" w:bidi="en-US"/>
-        </w:rPr>
-        <w:t xml:space="preserve">t </w:t>
-      </w:r>
-      <w:r>
-        <w:rPr>
-          <w:rFonts w:ascii="LM Roman 12" w:hAnsi="LM Roman 12"/>
-          <w:spacing w:val="-2"/>
-          <w:kern w:val="22"/>
-          <w:szCs w:val="22"/>
-          <w:lang w:eastAsia="en-US" w:bidi="en-US"/>
-        </w:rPr>
-        <w:t>fonctionner sans que le bouton sourire</w:t>
-      </w:r>
-      <w:r>
-        <w:rPr>
-          <w:rFonts w:ascii="LM Roman 12" w:hAnsi="LM Roman 12"/>
-          <w:spacing w:val="-2"/>
-          <w:kern w:val="22"/>
-          <w:szCs w:val="22"/>
-          <w:lang w:eastAsia="en-US" w:bidi="en-US"/>
-        </w:rPr>
-        <w:t xml:space="preserve"> s’affiche à l’état mort lorsque l’utilisateur à perdu.</w:t>
-      </w:r>
-      <w:r>
-        <w:rPr>
-          <w:rFonts w:ascii="LM Roman 12" w:hAnsi="LM Roman 12"/>
-          <w:spacing w:val="-2"/>
-          <w:kern w:val="22"/>
-          <w:szCs w:val="22"/>
-          <w:lang w:eastAsia="en-US" w:bidi="en-US"/>
-        </w:rPr>
-        <w:t xml:space="preserve"> C’est seulement pour rendre </w:t>
-      </w:r>
-      <w:proofErr w:type="gramStart"/>
-      <w:r>
-        <w:rPr>
-          <w:rFonts w:ascii="LM Roman 12" w:hAnsi="LM Roman 12"/>
-          <w:spacing w:val="-2"/>
-          <w:kern w:val="22"/>
-          <w:szCs w:val="22"/>
-          <w:lang w:eastAsia="en-US" w:bidi="en-US"/>
-        </w:rPr>
-        <w:t>le jeux plus esthétique</w:t>
-      </w:r>
-      <w:proofErr w:type="gramEnd"/>
-      <w:r>
-        <w:rPr>
-          <w:rFonts w:ascii="LM Roman 12" w:hAnsi="LM Roman 12"/>
-          <w:spacing w:val="-2"/>
-          <w:kern w:val="22"/>
-          <w:szCs w:val="22"/>
-          <w:lang w:eastAsia="en-US" w:bidi="en-US"/>
-        </w:rPr>
-        <w:t xml:space="preserve"> et n’impacte aucune autre fonctionnalité si elle n’est pas fonctionnelle.</w:t>
+          <w:b/>
+          <w:bCs/>
+          <w:spacing w:val="-2"/>
+          <w:kern w:val="22"/>
+          <w:szCs w:val="22"/>
+          <w:lang w:eastAsia="en-US" w:bidi="en-US"/>
+        </w:rPr>
+        <w:t>Nombre d’assertions à effectuer</w:t>
+      </w:r>
+      <w:r>
+        <w:rPr>
+          <w:rFonts w:ascii="LM Roman 12" w:hAnsi="LM Roman 12"/>
+          <w:spacing w:val="-2"/>
+          <w:kern w:val="22"/>
+          <w:szCs w:val="22"/>
+          <w:lang w:eastAsia="en-US" w:bidi="en-US"/>
+        </w:rPr>
+        <w:t> : une</w:t>
+      </w:r>
+      <w:r>
+        <w:rPr>
+          <w:rFonts w:ascii="LM Roman 12" w:hAnsi="LM Roman 12"/>
+          <w:spacing w:val="-2"/>
+          <w:kern w:val="22"/>
+          <w:szCs w:val="22"/>
+          <w:lang w:eastAsia="en-US" w:bidi="en-US"/>
+        </w:rPr>
+        <w:t xml:space="preserve"> (1) </w:t>
+      </w:r>
+      <w:r>
+        <w:rPr>
+          <w:rFonts w:ascii="LM Roman 12" w:hAnsi="LM Roman 12"/>
+          <w:spacing w:val="-2"/>
+          <w:kern w:val="22"/>
+          <w:szCs w:val="22"/>
+          <w:lang w:eastAsia="en-US" w:bidi="en-US"/>
+        </w:rPr>
+        <w:t xml:space="preserve">qui vérifie que le </w:t>
+      </w:r>
+      <w:r>
+        <w:rPr>
+          <w:rFonts w:ascii="LM Roman 12" w:hAnsi="LM Roman 12"/>
+          <w:spacing w:val="-2"/>
+          <w:kern w:val="22"/>
+          <w:szCs w:val="22"/>
+          <w:lang w:eastAsia="en-US" w:bidi="en-US"/>
+        </w:rPr>
+        <w:t>l’</w:t>
+      </w:r>
+      <w:r>
+        <w:rPr>
+          <w:rFonts w:ascii="LM Roman 12" w:hAnsi="LM Roman 12"/>
+          <w:spacing w:val="-2"/>
+          <w:kern w:val="22"/>
+          <w:szCs w:val="22"/>
+          <w:lang w:eastAsia="en-US" w:bidi="en-US"/>
+        </w:rPr>
+        <w:t>Icon</w:t>
+      </w:r>
+      <w:r>
+        <w:rPr>
+          <w:rFonts w:ascii="LM Roman 12" w:hAnsi="LM Roman 12"/>
+          <w:spacing w:val="-2"/>
+          <w:kern w:val="22"/>
+          <w:szCs w:val="22"/>
+          <w:lang w:eastAsia="en-US" w:bidi="en-US"/>
+        </w:rPr>
+        <w:t xml:space="preserve"> du bouton </w:t>
+      </w:r>
+      <w:r>
+        <w:rPr>
+          <w:rFonts w:ascii="LM Roman 12" w:hAnsi="LM Roman 12"/>
+          <w:spacing w:val="-2"/>
+          <w:kern w:val="22"/>
+          <w:szCs w:val="22"/>
+          <w:lang w:eastAsia="en-US" w:bidi="en-US"/>
+        </w:rPr>
+        <w:t>sourire est bien celle du « Mort »</w:t>
+      </w:r>
+      <w:r>
+        <w:rPr>
+          <w:rFonts w:ascii="LM Roman 12" w:hAnsi="LM Roman 12"/>
+          <w:spacing w:val="-2"/>
+          <w:kern w:val="22"/>
+          <w:szCs w:val="22"/>
+          <w:lang w:eastAsia="en-US" w:bidi="en-US"/>
+        </w:rPr>
+        <w:t xml:space="preserve"> (oups)</w:t>
+      </w:r>
+      <w:r>
+        <w:rPr>
+          <w:rFonts w:ascii="LM Roman 12" w:hAnsi="LM Roman 12"/>
+          <w:spacing w:val="-2"/>
+          <w:kern w:val="22"/>
+          <w:szCs w:val="22"/>
+          <w:lang w:eastAsia="en-US" w:bidi="en-US"/>
+        </w:rPr>
+        <w:t xml:space="preserve">, en plus des </w:t>
+      </w:r>
+      <w:proofErr w:type="spellStart"/>
+      <w:r>
+        <w:rPr>
+          <w:rFonts w:ascii="LM Roman 12" w:hAnsi="LM Roman 12"/>
+          <w:spacing w:val="-2"/>
+          <w:kern w:val="22"/>
+          <w:szCs w:val="22"/>
+          <w:lang w:eastAsia="en-US" w:bidi="en-US"/>
+        </w:rPr>
+        <w:t>Get</w:t>
+      </w:r>
+      <w:proofErr w:type="spellEnd"/>
+      <w:r>
+        <w:rPr>
+          <w:rFonts w:ascii="LM Roman 12" w:hAnsi="LM Roman 12"/>
+          <w:spacing w:val="-2"/>
+          <w:kern w:val="22"/>
+          <w:szCs w:val="22"/>
+          <w:lang w:eastAsia="en-US" w:bidi="en-US"/>
+        </w:rPr>
+        <w:t xml:space="preserve"> </w:t>
+      </w:r>
+      <w:r>
+        <w:rPr>
+          <w:rFonts w:ascii="LM Roman 12" w:hAnsi="LM Roman 12"/>
+          <w:spacing w:val="-2"/>
+          <w:kern w:val="22"/>
+          <w:szCs w:val="22"/>
+          <w:lang w:eastAsia="en-US" w:bidi="en-US"/>
+        </w:rPr>
+        <w:t>(</w:t>
+      </w:r>
+      <w:r>
+        <w:rPr>
+          <w:rFonts w:ascii="LM Roman 12" w:hAnsi="LM Roman 12"/>
+          <w:spacing w:val="-2"/>
+          <w:kern w:val="22"/>
+          <w:szCs w:val="22"/>
+          <w:lang w:eastAsia="en-US" w:bidi="en-US"/>
+        </w:rPr>
+        <w:t>3</w:t>
+      </w:r>
+      <w:r>
+        <w:rPr>
+          <w:rFonts w:ascii="LM Roman 12" w:hAnsi="LM Roman 12"/>
+          <w:spacing w:val="-2"/>
+          <w:kern w:val="22"/>
+          <w:szCs w:val="22"/>
+          <w:lang w:eastAsia="en-US" w:bidi="en-US"/>
+        </w:rPr>
+        <w:t>)</w:t>
+      </w:r>
+      <w:r>
+        <w:rPr>
+          <w:rFonts w:ascii="LM Roman 12" w:hAnsi="LM Roman 12"/>
+          <w:spacing w:val="-2"/>
+          <w:kern w:val="22"/>
+          <w:szCs w:val="22"/>
+          <w:lang w:eastAsia="en-US" w:bidi="en-US"/>
+        </w:rPr>
+        <w:t xml:space="preserve"> et Set (2) </w:t>
+      </w:r>
+      <w:r>
+        <w:rPr>
+          <w:rFonts w:ascii="LM Roman 12" w:hAnsi="LM Roman 12"/>
+          <w:spacing w:val="-2"/>
+          <w:kern w:val="22"/>
+          <w:szCs w:val="22"/>
+          <w:lang w:eastAsia="en-US" w:bidi="en-US"/>
+        </w:rPr>
+        <w:t>des attributs utile</w:t>
+      </w:r>
+      <w:r>
+        <w:rPr>
+          <w:rFonts w:ascii="LM Roman 12" w:hAnsi="LM Roman 12"/>
+          <w:spacing w:val="-2"/>
+          <w:kern w:val="22"/>
+          <w:szCs w:val="22"/>
+          <w:lang w:eastAsia="en-US" w:bidi="en-US"/>
+        </w:rPr>
+        <w:t>s</w:t>
+      </w:r>
+      <w:r>
+        <w:rPr>
+          <w:rFonts w:ascii="LM Roman 12" w:hAnsi="LM Roman 12"/>
+          <w:spacing w:val="-2"/>
+          <w:kern w:val="22"/>
+          <w:szCs w:val="22"/>
+          <w:lang w:eastAsia="en-US" w:bidi="en-US"/>
+        </w:rPr>
+        <w:t xml:space="preserve"> à </w:t>
+      </w:r>
+      <w:r>
+        <w:rPr>
+          <w:rFonts w:ascii="LM Roman 12" w:hAnsi="LM Roman 12"/>
+          <w:spacing w:val="-2"/>
+          <w:kern w:val="22"/>
+          <w:szCs w:val="22"/>
+          <w:lang w:eastAsia="en-US" w:bidi="en-US"/>
+        </w:rPr>
+        <w:t xml:space="preserve">faire en sorte </w:t>
+      </w:r>
+      <w:r>
+        <w:rPr>
+          <w:rFonts w:ascii="LM Roman 12" w:hAnsi="LM Roman 12"/>
+          <w:spacing w:val="-2"/>
+          <w:kern w:val="22"/>
+          <w:szCs w:val="22"/>
+          <w:lang w:eastAsia="en-US" w:bidi="en-US"/>
+        </w:rPr>
+        <w:t>que l’utilisateur à perdu.</w:t>
       </w:r>
     </w:p>
     <w:p>
@@ -7698,159 +8095,230 @@
           <w:lang w:eastAsia="en-US" w:bidi="en-US"/>
         </w:rPr>
       </w:pPr>
+      <w:r>
+        <w:rPr>
+          <w:rFonts w:ascii="LM Roman 12" w:hAnsi="LM Roman 12"/>
+          <w:b/>
+          <w:bCs/>
+          <w:spacing w:val="-2"/>
+          <w:kern w:val="22"/>
+          <w:szCs w:val="22"/>
+          <w:lang w:eastAsia="en-US" w:bidi="en-US"/>
+        </w:rPr>
+        <w:t>D</w:t>
+      </w:r>
+      <w:r>
+        <w:rPr>
+          <w:rFonts w:ascii="LM Roman 12" w:hAnsi="LM Roman 12"/>
+          <w:b/>
+          <w:bCs/>
+          <w:spacing w:val="-2"/>
+          <w:kern w:val="22"/>
+          <w:szCs w:val="22"/>
+          <w:lang w:eastAsia="en-US" w:bidi="en-US"/>
+        </w:rPr>
+        <w:t xml:space="preserve">urée </w:t>
+      </w:r>
+      <w:r>
+        <w:rPr>
+          <w:rFonts w:ascii="LM Roman 12" w:hAnsi="LM Roman 12"/>
+          <w:b/>
+          <w:bCs/>
+          <w:spacing w:val="-2"/>
+          <w:kern w:val="22"/>
+          <w:szCs w:val="22"/>
+          <w:lang w:eastAsia="en-US" w:bidi="en-US"/>
+        </w:rPr>
+        <w:t>de codage</w:t>
+      </w:r>
+      <w:r>
+        <w:rPr>
+          <w:rFonts w:ascii="LM Roman 12" w:hAnsi="LM Roman 12"/>
+          <w:spacing w:val="-2"/>
+          <w:kern w:val="22"/>
+          <w:szCs w:val="22"/>
+          <w:lang w:eastAsia="en-US" w:bidi="en-US"/>
+        </w:rPr>
+        <w:t> : environ 25 minutes</w:t>
+      </w:r>
     </w:p>
     <w:p>
       <w:pPr>
         <w:spacing w:after="200"/>
         <w:rPr>
           <w:rFonts w:ascii="LM Roman 12" w:hAnsi="LM Roman 12"/>
-          <w:strike/>
-          <w:spacing w:val="-2"/>
-          <w:kern w:val="22"/>
-          <w:szCs w:val="22"/>
-          <w:lang w:eastAsia="en-US" w:bidi="en-US"/>
-        </w:rPr>
-      </w:pPr>
+          <w:spacing w:val="-2"/>
+          <w:kern w:val="22"/>
+          <w:szCs w:val="22"/>
+          <w:lang w:eastAsia="en-US" w:bidi="en-US"/>
+        </w:rPr>
+      </w:pPr>
+      <w:r>
+        <w:rPr>
+          <w:rFonts w:ascii="LM Roman 12" w:hAnsi="LM Roman 12"/>
+          <w:b/>
+          <w:bCs/>
+          <w:spacing w:val="-2"/>
+          <w:kern w:val="22"/>
+          <w:szCs w:val="22"/>
+          <w:lang w:eastAsia="en-US" w:bidi="en-US"/>
+        </w:rPr>
+        <w:t>Durée d’exécution</w:t>
+      </w:r>
+      <w:r>
+        <w:rPr>
+          <w:rFonts w:ascii="LM Roman 12" w:hAnsi="LM Roman 12"/>
+          <w:spacing w:val="-2"/>
+          <w:kern w:val="22"/>
+          <w:szCs w:val="22"/>
+          <w:lang w:eastAsia="en-US" w:bidi="en-US"/>
+        </w:rPr>
+        <w:t xml:space="preserve"> : </w:t>
+      </w:r>
+      <w:r>
+        <w:rPr>
+          <w:rFonts w:ascii="LM Roman 12" w:hAnsi="LM Roman 12"/>
+          <w:spacing w:val="-2"/>
+          <w:kern w:val="22"/>
+          <w:szCs w:val="22"/>
+          <w:lang w:eastAsia="en-US" w:bidi="en-US"/>
+        </w:rPr>
+        <w:t>environ 700ms.</w:t>
+      </w:r>
     </w:p>
     <w:p>
       <w:pPr>
         <w:spacing w:after="200"/>
         <w:rPr>
           <w:rFonts w:ascii="LM Roman 12" w:hAnsi="LM Roman 12"/>
-          <w:strike/>
-          <w:spacing w:val="-2"/>
-          <w:kern w:val="22"/>
-          <w:szCs w:val="22"/>
-          <w:lang w:eastAsia="en-US" w:bidi="en-US"/>
-        </w:rPr>
-      </w:pPr>
-    </w:p>
-    <w:p>
-      <w:pPr>
-        <w:spacing w:after="200"/>
-        <w:rPr>
-          <w:rFonts w:ascii="LM Roman 12" w:hAnsi="LM Roman 12"/>
-          <w:strike/>
-          <w:spacing w:val="-2"/>
-          <w:kern w:val="22"/>
-          <w:szCs w:val="22"/>
-          <w:lang w:eastAsia="en-US" w:bidi="en-US"/>
-        </w:rPr>
-      </w:pPr>
-    </w:p>
-    <w:p>
-      <w:pPr>
-        <w:spacing w:after="200"/>
-        <w:rPr>
-          <w:rFonts w:ascii="LM Roman 12" w:hAnsi="LM Roman 12"/>
-          <w:strike/>
-          <w:spacing w:val="-2"/>
-          <w:kern w:val="22"/>
-          <w:szCs w:val="22"/>
-          <w:lang w:eastAsia="en-US" w:bidi="en-US"/>
-        </w:rPr>
-      </w:pPr>
-    </w:p>
-    <w:p>
-      <w:pPr>
-        <w:spacing w:after="200"/>
-        <w:rPr>
-          <w:rFonts w:ascii="LM Roman 12" w:hAnsi="LM Roman 12"/>
-          <w:strike/>
-          <w:spacing w:val="-2"/>
-          <w:kern w:val="22"/>
-          <w:szCs w:val="22"/>
-          <w:lang w:eastAsia="en-US" w:bidi="en-US"/>
-        </w:rPr>
-      </w:pPr>
-    </w:p>
-    <w:p>
-      <w:pPr>
-        <w:spacing w:after="200"/>
-        <w:rPr>
-          <w:rFonts w:ascii="LM Roman 12" w:hAnsi="LM Roman 12"/>
-          <w:strike/>
-          <w:spacing w:val="-2"/>
-          <w:kern w:val="22"/>
-          <w:szCs w:val="22"/>
-          <w:lang w:eastAsia="en-US" w:bidi="en-US"/>
-        </w:rPr>
-      </w:pPr>
-    </w:p>
-    <w:p>
-      <w:pPr>
-        <w:spacing w:after="200"/>
-        <w:rPr>
-          <w:rFonts w:ascii="LM Roman 12" w:hAnsi="LM Roman 12"/>
-          <w:strike/>
-          <w:spacing w:val="-2"/>
-          <w:kern w:val="22"/>
-          <w:szCs w:val="22"/>
-          <w:lang w:eastAsia="en-US" w:bidi="en-US"/>
-        </w:rPr>
-      </w:pPr>
-    </w:p>
-    <w:p>
-      <w:pPr>
-        <w:spacing w:after="200"/>
-        <w:rPr>
-          <w:rFonts w:ascii="LM Roman 12" w:hAnsi="LM Roman 12"/>
-          <w:strike/>
-          <w:spacing w:val="-2"/>
-          <w:kern w:val="22"/>
-          <w:szCs w:val="22"/>
-          <w:lang w:eastAsia="en-US" w:bidi="en-US"/>
-        </w:rPr>
-      </w:pPr>
-    </w:p>
-    <w:p>
-      <w:pPr>
-        <w:spacing w:after="200"/>
-        <w:rPr>
-          <w:rFonts w:ascii="LM Roman 12" w:hAnsi="LM Roman 12"/>
-          <w:strike/>
-          <w:spacing w:val="-2"/>
-          <w:kern w:val="22"/>
-          <w:szCs w:val="22"/>
-          <w:lang w:eastAsia="en-US" w:bidi="en-US"/>
-        </w:rPr>
-      </w:pPr>
-    </w:p>
-    <w:p>
-      <w:pPr>
-        <w:spacing w:after="200"/>
-        <w:rPr>
-          <w:rFonts w:ascii="LM Roman 12" w:hAnsi="LM Roman 12"/>
-          <w:strike/>
-          <w:spacing w:val="-2"/>
-          <w:kern w:val="22"/>
-          <w:szCs w:val="22"/>
-          <w:lang w:eastAsia="en-US" w:bidi="en-US"/>
-        </w:rPr>
-      </w:pPr>
-      <w:r>
-        <w:rPr>
-          <w:rFonts w:ascii="LM Roman 12" w:hAnsi="LM Roman 12"/>
-          <w:strike/>
-          <w:spacing w:val="-2"/>
-          <w:kern w:val="22"/>
-          <w:szCs w:val="22"/>
-          <w:lang w:eastAsia="en-US" w:bidi="en-US"/>
-        </w:rPr>
-        <w:t>Plan de test user story 19 : En tant qu’utilisateur, je désire pouvoir choisir entre 3 niveaux de difficulté, à savoir « Débutant » avec une grille de 8x8 de 10 mines, « Intermédiaire » avec une grille de 16x16 de 40 mines et « Expert » avec une grille de 30x16 de 99 mines.</w:t>
-      </w:r>
-    </w:p>
-    <w:p>
-      <w:pPr>
-        <w:spacing w:after="200"/>
-        <w:rPr>
-          <w:rFonts w:ascii="LM Roman 12" w:hAnsi="LM Roman 12"/>
-          <w:spacing w:val="-2"/>
-          <w:kern w:val="22"/>
-          <w:szCs w:val="22"/>
-          <w:lang w:eastAsia="en-US" w:bidi="en-US"/>
-        </w:rPr>
-      </w:pPr>
+          <w:spacing w:val="-2"/>
+          <w:kern w:val="22"/>
+          <w:szCs w:val="22"/>
+          <w:lang w:eastAsia="en-US" w:bidi="en-US"/>
+        </w:rPr>
+      </w:pPr>
+      <w:r>
+        <w:rPr>
+          <w:rFonts w:ascii="LM Roman 12" w:hAnsi="LM Roman 12"/>
+          <w:b/>
+          <w:bCs/>
+          <w:spacing w:val="-2"/>
+          <w:kern w:val="22"/>
+          <w:szCs w:val="22"/>
+          <w:lang w:eastAsia="en-US" w:bidi="en-US"/>
+        </w:rPr>
+        <w:t>Importance du test</w:t>
+      </w:r>
+      <w:r>
+        <w:rPr>
+          <w:rFonts w:ascii="LM Roman 12" w:hAnsi="LM Roman 12"/>
+          <w:spacing w:val="-2"/>
+          <w:kern w:val="22"/>
+          <w:szCs w:val="22"/>
+          <w:lang w:eastAsia="en-US" w:bidi="en-US"/>
+        </w:rPr>
+        <w:t> : Importance faibl</w:t>
+      </w:r>
+      <w:r>
+        <w:rPr>
+          <w:rFonts w:ascii="LM Roman 12" w:hAnsi="LM Roman 12"/>
+          <w:spacing w:val="-2"/>
+          <w:kern w:val="22"/>
+          <w:szCs w:val="22"/>
+          <w:lang w:eastAsia="en-US" w:bidi="en-US"/>
+        </w:rPr>
+        <w:t>e</w:t>
+      </w:r>
+      <w:r>
+        <w:rPr>
+          <w:rFonts w:ascii="LM Roman 12" w:hAnsi="LM Roman 12"/>
+          <w:spacing w:val="-2"/>
+          <w:kern w:val="22"/>
+          <w:szCs w:val="22"/>
+          <w:lang w:eastAsia="en-US" w:bidi="en-US"/>
+        </w:rPr>
+        <w:t xml:space="preserve"> car le jeu peu</w:t>
+      </w:r>
+      <w:r>
+        <w:rPr>
+          <w:rFonts w:ascii="LM Roman 12" w:hAnsi="LM Roman 12"/>
+          <w:spacing w:val="-2"/>
+          <w:kern w:val="22"/>
+          <w:szCs w:val="22"/>
+          <w:lang w:eastAsia="en-US" w:bidi="en-US"/>
+        </w:rPr>
+        <w:t xml:space="preserve">t </w:t>
+      </w:r>
+      <w:r>
+        <w:rPr>
+          <w:rFonts w:ascii="LM Roman 12" w:hAnsi="LM Roman 12"/>
+          <w:spacing w:val="-2"/>
+          <w:kern w:val="22"/>
+          <w:szCs w:val="22"/>
+          <w:lang w:eastAsia="en-US" w:bidi="en-US"/>
+        </w:rPr>
+        <w:t>fonctionner sans que le bouton sourire</w:t>
+      </w:r>
+      <w:r>
+        <w:rPr>
+          <w:rFonts w:ascii="LM Roman 12" w:hAnsi="LM Roman 12"/>
+          <w:spacing w:val="-2"/>
+          <w:kern w:val="22"/>
+          <w:szCs w:val="22"/>
+          <w:lang w:eastAsia="en-US" w:bidi="en-US"/>
+        </w:rPr>
+        <w:t xml:space="preserve"> s’affiche à l’état mort lorsque l’utilisateur à perdu.</w:t>
+      </w:r>
+      <w:r>
+        <w:rPr>
+          <w:rFonts w:ascii="LM Roman 12" w:hAnsi="LM Roman 12"/>
+          <w:spacing w:val="-2"/>
+          <w:kern w:val="22"/>
+          <w:szCs w:val="22"/>
+          <w:lang w:eastAsia="en-US" w:bidi="en-US"/>
+        </w:rPr>
+        <w:t xml:space="preserve"> C’est seulement pour rendre </w:t>
+      </w:r>
+      <w:r>
+        <w:rPr>
+          <w:rFonts w:ascii="LM Roman 12" w:hAnsi="LM Roman 12"/>
+          <w:spacing w:val="-2"/>
+          <w:kern w:val="22"/>
+          <w:szCs w:val="22"/>
+          <w:lang w:eastAsia="en-US" w:bidi="en-US"/>
+        </w:rPr>
+        <w:t>le jeu plus esthétique</w:t>
+      </w:r>
+      <w:r>
+        <w:rPr>
+          <w:rFonts w:ascii="LM Roman 12" w:hAnsi="LM Roman 12"/>
+          <w:spacing w:val="-2"/>
+          <w:kern w:val="22"/>
+          <w:szCs w:val="22"/>
+          <w:lang w:eastAsia="en-US" w:bidi="en-US"/>
+        </w:rPr>
+        <w:t xml:space="preserve"> et</w:t>
+      </w:r>
+      <w:r>
+        <w:rPr>
+          <w:rFonts w:ascii="LM Roman 12" w:hAnsi="LM Roman 12"/>
+          <w:spacing w:val="-2"/>
+          <w:kern w:val="22"/>
+          <w:szCs w:val="22"/>
+          <w:lang w:eastAsia="en-US" w:bidi="en-US"/>
+        </w:rPr>
+        <w:t xml:space="preserve"> elle</w:t>
+      </w:r>
+      <w:r>
+        <w:rPr>
+          <w:rFonts w:ascii="LM Roman 12" w:hAnsi="LM Roman 12"/>
+          <w:spacing w:val="-2"/>
+          <w:kern w:val="22"/>
+          <w:szCs w:val="22"/>
+          <w:lang w:eastAsia="en-US" w:bidi="en-US"/>
+        </w:rPr>
+        <w:t xml:space="preserve"> n’impacte aucune autre fonctionnalité si elle n’est pas fonctionnelle.</w:t>
+      </w:r>
     </w:p>
     <w:sectPr>
       <w:footerReference w:type="default" r:id="rId30"/>
@@ -8240,7 +8708,7 @@
   <w:abstractNum w:abstractNumId="2" w15:restartNumberingAfterBreak="0">
     <w:nsid w:val="0E8E1A93"/>
     <w:multiLevelType w:val="hybridMultilevel"/>
-    <w:tmpl w:val="EAEE6C14"/>
+    <w:tmpl w:val="74E023E8"/>
     <w:lvl w:ilvl="0" w:tplc="0C0C0001">
       <w:start w:val="1"/>
       <w:numFmt w:val="bullet"/>

</xml_diff>